<commit_message>
final commit before cleanup
</commit_message>
<xml_diff>
--- a/ΘΕΩΡΊΑ ΑΠΟΦΆΣΕΩΝ PROJECT 2022_ΜΕΡΟΣΑ.docx
+++ b/ΘΕΩΡΊΑ ΑΠΟΦΆΣΕΩΝ PROJECT 2022_ΜΕΡΟΣΑ.docx
@@ -87,6 +87,7 @@
           <w:bCs w:val="0"/>
           <w:sz w:val="24"/>
           <w:szCs w:val="24"/>
+          <w:u w:val="single"/>
           <w:lang w:val="el-GR"/>
         </w:rPr>
       </w:pPr>
@@ -98,6 +99,7 @@
           <w:bCs w:val="0"/>
           <w:sz w:val="24"/>
           <w:szCs w:val="24"/>
+          <w:u w:val="single"/>
           <w:lang w:val="el-GR"/>
         </w:rPr>
         <w:t xml:space="preserve">Νασιέλη Βασιλική </w:t>
@@ -110,6 +112,7 @@
           <w:bCs w:val="0"/>
           <w:sz w:val="24"/>
           <w:szCs w:val="24"/>
+          <w:u w:val="single"/>
           <w:lang w:val="el-GR"/>
         </w:rPr>
         <w:t xml:space="preserve">                                                                          ΑΜ: 1090034</w:t>
@@ -134,14 +137,6 @@
     </w:p>
     <w:p>
       <w:pPr>
-        <w:rPr>
-          <w:rFonts w:ascii="Times New Roman" w:hAnsi="Times New Roman" w:cs="Times New Roman"/>
-          <w:lang w:val="el-GR"/>
-        </w:rPr>
-      </w:pPr>
-    </w:p>
-    <w:p>
-      <w:pPr>
         <w:jc w:val="both"/>
         <w:rPr>
           <w:rFonts w:ascii="Times New Roman" w:hAnsi="Times New Roman" w:cs="Times New Roman"/>
@@ -173,31 +168,7 @@
           <w:szCs w:val="24"/>
           <w:lang w:val="el-GR"/>
         </w:rPr>
-        <w:t xml:space="preserve"> </w:t>
-      </w:r>
-      <w:proofErr w:type="spellStart"/>
-      <w:r>
-        <w:rPr>
-          <w:rFonts w:ascii="Times New Roman" w:hAnsi="Times New Roman" w:cs="Times New Roman"/>
-          <w:i/>
-          <w:iCs/>
-          <w:sz w:val="24"/>
-          <w:szCs w:val="24"/>
-          <w:lang w:val="el-GR"/>
-        </w:rPr>
-        <w:t>Προεπεξεργασία</w:t>
-      </w:r>
-      <w:proofErr w:type="spellEnd"/>
-      <w:r>
-        <w:rPr>
-          <w:rFonts w:ascii="Times New Roman" w:hAnsi="Times New Roman" w:cs="Times New Roman"/>
-          <w:i/>
-          <w:iCs/>
-          <w:sz w:val="24"/>
-          <w:szCs w:val="24"/>
-          <w:lang w:val="el-GR"/>
-        </w:rPr>
-        <w:t xml:space="preserve"> δεδομένων</w:t>
+        <w:t xml:space="preserve"> Προεπεξεργασία δεδομένων</w:t>
       </w:r>
       <w:r>
         <w:rPr>
@@ -459,18 +430,8 @@
           <w:sz w:val="24"/>
           <w:szCs w:val="24"/>
         </w:rPr>
-        <w:t xml:space="preserve">5. Alkaline </w:t>
-      </w:r>
-      <w:proofErr w:type="spellStart"/>
-      <w:r>
-        <w:rPr>
-          <w:rFonts w:ascii="Times New Roman" w:hAnsi="Times New Roman" w:cs="Times New Roman"/>
-          <w:sz w:val="24"/>
-          <w:szCs w:val="24"/>
-        </w:rPr>
-        <w:t>Phosphotase</w:t>
-      </w:r>
-      <w:proofErr w:type="spellEnd"/>
+        <w:t>5. Alkaline Phosphotase</w:t>
+      </w:r>
     </w:p>
     <w:p>
       <w:pPr>
@@ -488,25 +449,7 @@
           <w:sz w:val="24"/>
           <w:szCs w:val="24"/>
         </w:rPr>
-        <w:t xml:space="preserve">6. </w:t>
-      </w:r>
-      <w:proofErr w:type="spellStart"/>
-      <w:r>
-        <w:rPr>
-          <w:rFonts w:ascii="Times New Roman" w:hAnsi="Times New Roman" w:cs="Times New Roman"/>
-          <w:sz w:val="24"/>
-          <w:szCs w:val="24"/>
-        </w:rPr>
-        <w:t>Alamine</w:t>
-      </w:r>
-      <w:proofErr w:type="spellEnd"/>
-      <w:r>
-        <w:rPr>
-          <w:rFonts w:ascii="Times New Roman" w:hAnsi="Times New Roman" w:cs="Times New Roman"/>
-          <w:sz w:val="24"/>
-          <w:szCs w:val="24"/>
-        </w:rPr>
-        <w:t xml:space="preserve"> Aminotransferase</w:t>
+        <w:t>6. Alamine Aminotransferase</w:t>
       </w:r>
     </w:p>
     <w:p>
@@ -544,18 +487,8 @@
           <w:sz w:val="24"/>
           <w:szCs w:val="24"/>
         </w:rPr>
-        <w:t xml:space="preserve">8. Total </w:t>
-      </w:r>
-      <w:proofErr w:type="spellStart"/>
-      <w:r>
-        <w:rPr>
-          <w:rFonts w:ascii="Times New Roman" w:hAnsi="Times New Roman" w:cs="Times New Roman"/>
-          <w:sz w:val="24"/>
-          <w:szCs w:val="24"/>
-        </w:rPr>
-        <w:t>Protiens</w:t>
-      </w:r>
-      <w:proofErr w:type="spellEnd"/>
+        <w:t>8. Total Protiens</w:t>
+      </w:r>
     </w:p>
     <w:p>
       <w:pPr>
@@ -653,21 +586,81 @@
           <w:szCs w:val="24"/>
           <w:lang w:val="el-GR"/>
         </w:rPr>
-        <w:t xml:space="preserve">Στο μάθημα συζητήθηκε εκτεταμένα ο </w:t>
-      </w:r>
-      <w:proofErr w:type="spellStart"/>
-      <w:r>
-        <w:rPr>
-          <w:rFonts w:ascii="Times New Roman" w:hAnsi="Times New Roman" w:cs="Times New Roman"/>
-          <w:i/>
-          <w:iCs/>
-          <w:sz w:val="24"/>
-          <w:szCs w:val="24"/>
-          <w:lang w:val="el-GR"/>
-        </w:rPr>
-        <w:t>ταξινομητής</w:t>
-      </w:r>
-      <w:proofErr w:type="spellEnd"/>
+        <w:t xml:space="preserve">Στο μάθημα συζητήθηκε εκτεταμένα ο ταξινομητής </w:t>
+      </w:r>
+      <w:r>
+        <w:rPr>
+          <w:rFonts w:ascii="Times New Roman" w:hAnsi="Times New Roman" w:cs="Times New Roman"/>
+          <w:i/>
+          <w:iCs/>
+          <w:sz w:val="24"/>
+          <w:szCs w:val="24"/>
+        </w:rPr>
+        <w:t>Bayes</w:t>
+      </w:r>
+      <w:r>
+        <w:rPr>
+          <w:rFonts w:ascii="Times New Roman" w:hAnsi="Times New Roman" w:cs="Times New Roman"/>
+          <w:i/>
+          <w:iCs/>
+          <w:sz w:val="24"/>
+          <w:szCs w:val="24"/>
+          <w:lang w:val="el-GR"/>
+        </w:rPr>
+        <w:t xml:space="preserve">. Στη βιβλιογραφία, υπάρχει μια παραλλαγή του που λέγεται Αφελής Ταξινομητής </w:t>
+      </w:r>
+      <w:r>
+        <w:rPr>
+          <w:rFonts w:ascii="Times New Roman" w:hAnsi="Times New Roman" w:cs="Times New Roman"/>
+          <w:i/>
+          <w:iCs/>
+          <w:sz w:val="24"/>
+          <w:szCs w:val="24"/>
+        </w:rPr>
+        <w:t>Bayes</w:t>
+      </w:r>
+      <w:r>
+        <w:rPr>
+          <w:rFonts w:ascii="Times New Roman" w:hAnsi="Times New Roman" w:cs="Times New Roman"/>
+          <w:i/>
+          <w:iCs/>
+          <w:sz w:val="24"/>
+          <w:szCs w:val="24"/>
+          <w:lang w:val="el-GR"/>
+        </w:rPr>
+        <w:t xml:space="preserve"> (</w:t>
+      </w:r>
+      <w:r>
+        <w:rPr>
+          <w:rFonts w:ascii="Times New Roman" w:hAnsi="Times New Roman" w:cs="Times New Roman"/>
+          <w:i/>
+          <w:iCs/>
+          <w:sz w:val="24"/>
+          <w:szCs w:val="24"/>
+        </w:rPr>
+        <w:t>Na</w:t>
+      </w:r>
+      <w:r>
+        <w:rPr>
+          <w:rFonts w:ascii="Times New Roman" w:hAnsi="Times New Roman" w:cs="Times New Roman"/>
+          <w:i/>
+          <w:iCs/>
+          <w:sz w:val="24"/>
+          <w:szCs w:val="24"/>
+          <w:lang w:val="el-GR"/>
+        </w:rPr>
+        <w:t>ï</w:t>
+      </w:r>
+      <w:r>
+        <w:rPr>
+          <w:rFonts w:ascii="Times New Roman" w:hAnsi="Times New Roman" w:cs="Times New Roman"/>
+          <w:i/>
+          <w:iCs/>
+          <w:sz w:val="24"/>
+          <w:szCs w:val="24"/>
+        </w:rPr>
+        <w:t>ve</w:t>
+      </w:r>
       <w:r>
         <w:rPr>
           <w:rFonts w:ascii="Times New Roman" w:hAnsi="Times New Roman" w:cs="Times New Roman"/>
@@ -698,31 +691,28 @@
           <w:szCs w:val="24"/>
           <w:lang w:val="el-GR"/>
         </w:rPr>
-        <w:t xml:space="preserve">. Στη βιβλιογραφία, υπάρχει μια παραλλαγή του που λέγεται Αφελής </w:t>
-      </w:r>
-      <w:proofErr w:type="spellStart"/>
-      <w:r>
-        <w:rPr>
-          <w:rFonts w:ascii="Times New Roman" w:hAnsi="Times New Roman" w:cs="Times New Roman"/>
-          <w:i/>
-          <w:iCs/>
-          <w:sz w:val="24"/>
-          <w:szCs w:val="24"/>
-          <w:lang w:val="el-GR"/>
-        </w:rPr>
-        <w:t>Ταξινομητής</w:t>
-      </w:r>
-      <w:proofErr w:type="spellEnd"/>
-      <w:r>
-        <w:rPr>
-          <w:rFonts w:ascii="Times New Roman" w:hAnsi="Times New Roman" w:cs="Times New Roman"/>
-          <w:i/>
-          <w:iCs/>
-          <w:sz w:val="24"/>
-          <w:szCs w:val="24"/>
-          <w:lang w:val="el-GR"/>
-        </w:rPr>
-        <w:t xml:space="preserve"> </w:t>
+        <w:t xml:space="preserve">), με την υπόθεση ότι τα χαρακτηριστικά είναι στατιστικά ανεξάρτητα. Αναζητήστε τη σχετική βιβλιογραφία στο </w:t>
+      </w:r>
+      <w:r>
+        <w:rPr>
+          <w:rFonts w:ascii="Times New Roman" w:hAnsi="Times New Roman" w:cs="Times New Roman"/>
+          <w:i/>
+          <w:iCs/>
+          <w:sz w:val="24"/>
+          <w:szCs w:val="24"/>
+        </w:rPr>
+        <w:t>Internet</w:t>
+      </w:r>
+      <w:r>
+        <w:rPr>
+          <w:rFonts w:ascii="Times New Roman" w:hAnsi="Times New Roman" w:cs="Times New Roman"/>
+          <w:i/>
+          <w:iCs/>
+          <w:sz w:val="24"/>
+          <w:szCs w:val="24"/>
+          <w:lang w:val="el-GR"/>
+        </w:rPr>
+        <w:t xml:space="preserve">, και να κάνετε μια σύντομη παρουσίαση του αλγορίθμου. Στη συνέχεια να κάνετε μια σύγκριση με τον Ταξινομητή </w:t>
       </w:r>
       <w:r>
         <w:rPr>
@@ -743,57 +733,97 @@
           <w:szCs w:val="24"/>
           <w:lang w:val="el-GR"/>
         </w:rPr>
-        <w:t xml:space="preserve"> (</w:t>
-      </w:r>
-      <w:r>
-        <w:rPr>
-          <w:rFonts w:ascii="Times New Roman" w:hAnsi="Times New Roman" w:cs="Times New Roman"/>
-          <w:i/>
-          <w:iCs/>
-          <w:sz w:val="24"/>
-          <w:szCs w:val="24"/>
-        </w:rPr>
-        <w:t>Na</w:t>
-      </w:r>
-      <w:r>
-        <w:rPr>
-          <w:rFonts w:ascii="Times New Roman" w:hAnsi="Times New Roman" w:cs="Times New Roman"/>
-          <w:i/>
-          <w:iCs/>
-          <w:sz w:val="24"/>
-          <w:szCs w:val="24"/>
-          <w:lang w:val="el-GR"/>
-        </w:rPr>
-        <w:t>ï</w:t>
-      </w:r>
-      <w:proofErr w:type="spellStart"/>
-      <w:r>
-        <w:rPr>
-          <w:rFonts w:ascii="Times New Roman" w:hAnsi="Times New Roman" w:cs="Times New Roman"/>
-          <w:i/>
-          <w:iCs/>
-          <w:sz w:val="24"/>
-          <w:szCs w:val="24"/>
-        </w:rPr>
-        <w:t>ve</w:t>
-      </w:r>
-      <w:proofErr w:type="spellEnd"/>
-      <w:r>
-        <w:rPr>
-          <w:rFonts w:ascii="Times New Roman" w:hAnsi="Times New Roman" w:cs="Times New Roman"/>
-          <w:i/>
-          <w:iCs/>
-          <w:sz w:val="24"/>
-          <w:szCs w:val="24"/>
-          <w:lang w:val="el-GR"/>
-        </w:rPr>
-        <w:t xml:space="preserve"> </w:t>
-      </w:r>
-      <w:r>
-        <w:rPr>
-          <w:rFonts w:ascii="Times New Roman" w:hAnsi="Times New Roman" w:cs="Times New Roman"/>
-          <w:i/>
-          <w:iCs/>
+        <w:t>.</w:t>
+      </w:r>
+    </w:p>
+    <w:p>
+      <w:pPr>
+        <w:rPr>
+          <w:rFonts w:ascii="Times New Roman" w:hAnsi="Times New Roman" w:cs="Times New Roman"/>
+          <w:i/>
+          <w:iCs/>
+          <w:sz w:val="24"/>
+          <w:szCs w:val="24"/>
+          <w:lang w:val="el-GR"/>
+        </w:rPr>
+      </w:pPr>
+    </w:p>
+    <w:p>
+      <w:pPr>
+        <w:jc w:val="both"/>
+        <w:rPr>
+          <w:rFonts w:ascii="Times New Roman" w:hAnsi="Times New Roman" w:cs="Times New Roman"/>
+          <w:sz w:val="24"/>
+          <w:szCs w:val="24"/>
+          <w:lang w:val="el-GR"/>
+        </w:rPr>
+      </w:pPr>
+      <w:r>
+        <w:rPr>
+          <w:rFonts w:ascii="Times New Roman" w:hAnsi="Times New Roman" w:cs="Times New Roman"/>
+          <w:sz w:val="24"/>
+          <w:szCs w:val="24"/>
+          <w:lang w:val="el-GR"/>
+        </w:rPr>
+        <w:t>Ο τ</w:t>
+      </w:r>
+      <w:r>
+        <w:rPr>
+          <w:rFonts w:ascii="Times New Roman" w:hAnsi="Times New Roman" w:cs="Times New Roman"/>
+          <w:sz w:val="24"/>
+          <w:szCs w:val="24"/>
+          <w:lang w:val="el-GR"/>
+        </w:rPr>
+        <w:t>αξινομητής Naive Bayes είναι ένα πιθαν</w:t>
+      </w:r>
+      <w:r>
+        <w:rPr>
+          <w:rFonts w:ascii="Times New Roman" w:hAnsi="Times New Roman" w:cs="Times New Roman"/>
+          <w:sz w:val="24"/>
+          <w:szCs w:val="24"/>
+          <w:lang w:val="el-GR"/>
+        </w:rPr>
+        <w:t>ολογικό</w:t>
+      </w:r>
+      <w:r>
+        <w:rPr>
+          <w:rFonts w:ascii="Times New Roman" w:hAnsi="Times New Roman" w:cs="Times New Roman"/>
+          <w:sz w:val="24"/>
+          <w:szCs w:val="24"/>
+          <w:lang w:val="el-GR"/>
+        </w:rPr>
+        <w:t xml:space="preserve"> μοντέλο μηχανικής μάθησης που </w:t>
+      </w:r>
+      <w:r>
+        <w:rPr>
+          <w:rFonts w:ascii="Times New Roman" w:hAnsi="Times New Roman" w:cs="Times New Roman"/>
+          <w:sz w:val="24"/>
+          <w:szCs w:val="24"/>
+          <w:lang w:val="el-GR"/>
+        </w:rPr>
+        <w:t xml:space="preserve">ταξινομεί </w:t>
+      </w:r>
+      <w:r>
+        <w:rPr>
+          <w:rFonts w:ascii="Times New Roman" w:hAnsi="Times New Roman" w:cs="Times New Roman"/>
+          <w:sz w:val="24"/>
+          <w:szCs w:val="24"/>
+          <w:lang w:val="el-GR"/>
+        </w:rPr>
+        <w:t>στοιχεία σε κλάσεις ,</w:t>
+      </w:r>
+      <w:r>
+        <w:rPr>
+          <w:rFonts w:ascii="Times New Roman" w:hAnsi="Times New Roman" w:cs="Times New Roman"/>
+          <w:sz w:val="24"/>
+          <w:szCs w:val="24"/>
+          <w:lang w:val="el-GR"/>
+        </w:rPr>
+        <w:t xml:space="preserve">εκμεταλλευόμενος την θεωρία πιθανοτήτων και το θεώρημα </w:t>
+      </w:r>
+      <w:r>
+        <w:rPr>
+          <w:rFonts w:ascii="Times New Roman" w:hAnsi="Times New Roman" w:cs="Times New Roman"/>
           <w:sz w:val="24"/>
           <w:szCs w:val="24"/>
         </w:rPr>
@@ -802,92 +832,12 @@
       <w:r>
         <w:rPr>
           <w:rFonts w:ascii="Times New Roman" w:hAnsi="Times New Roman" w:cs="Times New Roman"/>
-          <w:i/>
-          <w:iCs/>
-          <w:sz w:val="24"/>
-          <w:szCs w:val="24"/>
-          <w:lang w:val="el-GR"/>
-        </w:rPr>
-        <w:t xml:space="preserve">), με την υπόθεση ότι τα χαρακτηριστικά είναι στατιστικά ανεξάρτητα. Αναζητήστε τη σχετική βιβλιογραφία στο </w:t>
-      </w:r>
-      <w:r>
-        <w:rPr>
-          <w:rFonts w:ascii="Times New Roman" w:hAnsi="Times New Roman" w:cs="Times New Roman"/>
-          <w:i/>
-          <w:iCs/>
-          <w:sz w:val="24"/>
-          <w:szCs w:val="24"/>
-        </w:rPr>
-        <w:t>Internet</w:t>
-      </w:r>
-      <w:r>
-        <w:rPr>
-          <w:rFonts w:ascii="Times New Roman" w:hAnsi="Times New Roman" w:cs="Times New Roman"/>
-          <w:i/>
-          <w:iCs/>
-          <w:sz w:val="24"/>
-          <w:szCs w:val="24"/>
-          <w:lang w:val="el-GR"/>
-        </w:rPr>
-        <w:t xml:space="preserve">, και να κάνετε μια σύντομη παρουσίαση του αλγορίθμου. Στη συνέχεια να κάνετε μια σύγκριση με τον </w:t>
-      </w:r>
-      <w:proofErr w:type="spellStart"/>
-      <w:r>
-        <w:rPr>
-          <w:rFonts w:ascii="Times New Roman" w:hAnsi="Times New Roman" w:cs="Times New Roman"/>
-          <w:i/>
-          <w:iCs/>
-          <w:sz w:val="24"/>
-          <w:szCs w:val="24"/>
-          <w:lang w:val="el-GR"/>
-        </w:rPr>
-        <w:t>Ταξινομητή</w:t>
-      </w:r>
-      <w:proofErr w:type="spellEnd"/>
-      <w:r>
-        <w:rPr>
-          <w:rFonts w:ascii="Times New Roman" w:hAnsi="Times New Roman" w:cs="Times New Roman"/>
-          <w:i/>
-          <w:iCs/>
-          <w:sz w:val="24"/>
-          <w:szCs w:val="24"/>
-          <w:lang w:val="el-GR"/>
-        </w:rPr>
-        <w:t xml:space="preserve"> </w:t>
-      </w:r>
-      <w:r>
-        <w:rPr>
-          <w:rFonts w:ascii="Times New Roman" w:hAnsi="Times New Roman" w:cs="Times New Roman"/>
-          <w:i/>
-          <w:iCs/>
-          <w:sz w:val="24"/>
-          <w:szCs w:val="24"/>
-        </w:rPr>
-        <w:t>Bayes</w:t>
-      </w:r>
-      <w:r>
-        <w:rPr>
-          <w:rFonts w:ascii="Times New Roman" w:hAnsi="Times New Roman" w:cs="Times New Roman"/>
-          <w:i/>
-          <w:iCs/>
-          <w:sz w:val="24"/>
-          <w:szCs w:val="24"/>
-          <w:lang w:val="el-GR"/>
-        </w:rPr>
-        <w:t>.</w:t>
-      </w:r>
-    </w:p>
-    <w:p>
-      <w:pPr>
-        <w:rPr>
-          <w:rFonts w:ascii="Times New Roman" w:hAnsi="Times New Roman" w:cs="Times New Roman"/>
-          <w:i/>
-          <w:iCs/>
-          <w:sz w:val="24"/>
-          <w:szCs w:val="24"/>
-          <w:lang w:val="el-GR"/>
-        </w:rPr>
-      </w:pPr>
+          <w:sz w:val="24"/>
+          <w:szCs w:val="24"/>
+          <w:lang w:val="el-GR"/>
+        </w:rPr>
+        <w:t>, το οποίο περιγράφει την πιθανότητα ενός χαρακτηριστικού, βασισμένη σε προηγούμενη γνώση προϋποθέσεων / άλλων χαρακτηριστικών.</w:t>
+      </w:r>
     </w:p>
     <w:p>
       <w:pPr>
@@ -896,153 +846,18 @@
           <w:rFonts w:ascii="Times New Roman" w:hAnsi="Times New Roman" w:cs="Times New Roman"/>
           <w:sz w:val="24"/>
           <w:szCs w:val="24"/>
-        </w:rPr>
-      </w:pPr>
-      <w:r>
-        <w:rPr>
-          <w:rFonts w:ascii="Times New Roman" w:hAnsi="Times New Roman" w:cs="Times New Roman"/>
-          <w:sz w:val="24"/>
-          <w:szCs w:val="24"/>
-          <w:lang w:val="el-GR"/>
-        </w:rPr>
-        <w:t xml:space="preserve">Ο </w:t>
-      </w:r>
-      <w:proofErr w:type="spellStart"/>
-      <w:r>
-        <w:rPr>
-          <w:rFonts w:ascii="Times New Roman" w:hAnsi="Times New Roman" w:cs="Times New Roman"/>
-          <w:sz w:val="24"/>
-          <w:szCs w:val="24"/>
-          <w:lang w:val="el-GR"/>
-        </w:rPr>
-        <w:t>τ</w:t>
-      </w:r>
-      <w:r>
-        <w:rPr>
-          <w:rFonts w:ascii="Times New Roman" w:hAnsi="Times New Roman" w:cs="Times New Roman"/>
-          <w:sz w:val="24"/>
-          <w:szCs w:val="24"/>
-          <w:lang w:val="el-GR"/>
-        </w:rPr>
-        <w:t>αξινομητής</w:t>
-      </w:r>
-      <w:proofErr w:type="spellEnd"/>
-      <w:r>
-        <w:rPr>
-          <w:rFonts w:ascii="Times New Roman" w:hAnsi="Times New Roman" w:cs="Times New Roman"/>
-          <w:sz w:val="24"/>
-          <w:szCs w:val="24"/>
-          <w:lang w:val="el-GR"/>
-        </w:rPr>
-        <w:t xml:space="preserve"> </w:t>
-      </w:r>
-      <w:proofErr w:type="spellStart"/>
-      <w:r>
-        <w:rPr>
-          <w:rFonts w:ascii="Times New Roman" w:hAnsi="Times New Roman" w:cs="Times New Roman"/>
-          <w:sz w:val="24"/>
-          <w:szCs w:val="24"/>
-          <w:lang w:val="el-GR"/>
-        </w:rPr>
-        <w:t>Naive</w:t>
-      </w:r>
-      <w:proofErr w:type="spellEnd"/>
-      <w:r>
-        <w:rPr>
-          <w:rFonts w:ascii="Times New Roman" w:hAnsi="Times New Roman" w:cs="Times New Roman"/>
-          <w:sz w:val="24"/>
-          <w:szCs w:val="24"/>
-          <w:lang w:val="el-GR"/>
-        </w:rPr>
-        <w:t xml:space="preserve"> </w:t>
-      </w:r>
-      <w:proofErr w:type="spellStart"/>
-      <w:r>
-        <w:rPr>
-          <w:rFonts w:ascii="Times New Roman" w:hAnsi="Times New Roman" w:cs="Times New Roman"/>
-          <w:sz w:val="24"/>
-          <w:szCs w:val="24"/>
-          <w:lang w:val="el-GR"/>
-        </w:rPr>
-        <w:t>Bayes</w:t>
-      </w:r>
-      <w:proofErr w:type="spellEnd"/>
-      <w:r>
-        <w:rPr>
-          <w:rFonts w:ascii="Times New Roman" w:hAnsi="Times New Roman" w:cs="Times New Roman"/>
-          <w:sz w:val="24"/>
-          <w:szCs w:val="24"/>
-          <w:lang w:val="el-GR"/>
-        </w:rPr>
-        <w:t xml:space="preserve"> είναι ένα πιθαν</w:t>
-      </w:r>
-      <w:r>
-        <w:rPr>
-          <w:rFonts w:ascii="Times New Roman" w:hAnsi="Times New Roman" w:cs="Times New Roman"/>
-          <w:sz w:val="24"/>
-          <w:szCs w:val="24"/>
-          <w:lang w:val="el-GR"/>
-        </w:rPr>
-        <w:t>ολογικό</w:t>
-      </w:r>
-      <w:r>
-        <w:rPr>
-          <w:rFonts w:ascii="Times New Roman" w:hAnsi="Times New Roman" w:cs="Times New Roman"/>
-          <w:sz w:val="24"/>
-          <w:szCs w:val="24"/>
-          <w:lang w:val="el-GR"/>
-        </w:rPr>
-        <w:t xml:space="preserve"> μοντέλο μηχανικής μάθησης που χρησιμοποιείται για ταξινόμηση. Η ουσία του </w:t>
-      </w:r>
-      <w:proofErr w:type="spellStart"/>
-      <w:r>
-        <w:rPr>
-          <w:rFonts w:ascii="Times New Roman" w:hAnsi="Times New Roman" w:cs="Times New Roman"/>
-          <w:sz w:val="24"/>
-          <w:szCs w:val="24"/>
-          <w:lang w:val="el-GR"/>
-        </w:rPr>
-        <w:t>ταξινομητή</w:t>
-      </w:r>
-      <w:proofErr w:type="spellEnd"/>
-      <w:r>
-        <w:rPr>
-          <w:rFonts w:ascii="Times New Roman" w:hAnsi="Times New Roman" w:cs="Times New Roman"/>
-          <w:sz w:val="24"/>
-          <w:szCs w:val="24"/>
-          <w:lang w:val="el-GR"/>
-        </w:rPr>
-        <w:t xml:space="preserve"> βασίζεται στο θεώρημα </w:t>
-      </w:r>
-      <w:proofErr w:type="spellStart"/>
-      <w:r>
-        <w:rPr>
-          <w:rFonts w:ascii="Times New Roman" w:hAnsi="Times New Roman" w:cs="Times New Roman"/>
-          <w:sz w:val="24"/>
-          <w:szCs w:val="24"/>
-          <w:lang w:val="el-GR"/>
-        </w:rPr>
-        <w:t>Bayes</w:t>
-      </w:r>
-      <w:proofErr w:type="spellEnd"/>
-      <w:r>
-        <w:rPr>
-          <w:rFonts w:ascii="Times New Roman" w:hAnsi="Times New Roman" w:cs="Times New Roman"/>
-          <w:sz w:val="24"/>
-          <w:szCs w:val="24"/>
-        </w:rPr>
-        <w:t>:</w:t>
-      </w:r>
-    </w:p>
-    <w:p>
-      <w:pPr>
-        <w:jc w:val="both"/>
-        <w:rPr>
-          <w:rFonts w:ascii="Times New Roman" w:hAnsi="Times New Roman" w:cs="Times New Roman"/>
-          <w:sz w:val="24"/>
-          <w:szCs w:val="24"/>
-        </w:rPr>
-      </w:pPr>
+          <w:lang w:val="el-GR"/>
+        </w:rPr>
+      </w:pPr>
+      <w:r>
+        <w:rPr>
+          <w:rFonts w:ascii="Times New Roman" w:hAnsi="Times New Roman" w:cs="Times New Roman"/>
+          <w:sz w:val="24"/>
+          <w:szCs w:val="24"/>
+          <w:lang w:val="el-GR"/>
+        </w:rPr>
+        <w:t xml:space="preserve">                           </w:t>
+      </w:r>
     </w:p>
     <w:p>
       <w:pPr>
@@ -1059,9 +874,9 @@
         </w:rPr>
         <w:lastRenderedPageBreak/>
         <w:drawing>
-          <wp:inline distT="0" distB="0" distL="0" distR="0" wp14:anchorId="6D5C5A88" wp14:editId="5560BCBD">
-            <wp:extent cx="3444240" cy="628800"/>
-            <wp:effectExtent l="0" t="0" r="3810" b="0"/>
+          <wp:inline distT="0" distB="0" distL="0" distR="0" wp14:anchorId="3A2B9B4E" wp14:editId="2C7B5C37">
+            <wp:extent cx="3556000" cy="649204"/>
+            <wp:effectExtent l="0" t="0" r="6350" b="0"/>
             <wp:docPr id="1" name="Picture 1"/>
             <wp:cNvGraphicFramePr>
               <a:graphicFrameLocks xmlns:a="http://schemas.openxmlformats.org/drawingml/2006/main" noChangeAspect="1"/>
@@ -1082,7 +897,7 @@
                   <pic:spPr>
                     <a:xfrm>
                       <a:off x="0" y="0"/>
-                      <a:ext cx="3463876" cy="632385"/>
+                      <a:ext cx="3657901" cy="667808"/>
                     </a:xfrm>
                     <a:prstGeom prst="rect">
                       <a:avLst/>
@@ -1097,7 +912,6 @@
     </w:p>
     <w:p>
       <w:pPr>
-        <w:jc w:val="center"/>
         <w:rPr>
           <w:rFonts w:ascii="Times New Roman" w:hAnsi="Times New Roman" w:cs="Times New Roman"/>
           <w:sz w:val="24"/>
@@ -1112,16 +926,35 @@
           <w:rFonts w:ascii="Times New Roman" w:hAnsi="Times New Roman" w:cs="Times New Roman"/>
           <w:sz w:val="24"/>
           <w:szCs w:val="24"/>
-        </w:rPr>
-      </w:pPr>
-      <w:r>
-        <w:rPr>
-          <w:rFonts w:ascii="Times New Roman" w:hAnsi="Times New Roman" w:cs="Times New Roman"/>
-          <w:sz w:val="24"/>
-          <w:szCs w:val="24"/>
-          <w:lang w:val="el-GR"/>
-        </w:rPr>
-        <w:t xml:space="preserve">Χρησιμοποιώντας το θεώρημα </w:t>
+          <w:lang w:val="el-GR"/>
+        </w:rPr>
+      </w:pPr>
+      <w:r>
+        <w:rPr>
+          <w:rFonts w:ascii="Times New Roman" w:hAnsi="Times New Roman" w:cs="Times New Roman"/>
+          <w:sz w:val="24"/>
+          <w:szCs w:val="24"/>
+          <w:lang w:val="el-GR"/>
+        </w:rPr>
+        <w:t xml:space="preserve">Χρησιμοποιώντας </w:t>
+      </w:r>
+      <w:r>
+        <w:rPr>
+          <w:rFonts w:ascii="Times New Roman" w:hAnsi="Times New Roman" w:cs="Times New Roman"/>
+          <w:sz w:val="24"/>
+          <w:szCs w:val="24"/>
+          <w:lang w:val="el-GR"/>
+        </w:rPr>
+        <w:t xml:space="preserve">ως βάση </w:t>
+      </w:r>
+      <w:r>
+        <w:rPr>
+          <w:rFonts w:ascii="Times New Roman" w:hAnsi="Times New Roman" w:cs="Times New Roman"/>
+          <w:sz w:val="24"/>
+          <w:szCs w:val="24"/>
+          <w:lang w:val="el-GR"/>
+        </w:rPr>
+        <w:t xml:space="preserve">το θεώρημα </w:t>
       </w:r>
       <w:r>
         <w:rPr>
@@ -1138,80 +971,152 @@
           <w:szCs w:val="24"/>
           <w:lang w:val="el-GR"/>
         </w:rPr>
-        <w:t xml:space="preserve">, μπορούμε να βρούμε την πιθανότητα να συμβεί το Α, δεδομένου ότι έχει συμβεί το Β. Εδώ, το Β είναι η απόδειξη και το Α είναι η υπόθεση. Η υπόθεση που γίνεται είναι ότι τα χαρακτηριστικά είναι ανεξάρτητα. Δηλαδή η παρουσία ενός συγκεκριμένου χαρακτηριστικού δεν επηρεάζει το άλλο. </w:t>
-      </w:r>
-      <w:proofErr w:type="spellStart"/>
-      <w:r>
-        <w:rPr>
-          <w:rFonts w:ascii="Times New Roman" w:hAnsi="Times New Roman" w:cs="Times New Roman"/>
-          <w:sz w:val="24"/>
-          <w:szCs w:val="24"/>
-        </w:rPr>
-        <w:t>Εξ</w:t>
-      </w:r>
-      <w:proofErr w:type="spellEnd"/>
-      <w:r>
-        <w:rPr>
-          <w:rFonts w:ascii="Times New Roman" w:hAnsi="Times New Roman" w:cs="Times New Roman"/>
-          <w:sz w:val="24"/>
-          <w:szCs w:val="24"/>
+        <w:t xml:space="preserve">, μπορούμε να βρούμε την πιθανότητα να συμβεί το </w:t>
+      </w:r>
+      <w:r>
+        <w:rPr>
+          <w:rFonts w:ascii="Times New Roman" w:hAnsi="Times New Roman" w:cs="Times New Roman"/>
+          <w:sz w:val="24"/>
+          <w:szCs w:val="24"/>
+          <w:lang w:val="el-GR"/>
+        </w:rPr>
+        <w:t xml:space="preserve">γεγονός </w:t>
+      </w:r>
+      <w:r>
+        <w:rPr>
+          <w:rFonts w:ascii="Times New Roman" w:hAnsi="Times New Roman" w:cs="Times New Roman"/>
+          <w:sz w:val="24"/>
+          <w:szCs w:val="24"/>
+          <w:lang w:val="el-GR"/>
+        </w:rPr>
+        <w:t xml:space="preserve">Α, δεδομένου ότι έχει </w:t>
+      </w:r>
+      <w:r>
+        <w:rPr>
+          <w:rFonts w:ascii="Times New Roman" w:hAnsi="Times New Roman" w:cs="Times New Roman"/>
+          <w:sz w:val="24"/>
+          <w:szCs w:val="24"/>
+          <w:lang w:val="el-GR"/>
+        </w:rPr>
+        <w:t xml:space="preserve">ήδη </w:t>
+      </w:r>
+      <w:r>
+        <w:rPr>
+          <w:rFonts w:ascii="Times New Roman" w:hAnsi="Times New Roman" w:cs="Times New Roman"/>
+          <w:sz w:val="24"/>
+          <w:szCs w:val="24"/>
+          <w:lang w:val="el-GR"/>
+        </w:rPr>
+        <w:t>συμβεί το Β. Εδώ, το Β είναι η απόδειξη και το Α είναι η υπόθεση. Η υπόθεση που γίνεται είναι ότι τα χαρακτηριστικά είναι ανεξάρτητα. Δηλαδή η παρουσία</w:t>
+      </w:r>
+      <w:r>
+        <w:rPr>
+          <w:rFonts w:ascii="Times New Roman" w:hAnsi="Times New Roman" w:cs="Times New Roman"/>
+          <w:sz w:val="24"/>
+          <w:szCs w:val="24"/>
+          <w:lang w:val="el-GR"/>
+        </w:rPr>
+        <w:t xml:space="preserve"> (ή απουσία)</w:t>
+      </w:r>
+      <w:r>
+        <w:rPr>
+          <w:rFonts w:ascii="Times New Roman" w:hAnsi="Times New Roman" w:cs="Times New Roman"/>
+          <w:sz w:val="24"/>
+          <w:szCs w:val="24"/>
+          <w:lang w:val="el-GR"/>
+        </w:rPr>
+        <w:t xml:space="preserve"> ενός συγκεκριμένου χαρακτηριστικού</w:t>
+      </w:r>
+      <w:r>
+        <w:rPr>
+          <w:rFonts w:ascii="Times New Roman" w:hAnsi="Times New Roman" w:cs="Times New Roman"/>
+          <w:sz w:val="24"/>
+          <w:szCs w:val="24"/>
+          <w:lang w:val="el-GR"/>
+        </w:rPr>
+        <w:t xml:space="preserve"> κλάσης</w:t>
+      </w:r>
+      <w:r>
+        <w:rPr>
+          <w:rFonts w:ascii="Times New Roman" w:hAnsi="Times New Roman" w:cs="Times New Roman"/>
+          <w:sz w:val="24"/>
+          <w:szCs w:val="24"/>
+          <w:lang w:val="el-GR"/>
+        </w:rPr>
+        <w:t xml:space="preserve"> δεν επηρεάζει τ</w:t>
+      </w:r>
+      <w:r>
+        <w:rPr>
+          <w:rFonts w:ascii="Times New Roman" w:hAnsi="Times New Roman" w:cs="Times New Roman"/>
+          <w:sz w:val="24"/>
+          <w:szCs w:val="24"/>
+          <w:lang w:val="el-GR"/>
+        </w:rPr>
+        <w:t>ην παρουσία (ή απουσία)</w:t>
+      </w:r>
+      <w:r>
+        <w:rPr>
+          <w:rFonts w:ascii="Times New Roman" w:hAnsi="Times New Roman" w:cs="Times New Roman"/>
+          <w:sz w:val="24"/>
+          <w:szCs w:val="24"/>
+          <w:lang w:val="el-GR"/>
         </w:rPr>
         <w:t xml:space="preserve"> </w:t>
       </w:r>
-      <w:proofErr w:type="spellStart"/>
-      <w:r>
-        <w:rPr>
-          <w:rFonts w:ascii="Times New Roman" w:hAnsi="Times New Roman" w:cs="Times New Roman"/>
-          <w:sz w:val="24"/>
-          <w:szCs w:val="24"/>
-        </w:rPr>
-        <w:t>ου</w:t>
-      </w:r>
-      <w:proofErr w:type="spellEnd"/>
-      <w:r>
-        <w:rPr>
-          <w:rFonts w:ascii="Times New Roman" w:hAnsi="Times New Roman" w:cs="Times New Roman"/>
-          <w:sz w:val="24"/>
-          <w:szCs w:val="24"/>
-        </w:rPr>
-        <w:t xml:space="preserve"> και </w:t>
-      </w:r>
-      <w:proofErr w:type="spellStart"/>
-      <w:r>
-        <w:rPr>
-          <w:rFonts w:ascii="Times New Roman" w:hAnsi="Times New Roman" w:cs="Times New Roman"/>
-          <w:sz w:val="24"/>
-          <w:szCs w:val="24"/>
-        </w:rPr>
-        <w:t>λέγετ</w:t>
-      </w:r>
-      <w:proofErr w:type="spellEnd"/>
-      <w:r>
-        <w:rPr>
-          <w:rFonts w:ascii="Times New Roman" w:hAnsi="Times New Roman" w:cs="Times New Roman"/>
-          <w:sz w:val="24"/>
-          <w:szCs w:val="24"/>
-        </w:rPr>
-        <w:t>αι α</w:t>
-      </w:r>
-      <w:proofErr w:type="spellStart"/>
-      <w:r>
-        <w:rPr>
-          <w:rFonts w:ascii="Times New Roman" w:hAnsi="Times New Roman" w:cs="Times New Roman"/>
-          <w:sz w:val="24"/>
-          <w:szCs w:val="24"/>
-        </w:rPr>
-        <w:t>φελής</w:t>
-      </w:r>
-      <w:proofErr w:type="spellEnd"/>
-      <w:r>
-        <w:rPr>
-          <w:rFonts w:ascii="Times New Roman" w:hAnsi="Times New Roman" w:cs="Times New Roman"/>
-          <w:sz w:val="24"/>
-          <w:szCs w:val="24"/>
+      <w:r>
+        <w:rPr>
+          <w:rFonts w:ascii="Times New Roman" w:hAnsi="Times New Roman" w:cs="Times New Roman"/>
+          <w:sz w:val="24"/>
+          <w:szCs w:val="24"/>
+          <w:lang w:val="el-GR"/>
+        </w:rPr>
+        <w:t xml:space="preserve">κάποιου άλλου χαρακτηριστικού </w:t>
+      </w:r>
+      <w:r>
+        <w:rPr>
+          <w:rFonts w:ascii="Times New Roman" w:hAnsi="Times New Roman" w:cs="Times New Roman"/>
+          <w:sz w:val="24"/>
+          <w:szCs w:val="24"/>
+          <w:lang w:val="el-GR"/>
+        </w:rPr>
+        <w:t>της ίδιας κλάσης</w:t>
+      </w:r>
+      <w:r>
+        <w:rPr>
+          <w:rFonts w:ascii="Times New Roman" w:hAnsi="Times New Roman" w:cs="Times New Roman"/>
+          <w:sz w:val="24"/>
+          <w:szCs w:val="24"/>
+          <w:lang w:val="el-GR"/>
+        </w:rPr>
+        <w:t xml:space="preserve">. </w:t>
+      </w:r>
+      <w:r>
+        <w:rPr>
+          <w:rFonts w:ascii="Times New Roman" w:hAnsi="Times New Roman" w:cs="Times New Roman"/>
+          <w:sz w:val="24"/>
+          <w:szCs w:val="24"/>
+          <w:lang w:val="el-GR"/>
+        </w:rPr>
+        <w:t>Σε αυτή την επεξήγηση οφείλεται και η υιοθεσία του ορισμού ‘αφελής’</w:t>
+      </w:r>
+      <w:r>
+        <w:rPr>
+          <w:rFonts w:ascii="Times New Roman" w:hAnsi="Times New Roman" w:cs="Times New Roman"/>
+          <w:sz w:val="24"/>
+          <w:szCs w:val="24"/>
+          <w:lang w:val="el-GR"/>
         </w:rPr>
         <w:t>.</w:t>
       </w:r>
+      <w:r>
+        <w:rPr>
+          <w:rFonts w:ascii="Times New Roman" w:hAnsi="Times New Roman" w:cs="Times New Roman"/>
+          <w:sz w:val="24"/>
+          <w:szCs w:val="24"/>
+          <w:lang w:val="el-GR"/>
+        </w:rPr>
+        <w:t xml:space="preserve"> </w:t>
+      </w:r>
     </w:p>
     <w:p>
       <w:pPr>
@@ -1236,25 +1141,7 @@
           <w:sz w:val="24"/>
           <w:szCs w:val="24"/>
         </w:rPr>
-        <w:t xml:space="preserve">Bayesian analysis allows us to answer questions for which frequentist statistical approaches were not developed. In </w:t>
-      </w:r>
-      <w:proofErr w:type="gramStart"/>
-      <w:r>
-        <w:rPr>
-          <w:rFonts w:ascii="Times New Roman" w:hAnsi="Times New Roman" w:cs="Times New Roman"/>
-          <w:sz w:val="24"/>
-          <w:szCs w:val="24"/>
-        </w:rPr>
-        <w:t>fact</w:t>
-      </w:r>
-      <w:proofErr w:type="gramEnd"/>
-      <w:r>
-        <w:rPr>
-          <w:rFonts w:ascii="Times New Roman" w:hAnsi="Times New Roman" w:cs="Times New Roman"/>
-          <w:sz w:val="24"/>
-          <w:szCs w:val="24"/>
-        </w:rPr>
-        <w:t xml:space="preserve"> the very idea of assigning a probability to a hypothesis is not part of the frequentist paradigm.</w:t>
+        <w:t>Bayesian analysis allows us to answer questions for which frequentist statistical approaches were not developed. In fact the very idea of assigning a probability to a hypothesis is not part of the frequentist paradigm.</w:t>
       </w:r>
       <w:r>
         <w:rPr>
@@ -1402,7 +1289,6 @@
         </w:rPr>
         <w:t>ï</w:t>
       </w:r>
-      <w:proofErr w:type="spellStart"/>
       <w:r>
         <w:rPr>
           <w:rFonts w:ascii="Times New Roman" w:hAnsi="Times New Roman" w:cs="Times New Roman"/>
@@ -1413,7 +1299,6 @@
         </w:rPr>
         <w:t>ve</w:t>
       </w:r>
-      <w:proofErr w:type="spellEnd"/>
       <w:r>
         <w:rPr>
           <w:rFonts w:ascii="Times New Roman" w:hAnsi="Times New Roman" w:cs="Times New Roman"/>
@@ -1444,33 +1329,8 @@
           <w:szCs w:val="24"/>
           <w:lang w:val="el-GR"/>
         </w:rPr>
-        <w:t xml:space="preserve"> </w:t>
-      </w:r>
-      <w:proofErr w:type="spellStart"/>
-      <w:r>
-        <w:rPr>
-          <w:rFonts w:ascii="Times New Roman" w:hAnsi="Times New Roman" w:cs="Times New Roman"/>
-          <w:i/>
-          <w:iCs/>
-          <w:sz w:val="24"/>
-          <w:szCs w:val="24"/>
-          <w:lang w:val="el-GR"/>
-        </w:rPr>
-        <w:t>ταξινομητή</w:t>
-      </w:r>
-      <w:proofErr w:type="spellEnd"/>
-      <w:r>
-        <w:rPr>
-          <w:rFonts w:ascii="Times New Roman" w:hAnsi="Times New Roman" w:cs="Times New Roman"/>
-          <w:i/>
-          <w:iCs/>
-          <w:sz w:val="24"/>
-          <w:szCs w:val="24"/>
-          <w:lang w:val="el-GR"/>
-        </w:rPr>
-        <w:t xml:space="preserve">, να παρουσιάστε και να σχολιάσετε την απόδοσή του. Μπορείτε να χρησιμοποιήσετε κατάλληλες συναρτήσεις του </w:t>
-      </w:r>
-      <w:proofErr w:type="spellStart"/>
+        <w:t xml:space="preserve"> ταξινομητή, να παρουσιάστε και να σχολιάσετε την απόδοσή του. Μπορείτε να χρησιμοποιήσετε κατάλληλες συναρτήσεις του </w:t>
+      </w:r>
       <w:r>
         <w:rPr>
           <w:rFonts w:ascii="Times New Roman" w:hAnsi="Times New Roman" w:cs="Times New Roman"/>
@@ -1481,7 +1341,6 @@
         </w:rPr>
         <w:t>matlab</w:t>
       </w:r>
-      <w:proofErr w:type="spellEnd"/>
       <w:r>
         <w:rPr>
           <w:rFonts w:ascii="Times New Roman" w:hAnsi="Times New Roman" w:cs="Times New Roman"/>
@@ -1500,27 +1359,7 @@
           <w:szCs w:val="24"/>
           <w:lang w:val="el-GR"/>
         </w:rPr>
-        <w:t xml:space="preserve"> σας κώδικα). Για την αξιολόγηση της απόδοσης του </w:t>
-      </w:r>
-      <w:proofErr w:type="spellStart"/>
-      <w:r>
-        <w:rPr>
-          <w:rFonts w:ascii="Times New Roman" w:hAnsi="Times New Roman" w:cs="Times New Roman"/>
-          <w:sz w:val="24"/>
-          <w:szCs w:val="24"/>
-          <w:lang w:val="el-GR"/>
-        </w:rPr>
-        <w:t>ταξινομητή</w:t>
-      </w:r>
-      <w:proofErr w:type="spellEnd"/>
-      <w:r>
-        <w:rPr>
-          <w:rFonts w:ascii="Times New Roman" w:hAnsi="Times New Roman" w:cs="Times New Roman"/>
-          <w:sz w:val="24"/>
-          <w:szCs w:val="24"/>
-          <w:lang w:val="el-GR"/>
-        </w:rPr>
-        <w:t xml:space="preserve"> να χρησιμοποιήσετε τις μετρικές του ερωτήματος 4, παρακάτω.</w:t>
+        <w:t xml:space="preserve"> σας κώδικα). Για την αξιολόγηση της απόδοσης του ταξινομητή να χρησιμοποιήσετε τις μετρικές του ερωτήματος 4, παρακάτω.</w:t>
       </w:r>
     </w:p>
     <w:p>
@@ -1532,6 +1371,7 @@
       </w:pPr>
     </w:p>
     <w:sectPr>
+      <w:headerReference w:type="default" r:id="rId9"/>
       <w:pgSz w:w="12240" w:h="15840"/>
       <w:pgMar w:top="1440" w:right="1440" w:bottom="1440" w:left="1440" w:header="720" w:footer="720" w:gutter="0"/>
       <w:cols w:space="720"/>
@@ -1618,19 +1458,11 @@
         </w:rPr>
         <w:t xml:space="preserve"> </w:t>
       </w:r>
-      <w:proofErr w:type="spellStart"/>
-      <w:r>
-        <w:rPr>
-          <w:rFonts w:ascii="Times New Roman" w:hAnsi="Times New Roman" w:cs="Times New Roman"/>
-        </w:rPr>
-        <w:t>Berrar</w:t>
-      </w:r>
-      <w:proofErr w:type="spellEnd"/>
-      <w:r>
-        <w:rPr>
-          <w:rFonts w:ascii="Times New Roman" w:hAnsi="Times New Roman" w:cs="Times New Roman"/>
-        </w:rPr>
-        <w:t xml:space="preserve">, Daniel. “Bayes’ Theorem and Naive Bayes Classifier,” 2018. </w:t>
+      <w:r>
+        <w:rPr>
+          <w:rFonts w:ascii="Times New Roman" w:hAnsi="Times New Roman" w:cs="Times New Roman"/>
+        </w:rPr>
+        <w:t xml:space="preserve">Berrar, Daniel. “Bayes’ Theorem and Naive Bayes Classifier,” 2018. </w:t>
       </w:r>
     </w:p>
     <w:p>
@@ -1659,6 +1491,122 @@
     </w:p>
   </w:footnote>
 </w:footnotes>
+</file>
+
+<file path=word/header1.xml><?xml version="1.0" encoding="utf-8"?>
+<w:hdr xmlns:wpc="http://schemas.microsoft.com/office/word/2010/wordprocessingCanvas" xmlns:cx="http://schemas.microsoft.com/office/drawing/2014/chartex" xmlns:cx1="http://schemas.microsoft.com/office/drawing/2015/9/8/chartex" xmlns:cx2="http://schemas.microsoft.com/office/drawing/2015/10/21/chartex" xmlns:cx3="http://schemas.microsoft.com/office/drawing/2016/5/9/chartex" xmlns:cx4="http://schemas.microsoft.com/office/drawing/2016/5/10/chartex" xmlns:cx5="http://schemas.microsoft.com/office/drawing/2016/5/11/chartex" xmlns:cx6="http://schemas.microsoft.com/office/drawing/2016/5/12/chartex" xmlns:cx7="http://schemas.microsoft.com/office/drawing/2016/5/13/chartex" xmlns:cx8="http://schemas.microsoft.com/office/drawing/2016/5/14/chartex" xmlns:mc="http://schemas.openxmlformats.org/markup-compatibility/2006" xmlns:aink="http://schemas.microsoft.com/office/drawing/2016/ink" xmlns:am3d="http://schemas.microsoft.com/office/drawing/2017/model3d" xmlns:o="urn:schemas-microsoft-com:office:office" xmlns:r="http://schemas.openxmlformats.org/officeDocument/2006/relationships" xmlns:m="http://schemas.openxmlformats.org/officeDocument/2006/math" xmlns:v="urn:schemas-microsoft-com:vml" xmlns:wp14="http://schemas.microsoft.com/office/word/2010/wordprocessingDrawing" xmlns:wp="http://schemas.openxmlformats.org/drawingml/2006/wordprocessingDrawing" xmlns:w10="urn:schemas-microsoft-com:office:word" xmlns:w="http://schemas.openxmlformats.org/wordprocessingml/2006/main" xmlns:w14="http://schemas.microsoft.com/office/word/2010/wordml" xmlns:w15="http://schemas.microsoft.com/office/word/2012/wordml" xmlns:w16cex="http://schemas.microsoft.com/office/word/2018/wordml/cex" xmlns:w16cid="http://schemas.microsoft.com/office/word/2016/wordml/cid" xmlns:w16="http://schemas.microsoft.com/office/word/2018/wordml" xmlns:w16sdtdh="http://schemas.microsoft.com/office/word/2020/wordml/sdtdatahash" xmlns:w16se="http://schemas.microsoft.com/office/word/2015/wordml/symex" xmlns:wpg="http://schemas.microsoft.com/office/word/2010/wordprocessingGroup" xmlns:wpi="http://schemas.microsoft.com/office/word/2010/wordprocessingInk" xmlns:wne="http://schemas.microsoft.com/office/word/2006/wordml" xmlns:wps="http://schemas.microsoft.com/office/word/2010/wordprocessingShape" mc:Ignorable="w14 w15 w16se w16cid w16 w16cex w16sdtdh wp14">
+  <w:p>
+    <w:pPr>
+      <w:pStyle w:val="Header"/>
+    </w:pPr>
+    <w:r>
+      <w:rPr>
+        <w:noProof/>
+      </w:rPr>
+      <mc:AlternateContent>
+        <mc:Choice Requires="wps">
+          <w:drawing>
+            <wp:anchor distT="0" distB="0" distL="114300" distR="114300" simplePos="0" relativeHeight="251660288" behindDoc="0" locked="0" layoutInCell="0" allowOverlap="1" wp14:anchorId="3F031C54" wp14:editId="7562A4AB">
+              <wp:simplePos x="0" y="0"/>
+              <wp:positionH relativeFrom="margin">
+                <wp:align>left</wp:align>
+              </wp:positionH>
+              <wp:positionV relativeFrom="topMargin">
+                <wp:align>center</wp:align>
+              </wp:positionV>
+              <wp:extent cx="5943600" cy="170815"/>
+              <wp:effectExtent l="0" t="0" r="0" b="1905"/>
+              <wp:wrapNone/>
+              <wp:docPr id="218" name="Text Box 218"/>
+              <wp:cNvGraphicFramePr>
+                <a:graphicFrameLocks xmlns:a="http://schemas.openxmlformats.org/drawingml/2006/main"/>
+              </wp:cNvGraphicFramePr>
+              <a:graphic xmlns:a="http://schemas.openxmlformats.org/drawingml/2006/main">
+                <a:graphicData uri="http://schemas.microsoft.com/office/word/2010/wordprocessingShape">
+                  <wps:wsp>
+                    <wps:cNvSpPr txBox="1">
+                      <a:spLocks noChangeArrowheads="1"/>
+                    </wps:cNvSpPr>
+                    <wps:spPr bwMode="auto">
+                      <a:xfrm>
+                        <a:off x="0" y="0"/>
+                        <a:ext cx="5943600" cy="170815"/>
+                      </a:xfrm>
+                      <a:prstGeom prst="rect">
+                        <a:avLst/>
+                      </a:prstGeom>
+                      <a:noFill/>
+                      <a:ln>
+                        <a:noFill/>
+                      </a:ln>
+                      <a:extLst>
+                        <a:ext uri="{909E8E84-426E-40DD-AFC4-6F175D3DCCD1}">
+                          <a14:hiddenFill xmlns:a14="http://schemas.microsoft.com/office/drawing/2010/main">
+                            <a:solidFill>
+                              <a:srgbClr val="FFFFFF"/>
+                            </a:solidFill>
+                          </a14:hiddenFill>
+                        </a:ext>
+                        <a:ext uri="{91240B29-F687-4F45-9708-019B960494DF}">
+                          <a14:hiddenLine xmlns:a14="http://schemas.microsoft.com/office/drawing/2010/main" w="9525">
+                            <a:solidFill>
+                              <a:srgbClr val="000000"/>
+                            </a:solidFill>
+                            <a:miter lim="800000"/>
+                            <a:headEnd/>
+                            <a:tailEnd/>
+                          </a14:hiddenLine>
+                        </a:ext>
+                      </a:extLst>
+                    </wps:spPr>
+                    <wps:txbx>
+                      <w:txbxContent>
+                        <w:p>
+                          <w:pPr>
+                            <w:spacing w:after="0" w:line="240" w:lineRule="auto"/>
+                          </w:pPr>
+                        </w:p>
+                      </w:txbxContent>
+                    </wps:txbx>
+                    <wps:bodyPr rot="0" vert="horz" wrap="square" lIns="91440" tIns="0" rIns="91440" bIns="0" anchor="ctr" anchorCtr="0" upright="1">
+                      <a:spAutoFit/>
+                    </wps:bodyPr>
+                  </wps:wsp>
+                </a:graphicData>
+              </a:graphic>
+              <wp14:sizeRelH relativeFrom="margin">
+                <wp14:pctWidth>100000</wp14:pctWidth>
+              </wp14:sizeRelH>
+              <wp14:sizeRelV relativeFrom="page">
+                <wp14:pctHeight>0</wp14:pctHeight>
+              </wp14:sizeRelV>
+            </wp:anchor>
+          </w:drawing>
+        </mc:Choice>
+        <mc:Fallback>
+          <w:pict>
+            <v:shapetype w14:anchorId="3F031C54" id="_x0000_t202" coordsize="21600,21600" o:spt="202" path="m,l,21600r21600,l21600,xe">
+              <v:stroke joinstyle="miter"/>
+              <v:path gradientshapeok="t" o:connecttype="rect"/>
+            </v:shapetype>
+            <v:shape id="Text Box 218" o:spid="_x0000_s1026" type="#_x0000_t202" style="position:absolute;margin-left:0;margin-top:0;width:468pt;height:13.45pt;z-index:251660288;visibility:visible;mso-wrap-style:square;mso-width-percent:1000;mso-height-percent:0;mso-wrap-distance-left:9pt;mso-wrap-distance-top:0;mso-wrap-distance-right:9pt;mso-wrap-distance-bottom:0;mso-position-horizontal:left;mso-position-horizontal-relative:margin;mso-position-vertical:center;mso-position-vertical-relative:top-margin-area;mso-width-percent:1000;mso-height-percent:0;mso-width-relative:margin;mso-height-relative:page;v-text-anchor:middle" o:gfxdata="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" o:allowincell="f" filled="f" stroked="f">
+              <v:textbox style="mso-fit-shape-to-text:t" inset=",0,,0">
+                <w:txbxContent>
+                  <w:p>
+                    <w:pPr>
+                      <w:spacing w:after="0" w:line="240" w:lineRule="auto"/>
+                    </w:pPr>
+                  </w:p>
+                </w:txbxContent>
+              </v:textbox>
+              <w10:wrap anchorx="margin" anchory="margin"/>
+            </v:shape>
+          </w:pict>
+        </mc:Fallback>
+      </mc:AlternateContent>
+    </w:r>
+  </w:p>
+</w:hdr>
 </file>
 
 <file path=word/numbering.xml><?xml version="1.0" encoding="utf-8"?>

</xml_diff>

<commit_message>
final commit before cleanup 2
</commit_message>
<xml_diff>
--- a/ΘΕΩΡΊΑ ΑΠΟΦΆΣΕΩΝ PROJECT 2022_ΜΕΡΟΣΑ.docx
+++ b/ΘΕΩΡΊΑ ΑΠΟΦΆΣΕΩΝ PROJECT 2022_ΜΕΡΟΣΑ.docx
@@ -2,9 +2,15 @@
 <file path=word/document.xml><?xml version="1.0" encoding="utf-8"?>
 <w:document xmlns:wpc="http://schemas.microsoft.com/office/word/2010/wordprocessingCanvas" xmlns:cx="http://schemas.microsoft.com/office/drawing/2014/chartex" xmlns:cx1="http://schemas.microsoft.com/office/drawing/2015/9/8/chartex" xmlns:cx2="http://schemas.microsoft.com/office/drawing/2015/10/21/chartex" xmlns:cx3="http://schemas.microsoft.com/office/drawing/2016/5/9/chartex" xmlns:cx4="http://schemas.microsoft.com/office/drawing/2016/5/10/chartex" xmlns:cx5="http://schemas.microsoft.com/office/drawing/2016/5/11/chartex" xmlns:cx6="http://schemas.microsoft.com/office/drawing/2016/5/12/chartex" xmlns:cx7="http://schemas.microsoft.com/office/drawing/2016/5/13/chartex" xmlns:cx8="http://schemas.microsoft.com/office/drawing/2016/5/14/chartex" xmlns:mc="http://schemas.openxmlformats.org/markup-compatibility/2006" xmlns:aink="http://schemas.microsoft.com/office/drawing/2016/ink" xmlns:am3d="http://schemas.microsoft.com/office/drawing/2017/model3d" xmlns:o="urn:schemas-microsoft-com:office:office" xmlns:r="http://schemas.openxmlformats.org/officeDocument/2006/relationships" xmlns:m="http://schemas.openxmlformats.org/officeDocument/2006/math" xmlns:v="urn:schemas-microsoft-com:vml" xmlns:wp14="http://schemas.microsoft.com/office/word/2010/wordprocessingDrawing" xmlns:wp="http://schemas.openxmlformats.org/drawingml/2006/wordprocessingDrawing" xmlns:w10="urn:schemas-microsoft-com:office:word" xmlns:w="http://schemas.openxmlformats.org/wordprocessingml/2006/main" xmlns:w14="http://schemas.microsoft.com/office/word/2010/wordml" xmlns:w15="http://schemas.microsoft.com/office/word/2012/wordml" xmlns:w16cex="http://schemas.microsoft.com/office/word/2018/wordml/cex" xmlns:w16cid="http://schemas.microsoft.com/office/word/2016/wordml/cid" xmlns:w16="http://schemas.microsoft.com/office/word/2018/wordml" xmlns:w16sdtdh="http://schemas.microsoft.com/office/word/2020/wordml/sdtdatahash" xmlns:w16se="http://schemas.microsoft.com/office/word/2015/wordml/symex" xmlns:wpg="http://schemas.microsoft.com/office/word/2010/wordprocessingGroup" xmlns:wpi="http://schemas.microsoft.com/office/word/2010/wordprocessingInk" xmlns:wne="http://schemas.microsoft.com/office/word/2006/wordml" xmlns:wps="http://schemas.microsoft.com/office/word/2010/wordprocessingShape" mc:Ignorable="w14 w15 w16se w16cid w16 w16cex w16sdtdh wp14">
   <w:body>
-    <w:p>
-      <w:pPr>
-        <w:jc w:val="center"/>
+    <w:sdt>
+      <w:sdtPr>
+        <w:id w:val="-1764911355"/>
+        <w:docPartObj>
+          <w:docPartGallery w:val="Cover Pages"/>
+          <w:docPartUnique/>
+        </w:docPartObj>
+      </w:sdtPr>
+      <w:sdtEndPr>
         <w:rPr>
           <w:rFonts w:ascii="Times New Roman" w:hAnsi="Times New Roman" w:cs="Times New Roman"/>
           <w:b/>
@@ -13,211 +19,1059 @@
           <w:szCs w:val="40"/>
           <w:lang w:val="el-GR"/>
         </w:rPr>
-      </w:pPr>
-      <w:r>
-        <w:rPr>
-          <w:rFonts w:ascii="Times New Roman" w:hAnsi="Times New Roman" w:cs="Times New Roman"/>
-          <w:b/>
-          <w:bCs/>
-          <w:sz w:val="40"/>
-          <w:szCs w:val="40"/>
-          <w:lang w:val="el-GR"/>
-        </w:rPr>
-        <w:t xml:space="preserve">ΘΕΩΡΊΑ ΑΠΟΦΆΣΕΩΝ </w:t>
-      </w:r>
-      <w:r>
-        <w:rPr>
-          <w:rFonts w:ascii="Times New Roman" w:hAnsi="Times New Roman" w:cs="Times New Roman"/>
-          <w:b/>
-          <w:bCs/>
-          <w:sz w:val="40"/>
-          <w:szCs w:val="40"/>
-        </w:rPr>
-        <w:t>PROJECT</w:t>
-      </w:r>
-      <w:r>
-        <w:rPr>
-          <w:rFonts w:ascii="Times New Roman" w:hAnsi="Times New Roman" w:cs="Times New Roman"/>
-          <w:b/>
-          <w:bCs/>
-          <w:sz w:val="40"/>
-          <w:szCs w:val="40"/>
-          <w:lang w:val="el-GR"/>
-        </w:rPr>
-        <w:t xml:space="preserve"> 2022-23</w:t>
+      </w:sdtEndPr>
+      <w:sdtContent>
+        <w:p>
+          <w:r>
+            <w:rPr>
+              <w:rFonts w:ascii="Times New Roman" w:hAnsi="Times New Roman" w:cs="Times New Roman"/>
+              <w:b/>
+              <w:bCs/>
+              <w:noProof/>
+              <w:sz w:val="40"/>
+              <w:szCs w:val="40"/>
+              <w:lang w:val="el-GR"/>
+            </w:rPr>
+            <w:drawing>
+              <wp:anchor distT="0" distB="0" distL="114300" distR="114300" simplePos="0" relativeHeight="251661312" behindDoc="1" locked="0" layoutInCell="1" allowOverlap="1" wp14:anchorId="688F96AD" wp14:editId="3289C48D">
+                <wp:simplePos x="914400" y="914400"/>
+                <wp:positionH relativeFrom="margin">
+                  <wp:align>center</wp:align>
+                </wp:positionH>
+                <wp:positionV relativeFrom="margin">
+                  <wp:align>top</wp:align>
+                </wp:positionV>
+                <wp:extent cx="4636008" cy="1737360"/>
+                <wp:effectExtent l="0" t="0" r="0" b="0"/>
+                <wp:wrapNone/>
+                <wp:docPr id="4" name="Picture 4"/>
+                <wp:cNvGraphicFramePr>
+                  <a:graphicFrameLocks xmlns:a="http://schemas.openxmlformats.org/drawingml/2006/main" noChangeAspect="1"/>
+                </wp:cNvGraphicFramePr>
+                <a:graphic xmlns:a="http://schemas.openxmlformats.org/drawingml/2006/main">
+                  <a:graphicData uri="http://schemas.openxmlformats.org/drawingml/2006/picture">
+                    <pic:pic xmlns:pic="http://schemas.openxmlformats.org/drawingml/2006/picture">
+                      <pic:nvPicPr>
+                        <pic:cNvPr id="4" name="Picture 4"/>
+                        <pic:cNvPicPr/>
+                      </pic:nvPicPr>
+                      <pic:blipFill>
+                        <a:blip r:embed="rId8" cstate="print">
+                          <a:extLst>
+                            <a:ext uri="{28A0092B-C50C-407E-A947-70E740481C1C}">
+                              <a14:useLocalDpi xmlns:a14="http://schemas.microsoft.com/office/drawing/2010/main" val="0"/>
+                            </a:ext>
+                          </a:extLst>
+                        </a:blip>
+                        <a:stretch>
+                          <a:fillRect/>
+                        </a:stretch>
+                      </pic:blipFill>
+                      <pic:spPr>
+                        <a:xfrm>
+                          <a:off x="0" y="0"/>
+                          <a:ext cx="4636008" cy="1737360"/>
+                        </a:xfrm>
+                        <a:prstGeom prst="rect">
+                          <a:avLst/>
+                        </a:prstGeom>
+                      </pic:spPr>
+                    </pic:pic>
+                  </a:graphicData>
+                </a:graphic>
+                <wp14:sizeRelH relativeFrom="margin">
+                  <wp14:pctWidth>0</wp14:pctWidth>
+                </wp14:sizeRelH>
+                <wp14:sizeRelV relativeFrom="margin">
+                  <wp14:pctHeight>0</wp14:pctHeight>
+                </wp14:sizeRelV>
+              </wp:anchor>
+            </w:drawing>
+          </w:r>
+          <w:r>
+            <w:rPr>
+              <w:noProof/>
+            </w:rPr>
+            <mc:AlternateContent>
+              <mc:Choice Requires="wps">
+                <w:drawing>
+                  <wp:anchor distT="0" distB="0" distL="114300" distR="114300" simplePos="0" relativeHeight="251660288" behindDoc="0" locked="0" layoutInCell="1" allowOverlap="1" wp14:anchorId="6E97BFE4" wp14:editId="2DB804DC">
+                    <wp:simplePos x="0" y="0"/>
+                    <wp:positionH relativeFrom="column">
+                      <wp:posOffset>-596900</wp:posOffset>
+                    </wp:positionH>
+                    <wp:positionV relativeFrom="paragraph">
+                      <wp:posOffset>-495300</wp:posOffset>
+                    </wp:positionV>
+                    <wp:extent cx="7137400" cy="9258300"/>
+                    <wp:effectExtent l="0" t="0" r="25400" b="19050"/>
+                    <wp:wrapNone/>
+                    <wp:docPr id="2" name="Rectangle 2"/>
+                    <wp:cNvGraphicFramePr/>
+                    <a:graphic xmlns:a="http://schemas.openxmlformats.org/drawingml/2006/main">
+                      <a:graphicData uri="http://schemas.microsoft.com/office/word/2010/wordprocessingShape">
+                        <wps:wsp>
+                          <wps:cNvSpPr/>
+                          <wps:spPr>
+                            <a:xfrm>
+                              <a:off x="0" y="0"/>
+                              <a:ext cx="7137400" cy="9258300"/>
+                            </a:xfrm>
+                            <a:prstGeom prst="rect">
+                              <a:avLst/>
+                            </a:prstGeom>
+                            <a:noFill/>
+                            <a:ln>
+                              <a:solidFill>
+                                <a:schemeClr val="tx1"/>
+                              </a:solidFill>
+                            </a:ln>
+                          </wps:spPr>
+                          <wps:style>
+                            <a:lnRef idx="2">
+                              <a:schemeClr val="dk1"/>
+                            </a:lnRef>
+                            <a:fillRef idx="1">
+                              <a:schemeClr val="lt1"/>
+                            </a:fillRef>
+                            <a:effectRef idx="0">
+                              <a:schemeClr val="dk1"/>
+                            </a:effectRef>
+                            <a:fontRef idx="minor">
+                              <a:schemeClr val="dk1"/>
+                            </a:fontRef>
+                          </wps:style>
+                          <wps:bodyPr rot="0" spcFirstLastPara="0" vertOverflow="overflow" horzOverflow="overflow" vert="horz" wrap="square" lIns="91440" tIns="45720" rIns="91440" bIns="45720" numCol="1" spcCol="0" rtlCol="0" fromWordArt="0" anchor="ctr" anchorCtr="0" forceAA="0" compatLnSpc="1">
+                            <a:prstTxWarp prst="textNoShape">
+                              <a:avLst/>
+                            </a:prstTxWarp>
+                            <a:noAutofit/>
+                          </wps:bodyPr>
+                        </wps:wsp>
+                      </a:graphicData>
+                    </a:graphic>
+                    <wp14:sizeRelV relativeFrom="margin">
+                      <wp14:pctHeight>0</wp14:pctHeight>
+                    </wp14:sizeRelV>
+                  </wp:anchor>
+                </w:drawing>
+              </mc:Choice>
+              <mc:Fallback>
+                <w:pict>
+                  <v:rect w14:anchorId="08E3D46A" id="Rectangle 2" o:spid="_x0000_s1026" style="position:absolute;margin-left:-47pt;margin-top:-39pt;width:562pt;height:729pt;z-index:251660288;visibility:visible;mso-wrap-style:square;mso-height-percent:0;mso-wrap-distance-left:9pt;mso-wrap-distance-top:0;mso-wrap-distance-right:9pt;mso-wrap-distance-bottom:0;mso-position-horizontal:absolute;mso-position-horizontal-relative:text;mso-position-vertical:absolute;mso-position-vertical-relative:text;mso-height-percent:0;mso-height-relative:margin;v-text-anchor:middle" o:gfxdata="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" filled="f" strokecolor="black [3213]" strokeweight="1pt"/>
+                </w:pict>
+              </mc:Fallback>
+            </mc:AlternateContent>
+          </w:r>
+        </w:p>
+        <w:p>
+          <w:pPr>
+            <w:pStyle w:val="NoSpacing"/>
+            <w:jc w:val="center"/>
+            <w:rPr>
+              <w:color w:val="4472C4" w:themeColor="accent1"/>
+              <w:sz w:val="28"/>
+              <w:szCs w:val="28"/>
+            </w:rPr>
+          </w:pPr>
+        </w:p>
+        <w:p>
+          <w:pPr>
+            <w:pStyle w:val="NoSpacing"/>
+            <w:spacing w:before="480"/>
+            <w:jc w:val="center"/>
+            <w:rPr>
+              <w:color w:val="4472C4" w:themeColor="accent1"/>
+            </w:rPr>
+          </w:pPr>
+        </w:p>
+        <w:p>
+          <w:pPr>
+            <w:tabs>
+              <w:tab w:val="left" w:pos="6520"/>
+            </w:tabs>
+            <w:rPr>
+              <w:rFonts w:ascii="Times New Roman" w:hAnsi="Times New Roman" w:cs="Times New Roman"/>
+              <w:b/>
+              <w:bCs/>
+              <w:sz w:val="40"/>
+              <w:szCs w:val="40"/>
+              <w:lang w:val="el-GR"/>
+            </w:rPr>
+          </w:pPr>
+          <w:r>
+            <w:rPr>
+              <w:rFonts w:ascii="Times New Roman" w:hAnsi="Times New Roman" w:cs="Times New Roman"/>
+              <w:b/>
+              <w:bCs/>
+              <w:sz w:val="40"/>
+              <w:szCs w:val="40"/>
+              <w:lang w:val="el-GR"/>
+            </w:rPr>
+            <w:tab/>
+          </w:r>
+        </w:p>
+        <w:p>
+          <w:pPr>
+            <w:rPr>
+              <w:rFonts w:ascii="Times New Roman" w:hAnsi="Times New Roman" w:cs="Times New Roman"/>
+              <w:b/>
+              <w:bCs/>
+              <w:sz w:val="40"/>
+              <w:szCs w:val="40"/>
+              <w:lang w:val="el-GR"/>
+            </w:rPr>
+          </w:pPr>
+          <w:r>
+            <w:rPr>
+              <w:noProof/>
+              <w:color w:val="4472C4" w:themeColor="accent1"/>
+            </w:rPr>
+            <mc:AlternateContent>
+              <mc:Choice Requires="wps">
+                <w:drawing>
+                  <wp:anchor distT="0" distB="0" distL="114300" distR="114300" simplePos="0" relativeHeight="251659264" behindDoc="0" locked="0" layoutInCell="1" allowOverlap="1" wp14:anchorId="0FCCA86F" wp14:editId="6D7CEAA6">
+                    <wp:simplePos x="0" y="0"/>
+                    <wp:positionH relativeFrom="margin">
+                      <wp:align>right</wp:align>
+                    </wp:positionH>
+                    <wp:positionV relativeFrom="page">
+                      <wp:posOffset>2334895</wp:posOffset>
+                    </wp:positionV>
+                    <wp:extent cx="6553200" cy="557784"/>
+                    <wp:effectExtent l="0" t="0" r="0" b="9525"/>
+                    <wp:wrapNone/>
+                    <wp:docPr id="142" name="Text Box 142"/>
+                    <wp:cNvGraphicFramePr/>
+                    <a:graphic xmlns:a="http://schemas.openxmlformats.org/drawingml/2006/main">
+                      <a:graphicData uri="http://schemas.microsoft.com/office/word/2010/wordprocessingShape">
+                        <wps:wsp>
+                          <wps:cNvSpPr txBox="1"/>
+                          <wps:spPr>
+                            <a:xfrm>
+                              <a:off x="0" y="0"/>
+                              <a:ext cx="6553200" cy="557784"/>
+                            </a:xfrm>
+                            <a:prstGeom prst="rect">
+                              <a:avLst/>
+                            </a:prstGeom>
+                            <a:noFill/>
+                            <a:ln w="6350">
+                              <a:noFill/>
+                            </a:ln>
+                            <a:effectLst/>
+                          </wps:spPr>
+                          <wps:style>
+                            <a:lnRef idx="0">
+                              <a:schemeClr val="accent1"/>
+                            </a:lnRef>
+                            <a:fillRef idx="0">
+                              <a:schemeClr val="accent1"/>
+                            </a:fillRef>
+                            <a:effectRef idx="0">
+                              <a:schemeClr val="accent1"/>
+                            </a:effectRef>
+                            <a:fontRef idx="minor">
+                              <a:schemeClr val="dk1"/>
+                            </a:fontRef>
+                          </wps:style>
+                          <wps:txbx>
+                            <w:txbxContent>
+                              <w:sdt>
+                                <w:sdtPr>
+                                  <w:rPr>
+                                    <w:caps/>
+                                    <w:color w:val="4472C4" w:themeColor="accent1"/>
+                                    <w:sz w:val="24"/>
+                                    <w:szCs w:val="24"/>
+                                  </w:rPr>
+                                  <w:alias w:val="Date"/>
+                                  <w:tag w:val=""/>
+                                  <w:id w:val="197127006"/>
+                                  <w:showingPlcHdr/>
+                                  <w:dataBinding w:prefixMappings="xmlns:ns0='http://schemas.microsoft.com/office/2006/coverPageProps' " w:xpath="/ns0:CoverPageProperties[1]/ns0:PublishDate[1]" w:storeItemID="{55AF091B-3C7A-41E3-B477-F2FDAA23CFDA}"/>
+                                  <w:date>
+                                    <w:dateFormat w:val="MMMM d, yyyy"/>
+                                    <w:lid w:val="en-US"/>
+                                    <w:storeMappedDataAs w:val="dateTime"/>
+                                    <w:calendar w:val="gregorian"/>
+                                  </w:date>
+                                </w:sdtPr>
+                                <w:sdtContent>
+                                  <w:p>
+                                    <w:pPr>
+                                      <w:pStyle w:val="NoSpacing"/>
+                                      <w:spacing w:after="40"/>
+                                      <w:jc w:val="center"/>
+                                      <w:rPr>
+                                        <w:caps/>
+                                        <w:color w:val="4472C4" w:themeColor="accent1"/>
+                                        <w:sz w:val="24"/>
+                                        <w:szCs w:val="24"/>
+                                        <w:lang w:val="el-GR"/>
+                                      </w:rPr>
+                                    </w:pPr>
+                                    <w:r>
+                                      <w:rPr>
+                                        <w:caps/>
+                                        <w:color w:val="4472C4" w:themeColor="accent1"/>
+                                        <w:sz w:val="24"/>
+                                        <w:szCs w:val="24"/>
+                                        <w:lang w:val="el-GR"/>
+                                      </w:rPr>
+                                      <w:t xml:space="preserve">     </w:t>
+                                    </w:r>
+                                  </w:p>
+                                </w:sdtContent>
+                              </w:sdt>
+                              <w:p>
+                                <w:pPr>
+                                  <w:contextualSpacing/>
+                                  <w:jc w:val="center"/>
+                                  <w:rPr>
+                                    <w:sz w:val="28"/>
+                                    <w:szCs w:val="32"/>
+                                    <w:lang w:val="el-GR" w:eastAsia="el-GR"/>
+                                  </w:rPr>
+                                </w:pPr>
+                                <w:r>
+                                  <w:rPr>
+                                    <w:sz w:val="28"/>
+                                    <w:szCs w:val="32"/>
+                                    <w:lang w:val="el-GR" w:eastAsia="el-GR"/>
+                                  </w:rPr>
+                                  <w:t>Πολυτεχνική Σχολή</w:t>
+                                </w:r>
+                              </w:p>
+                              <w:p>
+                                <w:pPr>
+                                  <w:contextualSpacing/>
+                                  <w:jc w:val="center"/>
+                                  <w:rPr>
+                                    <w:sz w:val="20"/>
+                                    <w:szCs w:val="22"/>
+                                    <w:lang w:val="el-GR" w:eastAsia="el-GR"/>
+                                  </w:rPr>
+                                </w:pPr>
+                                <w:r>
+                                  <w:rPr>
+                                    <w:sz w:val="28"/>
+                                    <w:szCs w:val="32"/>
+                                    <w:lang w:val="el-GR" w:eastAsia="el-GR"/>
+                                  </w:rPr>
+                                  <w:t>Τμήμα Μηχανικών Η/Υ &amp; Πληροφορικής</w:t>
+                                </w:r>
+                              </w:p>
+                              <w:p>
+                                <w:pPr>
+                                  <w:pStyle w:val="NoSpacing"/>
+                                  <w:jc w:val="center"/>
+                                  <w:rPr>
+                                    <w:color w:val="4472C4" w:themeColor="accent1"/>
+                                    <w:lang w:val="el-GR"/>
+                                  </w:rPr>
+                                </w:pPr>
+                              </w:p>
+                            </w:txbxContent>
+                          </wps:txbx>
+                          <wps:bodyPr rot="0" spcFirstLastPara="0" vertOverflow="overflow" horzOverflow="overflow" vert="horz" wrap="square" lIns="0" tIns="0" rIns="0" bIns="0" numCol="1" spcCol="0" rtlCol="0" fromWordArt="0" anchor="b" anchorCtr="0" forceAA="0" compatLnSpc="1">
+                            <a:prstTxWarp prst="textNoShape">
+                              <a:avLst/>
+                            </a:prstTxWarp>
+                            <a:spAutoFit/>
+                          </wps:bodyPr>
+                        </wps:wsp>
+                      </a:graphicData>
+                    </a:graphic>
+                    <wp14:sizeRelH relativeFrom="margin">
+                      <wp14:pctWidth>100000</wp14:pctWidth>
+                    </wp14:sizeRelH>
+                    <wp14:sizeRelV relativeFrom="margin">
+                      <wp14:pctHeight>0</wp14:pctHeight>
+                    </wp14:sizeRelV>
+                  </wp:anchor>
+                </w:drawing>
+              </mc:Choice>
+              <mc:Fallback>
+                <w:pict>
+                  <v:shapetype w14:anchorId="0FCCA86F" id="_x0000_t202" coordsize="21600,21600" o:spt="202" path="m,l,21600r21600,l21600,xe">
+                    <v:stroke joinstyle="miter"/>
+                    <v:path gradientshapeok="t" o:connecttype="rect"/>
+                  </v:shapetype>
+                  <v:shape id="Text Box 142" o:spid="_x0000_s1026" type="#_x0000_t202" style="position:absolute;margin-left:464.8pt;margin-top:183.85pt;width:516pt;height:43.9pt;z-index:251659264;visibility:visible;mso-wrap-style:square;mso-width-percent:1000;mso-height-percent:0;mso-wrap-distance-left:9pt;mso-wrap-distance-top:0;mso-wrap-distance-right:9pt;mso-wrap-distance-bottom:0;mso-position-horizontal:right;mso-position-horizontal-relative:margin;mso-position-vertical:absolute;mso-position-vertical-relative:page;mso-width-percent:1000;mso-height-percent:0;mso-width-relative:margin;mso-height-relative:margin;v-text-anchor:bottom" o:gfxdata="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" filled="f" stroked="f" strokeweight=".5pt">
+                    <v:textbox style="mso-fit-shape-to-text:t" inset="0,0,0,0">
+                      <w:txbxContent>
+                        <w:sdt>
+                          <w:sdtPr>
+                            <w:rPr>
+                              <w:caps/>
+                              <w:color w:val="4472C4" w:themeColor="accent1"/>
+                              <w:sz w:val="24"/>
+                              <w:szCs w:val="24"/>
+                            </w:rPr>
+                            <w:alias w:val="Date"/>
+                            <w:tag w:val=""/>
+                            <w:id w:val="197127006"/>
+                            <w:showingPlcHdr/>
+                            <w:dataBinding w:prefixMappings="xmlns:ns0='http://schemas.microsoft.com/office/2006/coverPageProps' " w:xpath="/ns0:CoverPageProperties[1]/ns0:PublishDate[1]" w:storeItemID="{55AF091B-3C7A-41E3-B477-F2FDAA23CFDA}"/>
+                            <w:date>
+                              <w:dateFormat w:val="MMMM d, yyyy"/>
+                              <w:lid w:val="en-US"/>
+                              <w:storeMappedDataAs w:val="dateTime"/>
+                              <w:calendar w:val="gregorian"/>
+                            </w:date>
+                          </w:sdtPr>
+                          <w:sdtContent>
+                            <w:p>
+                              <w:pPr>
+                                <w:pStyle w:val="NoSpacing"/>
+                                <w:spacing w:after="40"/>
+                                <w:jc w:val="center"/>
+                                <w:rPr>
+                                  <w:caps/>
+                                  <w:color w:val="4472C4" w:themeColor="accent1"/>
+                                  <w:sz w:val="24"/>
+                                  <w:szCs w:val="24"/>
+                                  <w:lang w:val="el-GR"/>
+                                </w:rPr>
+                              </w:pPr>
+                              <w:r>
+                                <w:rPr>
+                                  <w:caps/>
+                                  <w:color w:val="4472C4" w:themeColor="accent1"/>
+                                  <w:sz w:val="24"/>
+                                  <w:szCs w:val="24"/>
+                                  <w:lang w:val="el-GR"/>
+                                </w:rPr>
+                                <w:t xml:space="preserve">     </w:t>
+                              </w:r>
+                            </w:p>
+                          </w:sdtContent>
+                        </w:sdt>
+                        <w:p>
+                          <w:pPr>
+                            <w:contextualSpacing/>
+                            <w:jc w:val="center"/>
+                            <w:rPr>
+                              <w:sz w:val="28"/>
+                              <w:szCs w:val="32"/>
+                              <w:lang w:val="el-GR" w:eastAsia="el-GR"/>
+                            </w:rPr>
+                          </w:pPr>
+                          <w:r>
+                            <w:rPr>
+                              <w:sz w:val="28"/>
+                              <w:szCs w:val="32"/>
+                              <w:lang w:val="el-GR" w:eastAsia="el-GR"/>
+                            </w:rPr>
+                            <w:t>Πολυτεχνική Σχολή</w:t>
+                          </w:r>
+                        </w:p>
+                        <w:p>
+                          <w:pPr>
+                            <w:contextualSpacing/>
+                            <w:jc w:val="center"/>
+                            <w:rPr>
+                              <w:sz w:val="20"/>
+                              <w:szCs w:val="22"/>
+                              <w:lang w:val="el-GR" w:eastAsia="el-GR"/>
+                            </w:rPr>
+                          </w:pPr>
+                          <w:r>
+                            <w:rPr>
+                              <w:sz w:val="28"/>
+                              <w:szCs w:val="32"/>
+                              <w:lang w:val="el-GR" w:eastAsia="el-GR"/>
+                            </w:rPr>
+                            <w:t>Τμήμα Μηχανικών Η/Υ &amp; Πληροφορικής</w:t>
+                          </w:r>
+                        </w:p>
+                        <w:p>
+                          <w:pPr>
+                            <w:pStyle w:val="NoSpacing"/>
+                            <w:jc w:val="center"/>
+                            <w:rPr>
+                              <w:color w:val="4472C4" w:themeColor="accent1"/>
+                              <w:lang w:val="el-GR"/>
+                            </w:rPr>
+                          </w:pPr>
+                        </w:p>
+                      </w:txbxContent>
+                    </v:textbox>
+                    <w10:wrap anchorx="margin" anchory="page"/>
+                  </v:shape>
+                </w:pict>
+              </mc:Fallback>
+            </mc:AlternateContent>
+          </w:r>
+        </w:p>
+        <w:p>
+          <w:pPr>
+            <w:rPr>
+              <w:rFonts w:ascii="Times New Roman" w:hAnsi="Times New Roman" w:cs="Times New Roman"/>
+              <w:b/>
+              <w:bCs/>
+              <w:sz w:val="40"/>
+              <w:szCs w:val="40"/>
+              <w:lang w:val="el-GR"/>
+            </w:rPr>
+          </w:pPr>
+        </w:p>
+        <w:p>
+          <w:pPr>
+            <w:rPr>
+              <w:rFonts w:ascii="Times New Roman" w:hAnsi="Times New Roman" w:cs="Times New Roman"/>
+              <w:b/>
+              <w:bCs/>
+              <w:sz w:val="40"/>
+              <w:szCs w:val="40"/>
+              <w:lang w:val="el-GR"/>
+            </w:rPr>
+          </w:pPr>
+        </w:p>
+        <w:p>
+          <w:pPr>
+            <w:rPr>
+              <w:rFonts w:ascii="Times New Roman" w:hAnsi="Times New Roman" w:cs="Times New Roman"/>
+              <w:b/>
+              <w:bCs/>
+              <w:sz w:val="40"/>
+              <w:szCs w:val="40"/>
+              <w:lang w:val="el-GR"/>
+            </w:rPr>
+          </w:pPr>
+        </w:p>
+        <w:p>
+          <w:pPr>
+            <w:jc w:val="center"/>
+            <w:rPr>
+              <w:rFonts w:ascii="Times New Roman" w:hAnsi="Times New Roman" w:cs="Times New Roman"/>
+              <w:b/>
+              <w:bCs/>
+              <w:sz w:val="40"/>
+              <w:szCs w:val="40"/>
+              <w:lang w:val="el-GR"/>
+            </w:rPr>
+          </w:pPr>
+        </w:p>
+        <w:p>
+          <w:pPr>
+            <w:tabs>
+              <w:tab w:val="left" w:pos="6620"/>
+            </w:tabs>
+            <w:jc w:val="center"/>
+            <w:rPr>
+              <w:rFonts w:ascii="Times New Roman" w:hAnsi="Times New Roman" w:cs="Times New Roman"/>
+              <w:b/>
+              <w:bCs/>
+              <w:sz w:val="44"/>
+              <w:szCs w:val="44"/>
+              <w:lang w:val="el-GR"/>
+            </w:rPr>
+          </w:pPr>
+          <w:r>
+            <w:rPr>
+              <w:rFonts w:ascii="Times New Roman" w:hAnsi="Times New Roman" w:cs="Times New Roman"/>
+              <w:b/>
+              <w:bCs/>
+              <w:sz w:val="44"/>
+              <w:szCs w:val="44"/>
+              <w:lang w:val="el-GR"/>
+            </w:rPr>
+            <w:t>ΘΕΩΡΊΑ ΑΠΟΦΆΣΕΩΝ</w:t>
+          </w:r>
+        </w:p>
+        <w:p>
+          <w:pPr>
+            <w:jc w:val="center"/>
+            <w:rPr>
+              <w:rFonts w:ascii="Times New Roman" w:hAnsi="Times New Roman" w:cs="Times New Roman"/>
+              <w:sz w:val="40"/>
+              <w:szCs w:val="40"/>
+              <w:lang w:val="el-GR"/>
+            </w:rPr>
+          </w:pPr>
+          <w:r>
+            <w:rPr>
+              <w:rFonts w:ascii="Times New Roman" w:hAnsi="Times New Roman" w:cs="Times New Roman"/>
+              <w:sz w:val="40"/>
+              <w:szCs w:val="40"/>
+            </w:rPr>
+            <w:t>PROJECT</w:t>
+          </w:r>
+          <w:r>
+            <w:rPr>
+              <w:rFonts w:ascii="Times New Roman" w:hAnsi="Times New Roman" w:cs="Times New Roman"/>
+              <w:sz w:val="40"/>
+              <w:szCs w:val="40"/>
+              <w:lang w:val="el-GR"/>
+            </w:rPr>
+            <w:t xml:space="preserve"> 2022-23</w:t>
+          </w:r>
+        </w:p>
+        <w:p>
+          <w:pPr>
+            <w:jc w:val="center"/>
+            <w:rPr>
+              <w:rFonts w:ascii="Times New Roman" w:hAnsi="Times New Roman" w:cs="Times New Roman"/>
+              <w:sz w:val="40"/>
+              <w:szCs w:val="40"/>
+              <w:lang w:val="el-GR"/>
+            </w:rPr>
+          </w:pPr>
+          <w:r>
+            <w:rPr>
+              <w:rFonts w:ascii="Times New Roman" w:hAnsi="Times New Roman" w:cs="Times New Roman"/>
+              <w:sz w:val="40"/>
+              <w:szCs w:val="40"/>
+              <w:lang w:val="el-GR"/>
+            </w:rPr>
+            <w:t>ΜΈΡΟΣ Α’</w:t>
+          </w:r>
+        </w:p>
+        <w:p>
+          <w:pPr>
+            <w:rPr>
+              <w:rFonts w:ascii="Times New Roman" w:hAnsi="Times New Roman" w:cs="Times New Roman"/>
+              <w:b/>
+              <w:bCs/>
+              <w:sz w:val="40"/>
+              <w:szCs w:val="40"/>
+              <w:lang w:val="el-GR"/>
+            </w:rPr>
+          </w:pPr>
+        </w:p>
+        <w:p>
+          <w:pPr>
+            <w:rPr>
+              <w:rFonts w:ascii="Times New Roman" w:hAnsi="Times New Roman" w:cs="Times New Roman"/>
+              <w:b/>
+              <w:bCs/>
+              <w:sz w:val="40"/>
+              <w:szCs w:val="40"/>
+              <w:lang w:val="el-GR"/>
+            </w:rPr>
+          </w:pPr>
+        </w:p>
+        <w:p>
+          <w:pPr>
+            <w:rPr>
+              <w:rFonts w:ascii="Times New Roman" w:hAnsi="Times New Roman" w:cs="Times New Roman"/>
+              <w:b/>
+              <w:bCs/>
+              <w:sz w:val="40"/>
+              <w:szCs w:val="40"/>
+              <w:lang w:val="el-GR"/>
+            </w:rPr>
+          </w:pPr>
+        </w:p>
+        <w:p>
+          <w:pPr>
+            <w:jc w:val="center"/>
+            <w:rPr>
+              <w:rFonts w:ascii="Times New Roman" w:hAnsi="Times New Roman" w:cs="Times New Roman"/>
+              <w:sz w:val="32"/>
+              <w:szCs w:val="32"/>
+              <w:lang w:val="el-GR"/>
+            </w:rPr>
+          </w:pPr>
+        </w:p>
+        <w:p>
+          <w:pPr>
+            <w:jc w:val="center"/>
+            <w:rPr>
+              <w:rFonts w:ascii="Times New Roman" w:hAnsi="Times New Roman" w:cs="Times New Roman"/>
+              <w:sz w:val="32"/>
+              <w:szCs w:val="32"/>
+              <w:lang w:val="el-GR"/>
+            </w:rPr>
+          </w:pPr>
+          <w:r>
+            <w:rPr>
+              <w:rFonts w:ascii="Times New Roman" w:hAnsi="Times New Roman" w:cs="Times New Roman"/>
+              <w:sz w:val="32"/>
+              <w:szCs w:val="32"/>
+              <w:lang w:val="el-GR"/>
+            </w:rPr>
+            <w:t>ΝΑΣΙΈΛΗ ΒΑΣΙΛΙΚΉ</w:t>
+          </w:r>
+        </w:p>
+        <w:p>
+          <w:pPr>
+            <w:jc w:val="center"/>
+            <w:rPr>
+              <w:rFonts w:ascii="Times New Roman" w:hAnsi="Times New Roman" w:cs="Times New Roman"/>
+              <w:sz w:val="32"/>
+              <w:szCs w:val="32"/>
+            </w:rPr>
+          </w:pPr>
+          <w:r>
+            <w:rPr>
+              <w:rFonts w:ascii="Times New Roman" w:hAnsi="Times New Roman" w:cs="Times New Roman"/>
+              <w:sz w:val="32"/>
+              <w:szCs w:val="32"/>
+              <w:lang w:val="el-GR"/>
+            </w:rPr>
+            <w:t>Α</w:t>
+          </w:r>
+          <w:r>
+            <w:rPr>
+              <w:rFonts w:ascii="Times New Roman" w:hAnsi="Times New Roman" w:cs="Times New Roman"/>
+              <w:sz w:val="32"/>
+              <w:szCs w:val="32"/>
+              <w:lang w:val="el-GR"/>
+            </w:rPr>
+            <w:t>.</w:t>
+          </w:r>
+          <w:r>
+            <w:rPr>
+              <w:rFonts w:ascii="Times New Roman" w:hAnsi="Times New Roman" w:cs="Times New Roman"/>
+              <w:sz w:val="32"/>
+              <w:szCs w:val="32"/>
+              <w:lang w:val="el-GR"/>
+            </w:rPr>
+            <w:t>Μ</w:t>
+          </w:r>
+          <w:r>
+            <w:rPr>
+              <w:rFonts w:ascii="Times New Roman" w:hAnsi="Times New Roman" w:cs="Times New Roman"/>
+              <w:sz w:val="32"/>
+              <w:szCs w:val="32"/>
+              <w:lang w:val="el-GR"/>
+            </w:rPr>
+            <w:t>.</w:t>
+          </w:r>
+          <w:r>
+            <w:rPr>
+              <w:rFonts w:ascii="Times New Roman" w:hAnsi="Times New Roman" w:cs="Times New Roman"/>
+              <w:sz w:val="32"/>
+              <w:szCs w:val="32"/>
+              <w:lang w:val="el-GR"/>
+            </w:rPr>
+            <w:t xml:space="preserve"> 1090034</w:t>
+          </w:r>
+        </w:p>
+        <w:p>
+          <w:pPr>
+            <w:rPr>
+              <w:rFonts w:ascii="Times New Roman" w:hAnsi="Times New Roman" w:cs="Times New Roman"/>
+              <w:b/>
+              <w:bCs/>
+              <w:sz w:val="40"/>
+              <w:szCs w:val="40"/>
+              <w:lang w:val="el-GR"/>
+            </w:rPr>
+          </w:pPr>
+        </w:p>
+        <w:p>
+          <w:pPr>
+            <w:rPr>
+              <w:rFonts w:ascii="Times New Roman" w:hAnsi="Times New Roman" w:cs="Times New Roman"/>
+              <w:b/>
+              <w:bCs/>
+              <w:sz w:val="40"/>
+              <w:szCs w:val="40"/>
+              <w:lang w:val="el-GR"/>
+            </w:rPr>
+          </w:pPr>
+        </w:p>
+        <w:p>
+          <w:pPr>
+            <w:rPr>
+              <w:rFonts w:ascii="Times New Roman" w:hAnsi="Times New Roman" w:cs="Times New Roman"/>
+              <w:b/>
+              <w:bCs/>
+              <w:sz w:val="40"/>
+              <w:szCs w:val="40"/>
+              <w:lang w:val="el-GR"/>
+            </w:rPr>
+          </w:pPr>
+        </w:p>
+      </w:sdtContent>
+    </w:sdt>
+    <w:p>
+      <w:pPr>
+        <w:jc w:val="both"/>
+        <w:rPr>
+          <w:rFonts w:ascii="Times New Roman" w:hAnsi="Times New Roman" w:cs="Times New Roman"/>
+          <w:i/>
+          <w:iCs/>
+          <w:sz w:val="28"/>
+          <w:szCs w:val="28"/>
+          <w:u w:val="single"/>
+          <w:lang w:val="el-GR"/>
+        </w:rPr>
+      </w:pPr>
+      <w:r>
+        <w:rPr>
+          <w:rFonts w:ascii="Times New Roman" w:hAnsi="Times New Roman" w:cs="Times New Roman"/>
+          <w:i/>
+          <w:iCs/>
+          <w:sz w:val="28"/>
+          <w:szCs w:val="28"/>
+          <w:u w:val="single"/>
+          <w:lang w:val="el-GR"/>
+        </w:rPr>
+        <w:t>Προεπεξεργασία δεδομένων</w:t>
+      </w:r>
+      <w:r>
+        <w:rPr>
+          <w:rFonts w:ascii="Times New Roman" w:hAnsi="Times New Roman" w:cs="Times New Roman"/>
+          <w:i/>
+          <w:iCs/>
+          <w:sz w:val="28"/>
+          <w:szCs w:val="28"/>
+          <w:u w:val="single"/>
+          <w:lang w:val="el-GR"/>
+        </w:rPr>
+        <w:t>:</w:t>
       </w:r>
     </w:p>
     <w:p>
       <w:pPr>
-        <w:pStyle w:val="IntenseQuote"/>
-        <w:rPr>
-          <w:rFonts w:ascii="Times New Roman" w:hAnsi="Times New Roman" w:cs="Times New Roman"/>
+        <w:jc w:val="both"/>
+        <w:rPr>
+          <w:rFonts w:ascii="Times New Roman" w:hAnsi="Times New Roman" w:cs="Times New Roman"/>
+          <w:i/>
+          <w:iCs/>
+          <w:sz w:val="28"/>
+          <w:szCs w:val="28"/>
           <w:u w:val="single"/>
           <w:lang w:val="el-GR"/>
         </w:rPr>
       </w:pPr>
-      <w:r>
-        <w:rPr>
-          <w:rFonts w:ascii="Times New Roman" w:hAnsi="Times New Roman" w:cs="Times New Roman"/>
-          <w:u w:val="single"/>
-          <w:lang w:val="el-GR"/>
-        </w:rPr>
-        <w:t>ΜΈΡΟΣ Α’</w:t>
-      </w:r>
     </w:p>
     <w:p>
       <w:pPr>
-        <w:spacing w:after="0"/>
-        <w:rPr>
-          <w:rFonts w:ascii="Times New Roman" w:hAnsi="Times New Roman" w:cs="Times New Roman"/>
-          <w:sz w:val="28"/>
-          <w:szCs w:val="28"/>
-          <w:lang w:val="el-GR"/>
-        </w:rPr>
-      </w:pPr>
+        <w:jc w:val="both"/>
+        <w:rPr>
+          <w:rFonts w:ascii="Times New Roman" w:hAnsi="Times New Roman" w:cs="Times New Roman"/>
+          <w:i/>
+          <w:iCs/>
+          <w:sz w:val="24"/>
+          <w:szCs w:val="24"/>
+          <w:lang w:val="el-GR"/>
+        </w:rPr>
+      </w:pPr>
+      <w:r>
+        <w:rPr>
+          <w:rFonts w:ascii="Times New Roman" w:hAnsi="Times New Roman" w:cs="Times New Roman"/>
+          <w:i/>
+          <w:iCs/>
+          <w:sz w:val="24"/>
+          <w:szCs w:val="24"/>
+          <w:lang w:val="el-GR"/>
+        </w:rPr>
+        <w:t xml:space="preserve">Να αναφέρετε, πόσα είναι τα χαρακτηριστικά κάθε δείγματος και πόσα δείγματα εκπαίδευσης περιέχει το αρχείο. </w:t>
+      </w:r>
     </w:p>
     <w:p>
       <w:pPr>
-        <w:spacing w:after="0"/>
-        <w:jc w:val="center"/>
-        <w:rPr>
-          <w:rStyle w:val="IntenseEmphasis"/>
-          <w:rFonts w:ascii="Times New Roman" w:hAnsi="Times New Roman" w:cs="Times New Roman"/>
-          <w:b w:val="0"/>
-          <w:bCs w:val="0"/>
-          <w:sz w:val="24"/>
-          <w:szCs w:val="24"/>
-          <w:u w:val="single"/>
-          <w:lang w:val="el-GR"/>
-        </w:rPr>
-      </w:pPr>
-      <w:r>
-        <w:rPr>
-          <w:rStyle w:val="IntenseEmphasis"/>
-          <w:rFonts w:ascii="Times New Roman" w:hAnsi="Times New Roman" w:cs="Times New Roman"/>
-          <w:b w:val="0"/>
-          <w:bCs w:val="0"/>
-          <w:sz w:val="24"/>
-          <w:szCs w:val="24"/>
-          <w:u w:val="single"/>
-          <w:lang w:val="el-GR"/>
-        </w:rPr>
-        <w:t xml:space="preserve">Νασιέλη Βασιλική </w:t>
-      </w:r>
-      <w:r>
-        <w:rPr>
-          <w:rStyle w:val="IntenseEmphasis"/>
-          <w:rFonts w:ascii="Times New Roman" w:hAnsi="Times New Roman" w:cs="Times New Roman"/>
-          <w:b w:val="0"/>
-          <w:bCs w:val="0"/>
-          <w:sz w:val="24"/>
-          <w:szCs w:val="24"/>
-          <w:u w:val="single"/>
-          <w:lang w:val="el-GR"/>
-        </w:rPr>
-        <w:t xml:space="preserve">                                                                          ΑΜ: 1090034</w:t>
-      </w:r>
+        <w:jc w:val="both"/>
+        <w:rPr>
+          <w:rFonts w:ascii="Times New Roman" w:hAnsi="Times New Roman" w:cs="Times New Roman"/>
+          <w:i/>
+          <w:iCs/>
+          <w:sz w:val="24"/>
+          <w:szCs w:val="24"/>
+          <w:lang w:val="el-GR"/>
+        </w:rPr>
+      </w:pPr>
     </w:p>
     <w:p>
       <w:pPr>
         <w:spacing w:after="0"/>
-        <w:rPr>
-          <w:rFonts w:ascii="Times New Roman" w:hAnsi="Times New Roman" w:cs="Times New Roman"/>
-          <w:lang w:val="el-GR"/>
-        </w:rPr>
-      </w:pPr>
+        <w:jc w:val="both"/>
+        <w:rPr>
+          <w:rFonts w:ascii="Times New Roman" w:hAnsi="Times New Roman" w:cs="Times New Roman"/>
+          <w:sz w:val="24"/>
+          <w:szCs w:val="24"/>
+          <w:lang w:val="el-GR"/>
+        </w:rPr>
+      </w:pPr>
+      <w:r>
+        <w:rPr>
+          <w:rFonts w:ascii="Times New Roman" w:hAnsi="Times New Roman" w:cs="Times New Roman"/>
+          <w:sz w:val="24"/>
+          <w:szCs w:val="24"/>
+          <w:lang w:val="el-GR"/>
+        </w:rPr>
+        <w:t xml:space="preserve">Το σύνολο δεδομένων </w:t>
+      </w:r>
+      <w:r>
+        <w:rPr>
+          <w:rFonts w:ascii="Times New Roman" w:hAnsi="Times New Roman" w:cs="Times New Roman"/>
+          <w:sz w:val="24"/>
+          <w:szCs w:val="24"/>
+        </w:rPr>
+        <w:t>ILPD</w:t>
+      </w:r>
+      <w:r>
+        <w:rPr>
+          <w:rFonts w:ascii="Times New Roman" w:hAnsi="Times New Roman" w:cs="Times New Roman"/>
+          <w:sz w:val="24"/>
+          <w:szCs w:val="24"/>
+          <w:lang w:val="el-GR"/>
+        </w:rPr>
+        <w:t xml:space="preserve"> </w:t>
+      </w:r>
+      <w:r>
+        <w:rPr>
+          <w:rFonts w:ascii="Times New Roman" w:hAnsi="Times New Roman" w:cs="Times New Roman"/>
+          <w:sz w:val="24"/>
+          <w:szCs w:val="24"/>
+          <w:lang w:val="el-GR"/>
+        </w:rPr>
+        <w:t>περιέχει 11 στήλες και 583 γραμμές</w:t>
+      </w:r>
+      <w:r>
+        <w:rPr>
+          <w:rFonts w:ascii="Times New Roman" w:hAnsi="Times New Roman" w:cs="Times New Roman"/>
+          <w:sz w:val="24"/>
+          <w:szCs w:val="24"/>
+          <w:lang w:val="el-GR"/>
+        </w:rPr>
+        <w:t>/δείγματα</w:t>
+      </w:r>
+      <w:r>
+        <w:rPr>
+          <w:rFonts w:ascii="Times New Roman" w:hAnsi="Times New Roman" w:cs="Times New Roman"/>
+          <w:sz w:val="24"/>
+          <w:szCs w:val="24"/>
+          <w:lang w:val="el-GR"/>
+        </w:rPr>
+        <w:t xml:space="preserve"> (</w:t>
+      </w:r>
+      <w:r>
+        <w:rPr>
+          <w:rFonts w:ascii="Times New Roman" w:hAnsi="Times New Roman" w:cs="Times New Roman"/>
+          <w:sz w:val="24"/>
+          <w:szCs w:val="24"/>
+          <w:lang w:val="el-GR"/>
+        </w:rPr>
+        <w:t>Ξεκινώντας από το 0)</w:t>
+      </w:r>
+      <w:r>
+        <w:rPr>
+          <w:rFonts w:ascii="Times New Roman" w:hAnsi="Times New Roman" w:cs="Times New Roman"/>
+          <w:sz w:val="24"/>
+          <w:szCs w:val="24"/>
+          <w:lang w:val="el-GR"/>
+        </w:rPr>
+        <w:t xml:space="preserve">. Συγκεκριμένα, συγκρατεί με σειρά </w:t>
+      </w:r>
+      <w:r>
+        <w:rPr>
+          <w:rFonts w:ascii="Times New Roman" w:hAnsi="Times New Roman" w:cs="Times New Roman"/>
+          <w:sz w:val="24"/>
+          <w:szCs w:val="24"/>
+          <w:lang w:val="el-GR"/>
+        </w:rPr>
+        <w:t xml:space="preserve">στις στήλες </w:t>
+      </w:r>
+      <w:r>
+        <w:rPr>
+          <w:rFonts w:ascii="Times New Roman" w:hAnsi="Times New Roman" w:cs="Times New Roman"/>
+          <w:sz w:val="24"/>
+          <w:szCs w:val="24"/>
+          <w:lang w:val="el-GR"/>
+        </w:rPr>
+        <w:t>τα εξής δεδομένα</w:t>
+      </w:r>
+      <w:r>
+        <w:rPr>
+          <w:rFonts w:ascii="Times New Roman" w:hAnsi="Times New Roman" w:cs="Times New Roman"/>
+          <w:sz w:val="24"/>
+          <w:szCs w:val="24"/>
+          <w:lang w:val="el-GR"/>
+        </w:rPr>
+        <w:t xml:space="preserve"> (σύμφωνα με την επίσημη ιστοσελίδα)</w:t>
+      </w:r>
+      <w:r>
+        <w:rPr>
+          <w:rFonts w:ascii="Times New Roman" w:hAnsi="Times New Roman" w:cs="Times New Roman"/>
+          <w:sz w:val="24"/>
+          <w:szCs w:val="24"/>
+          <w:lang w:val="el-GR"/>
+        </w:rPr>
+        <w:t>:</w:t>
+      </w:r>
     </w:p>
     <w:p>
       <w:pPr>
-        <w:rPr>
-          <w:rFonts w:ascii="Times New Roman" w:hAnsi="Times New Roman" w:cs="Times New Roman"/>
-          <w:lang w:val="el-GR"/>
-        </w:rPr>
-      </w:pPr>
+        <w:spacing w:after="0"/>
+        <w:jc w:val="both"/>
+        <w:rPr>
+          <w:rFonts w:ascii="Times New Roman" w:hAnsi="Times New Roman" w:cs="Times New Roman"/>
+          <w:sz w:val="24"/>
+          <w:szCs w:val="24"/>
+        </w:rPr>
+      </w:pPr>
+      <w:r>
+        <w:rPr>
+          <w:rFonts w:ascii="Times New Roman" w:hAnsi="Times New Roman" w:cs="Times New Roman"/>
+          <w:sz w:val="24"/>
+          <w:szCs w:val="24"/>
+        </w:rPr>
+        <w:t>1. Age of the patient</w:t>
+      </w:r>
     </w:p>
     <w:p>
       <w:pPr>
+        <w:spacing w:after="0"/>
         <w:jc w:val="both"/>
         <w:rPr>
           <w:rFonts w:ascii="Times New Roman" w:hAnsi="Times New Roman" w:cs="Times New Roman"/>
-          <w:i/>
-          <w:iCs/>
-          <w:sz w:val="24"/>
-          <w:szCs w:val="24"/>
-          <w:lang w:val="el-GR"/>
-        </w:rPr>
-      </w:pPr>
-      <w:r>
-        <w:rPr>
-          <w:rFonts w:ascii="Times New Roman" w:hAnsi="Times New Roman" w:cs="Times New Roman"/>
-          <w:b/>
-          <w:i/>
-          <w:iCs/>
-          <w:sz w:val="24"/>
-          <w:szCs w:val="24"/>
-          <w:lang w:val="el-GR"/>
-        </w:rPr>
-        <w:t>Ερώτημα 1.</w:t>
-      </w:r>
-      <w:r>
-        <w:rPr>
-          <w:rFonts w:ascii="Times New Roman" w:hAnsi="Times New Roman" w:cs="Times New Roman"/>
-          <w:i/>
-          <w:iCs/>
-          <w:sz w:val="24"/>
-          <w:szCs w:val="24"/>
-          <w:lang w:val="el-GR"/>
-        </w:rPr>
-        <w:t xml:space="preserve"> Προεπεξεργασία δεδομένων</w:t>
-      </w:r>
-      <w:r>
-        <w:rPr>
-          <w:rFonts w:ascii="Times New Roman" w:hAnsi="Times New Roman" w:cs="Times New Roman"/>
-          <w:i/>
-          <w:iCs/>
-          <w:sz w:val="24"/>
-          <w:szCs w:val="24"/>
-          <w:lang w:val="el-GR"/>
-        </w:rPr>
-        <w:t>:</w:t>
+          <w:sz w:val="24"/>
+          <w:szCs w:val="24"/>
+        </w:rPr>
+      </w:pPr>
+      <w:r>
+        <w:rPr>
+          <w:rFonts w:ascii="Times New Roman" w:hAnsi="Times New Roman" w:cs="Times New Roman"/>
+          <w:sz w:val="24"/>
+          <w:szCs w:val="24"/>
+        </w:rPr>
+        <w:t>2. Gender of the patient</w:t>
       </w:r>
     </w:p>
     <w:p>
       <w:pPr>
+        <w:spacing w:after="0"/>
         <w:jc w:val="both"/>
         <w:rPr>
           <w:rFonts w:ascii="Times New Roman" w:hAnsi="Times New Roman" w:cs="Times New Roman"/>
-          <w:i/>
-          <w:iCs/>
-          <w:sz w:val="24"/>
-          <w:szCs w:val="24"/>
-          <w:lang w:val="el-GR"/>
-        </w:rPr>
-      </w:pPr>
-      <w:r>
-        <w:rPr>
-          <w:rFonts w:ascii="Times New Roman" w:hAnsi="Times New Roman" w:cs="Times New Roman"/>
-          <w:i/>
-          <w:iCs/>
-          <w:sz w:val="24"/>
-          <w:szCs w:val="24"/>
-          <w:lang w:val="el-GR"/>
-        </w:rPr>
-        <w:t xml:space="preserve">Να αναφέρετε, πόσα είναι τα χαρακτηριστικά κάθε δείγματος και πόσα δείγματα εκπαίδευσης περιέχει το αρχείο. </w:t>
+          <w:sz w:val="24"/>
+          <w:szCs w:val="24"/>
+        </w:rPr>
+      </w:pPr>
+      <w:r>
+        <w:rPr>
+          <w:rFonts w:ascii="Times New Roman" w:hAnsi="Times New Roman" w:cs="Times New Roman"/>
+          <w:sz w:val="24"/>
+          <w:szCs w:val="24"/>
+        </w:rPr>
+        <w:t>3. Total Bilirubin</w:t>
       </w:r>
     </w:p>
     <w:p>
       <w:pPr>
+        <w:spacing w:after="0"/>
         <w:jc w:val="both"/>
         <w:rPr>
           <w:rFonts w:ascii="Times New Roman" w:hAnsi="Times New Roman" w:cs="Times New Roman"/>
-          <w:i/>
-          <w:iCs/>
-          <w:sz w:val="24"/>
-          <w:szCs w:val="24"/>
-          <w:lang w:val="el-GR"/>
-        </w:rPr>
-      </w:pPr>
+          <w:sz w:val="24"/>
+          <w:szCs w:val="24"/>
+        </w:rPr>
+      </w:pPr>
+      <w:r>
+        <w:rPr>
+          <w:rFonts w:ascii="Times New Roman" w:hAnsi="Times New Roman" w:cs="Times New Roman"/>
+          <w:sz w:val="24"/>
+          <w:szCs w:val="24"/>
+        </w:rPr>
+        <w:t>4. Direct Bilirubin</w:t>
+      </w:r>
     </w:p>
     <w:p>
       <w:pPr>
@@ -227,116 +1081,26 @@
           <w:rFonts w:ascii="Times New Roman" w:hAnsi="Times New Roman" w:cs="Times New Roman"/>
           <w:sz w:val="24"/>
           <w:szCs w:val="24"/>
-          <w:lang w:val="el-GR"/>
-        </w:rPr>
-      </w:pPr>
-      <w:r>
-        <w:rPr>
-          <w:rFonts w:ascii="Times New Roman" w:hAnsi="Times New Roman" w:cs="Times New Roman"/>
-          <w:sz w:val="24"/>
-          <w:szCs w:val="24"/>
-          <w:lang w:val="el-GR"/>
-        </w:rPr>
-        <w:t xml:space="preserve">Το σύνολο δεδομένων </w:t>
-      </w:r>
-      <w:r>
-        <w:rPr>
-          <w:rFonts w:ascii="Times New Roman" w:hAnsi="Times New Roman" w:cs="Times New Roman"/>
-          <w:sz w:val="24"/>
-          <w:szCs w:val="24"/>
-        </w:rPr>
-        <w:t>ILPD</w:t>
-      </w:r>
-      <w:r>
-        <w:rPr>
-          <w:rFonts w:ascii="Times New Roman" w:hAnsi="Times New Roman" w:cs="Times New Roman"/>
-          <w:sz w:val="24"/>
-          <w:szCs w:val="24"/>
-          <w:lang w:val="el-GR"/>
-        </w:rPr>
-        <w:t xml:space="preserve"> </w:t>
-      </w:r>
-      <w:r>
-        <w:rPr>
-          <w:rFonts w:ascii="Times New Roman" w:hAnsi="Times New Roman" w:cs="Times New Roman"/>
-          <w:sz w:val="24"/>
-          <w:szCs w:val="24"/>
-          <w:lang w:val="el-GR"/>
-        </w:rPr>
-        <w:t>περιέχει 11 στήλες και 583 γραμμές</w:t>
-      </w:r>
-      <w:r>
-        <w:rPr>
-          <w:rFonts w:ascii="Times New Roman" w:hAnsi="Times New Roman" w:cs="Times New Roman"/>
-          <w:sz w:val="24"/>
-          <w:szCs w:val="24"/>
-          <w:lang w:val="el-GR"/>
-        </w:rPr>
-        <w:t>/δείγματα</w:t>
-      </w:r>
-      <w:r>
-        <w:rPr>
-          <w:rFonts w:ascii="Times New Roman" w:hAnsi="Times New Roman" w:cs="Times New Roman"/>
-          <w:sz w:val="24"/>
-          <w:szCs w:val="24"/>
-          <w:lang w:val="el-GR"/>
-        </w:rPr>
-        <w:t xml:space="preserve"> (</w:t>
-      </w:r>
-      <w:r>
-        <w:rPr>
-          <w:rFonts w:ascii="Times New Roman" w:hAnsi="Times New Roman" w:cs="Times New Roman"/>
-          <w:sz w:val="24"/>
-          <w:szCs w:val="24"/>
-          <w:lang w:val="el-GR"/>
-        </w:rPr>
-        <w:t>Ξεκινώντας από το 0)</w:t>
-      </w:r>
-      <w:r>
-        <w:rPr>
-          <w:rFonts w:ascii="Times New Roman" w:hAnsi="Times New Roman" w:cs="Times New Roman"/>
-          <w:sz w:val="24"/>
-          <w:szCs w:val="24"/>
-          <w:lang w:val="el-GR"/>
-        </w:rPr>
-        <w:t xml:space="preserve">. Συγκεκριμένα, συγκρατεί με σειρά </w:t>
-      </w:r>
-      <w:r>
-        <w:rPr>
-          <w:rFonts w:ascii="Times New Roman" w:hAnsi="Times New Roman" w:cs="Times New Roman"/>
-          <w:sz w:val="24"/>
-          <w:szCs w:val="24"/>
-          <w:lang w:val="el-GR"/>
-        </w:rPr>
-        <w:t xml:space="preserve">στις στήλες </w:t>
-      </w:r>
-      <w:r>
-        <w:rPr>
-          <w:rFonts w:ascii="Times New Roman" w:hAnsi="Times New Roman" w:cs="Times New Roman"/>
-          <w:sz w:val="24"/>
-          <w:szCs w:val="24"/>
-          <w:lang w:val="el-GR"/>
-        </w:rPr>
-        <w:t>τα εξής δεδομένα</w:t>
-      </w:r>
-      <w:r>
-        <w:rPr>
-          <w:rFonts w:ascii="Times New Roman" w:hAnsi="Times New Roman" w:cs="Times New Roman"/>
-          <w:sz w:val="24"/>
-          <w:szCs w:val="24"/>
-          <w:lang w:val="el-GR"/>
-        </w:rPr>
-        <w:t xml:space="preserve"> (σύμφωνα με την επίσημη ιστοσελίδα)</w:t>
-      </w:r>
-      <w:r>
-        <w:rPr>
-          <w:rFonts w:ascii="Times New Roman" w:hAnsi="Times New Roman" w:cs="Times New Roman"/>
-          <w:sz w:val="24"/>
-          <w:szCs w:val="24"/>
-          <w:lang w:val="el-GR"/>
-        </w:rPr>
-        <w:t>:</w:t>
-      </w:r>
+        </w:rPr>
+      </w:pPr>
+      <w:r>
+        <w:rPr>
+          <w:rFonts w:ascii="Times New Roman" w:hAnsi="Times New Roman" w:cs="Times New Roman"/>
+          <w:sz w:val="24"/>
+          <w:szCs w:val="24"/>
+        </w:rPr>
+        <w:t xml:space="preserve">5. Alkaline </w:t>
+      </w:r>
+      <w:proofErr w:type="spellStart"/>
+      <w:r>
+        <w:rPr>
+          <w:rFonts w:ascii="Times New Roman" w:hAnsi="Times New Roman" w:cs="Times New Roman"/>
+          <w:sz w:val="24"/>
+          <w:szCs w:val="24"/>
+        </w:rPr>
+        <w:t>Phosphotase</w:t>
+      </w:r>
+      <w:proofErr w:type="spellEnd"/>
     </w:p>
     <w:p>
       <w:pPr>
@@ -354,7 +1118,25 @@
           <w:sz w:val="24"/>
           <w:szCs w:val="24"/>
         </w:rPr>
-        <w:t>1. Age of the patient</w:t>
+        <w:t xml:space="preserve">6. </w:t>
+      </w:r>
+      <w:proofErr w:type="spellStart"/>
+      <w:r>
+        <w:rPr>
+          <w:rFonts w:ascii="Times New Roman" w:hAnsi="Times New Roman" w:cs="Times New Roman"/>
+          <w:sz w:val="24"/>
+          <w:szCs w:val="24"/>
+        </w:rPr>
+        <w:t>Alamine</w:t>
+      </w:r>
+      <w:proofErr w:type="spellEnd"/>
+      <w:r>
+        <w:rPr>
+          <w:rFonts w:ascii="Times New Roman" w:hAnsi="Times New Roman" w:cs="Times New Roman"/>
+          <w:sz w:val="24"/>
+          <w:szCs w:val="24"/>
+        </w:rPr>
+        <w:t xml:space="preserve"> Aminotransferase</w:t>
       </w:r>
     </w:p>
     <w:p>
@@ -373,7 +1155,7 @@
           <w:sz w:val="24"/>
           <w:szCs w:val="24"/>
         </w:rPr>
-        <w:t>2. Gender of the patient</w:t>
+        <w:t>7. Aspartate Aminotransferase</w:t>
       </w:r>
     </w:p>
     <w:p>
@@ -392,8 +1174,18 @@
           <w:sz w:val="24"/>
           <w:szCs w:val="24"/>
         </w:rPr>
-        <w:t>3. Total Bilirubin</w:t>
-      </w:r>
+        <w:t xml:space="preserve">8. Total </w:t>
+      </w:r>
+      <w:proofErr w:type="spellStart"/>
+      <w:r>
+        <w:rPr>
+          <w:rFonts w:ascii="Times New Roman" w:hAnsi="Times New Roman" w:cs="Times New Roman"/>
+          <w:sz w:val="24"/>
+          <w:szCs w:val="24"/>
+        </w:rPr>
+        <w:t>Protiens</w:t>
+      </w:r>
+      <w:proofErr w:type="spellEnd"/>
     </w:p>
     <w:p>
       <w:pPr>
@@ -411,7 +1203,7 @@
           <w:sz w:val="24"/>
           <w:szCs w:val="24"/>
         </w:rPr>
-        <w:t>4. Direct Bilirubin</w:t>
+        <w:t>9. Albumin</w:t>
       </w:r>
     </w:p>
     <w:p>
@@ -430,7 +1222,7 @@
           <w:sz w:val="24"/>
           <w:szCs w:val="24"/>
         </w:rPr>
-        <w:t>5. Alkaline Phosphotase</w:t>
+        <w:t>10. A/G Ratio Albumin and Globulin Ratio</w:t>
       </w:r>
     </w:p>
     <w:p>
@@ -449,332 +1241,371 @@
           <w:sz w:val="24"/>
           <w:szCs w:val="24"/>
         </w:rPr>
-        <w:t>6. Alamine Aminotransferase</w:t>
+        <w:t>11. Selector field used to split the data into two sets</w:t>
       </w:r>
     </w:p>
     <w:p>
       <w:pPr>
-        <w:spacing w:after="0"/>
-        <w:jc w:val="both"/>
-        <w:rPr>
-          <w:rFonts w:ascii="Times New Roman" w:hAnsi="Times New Roman" w:cs="Times New Roman"/>
-          <w:sz w:val="24"/>
-          <w:szCs w:val="24"/>
-        </w:rPr>
-      </w:pPr>
-      <w:r>
-        <w:rPr>
-          <w:rFonts w:ascii="Times New Roman" w:hAnsi="Times New Roman" w:cs="Times New Roman"/>
-          <w:sz w:val="24"/>
-          <w:szCs w:val="24"/>
-        </w:rPr>
-        <w:t>7. Aspartate Aminotransferase</w:t>
-      </w:r>
+        <w:rPr>
+          <w:rFonts w:ascii="Times New Roman" w:hAnsi="Times New Roman" w:cs="Times New Roman"/>
+        </w:rPr>
+      </w:pPr>
     </w:p>
     <w:p>
       <w:pPr>
-        <w:spacing w:after="0"/>
-        <w:jc w:val="both"/>
-        <w:rPr>
-          <w:rFonts w:ascii="Times New Roman" w:hAnsi="Times New Roman" w:cs="Times New Roman"/>
-          <w:sz w:val="24"/>
-          <w:szCs w:val="24"/>
-        </w:rPr>
-      </w:pPr>
-      <w:r>
-        <w:rPr>
-          <w:rFonts w:ascii="Times New Roman" w:hAnsi="Times New Roman" w:cs="Times New Roman"/>
-          <w:sz w:val="24"/>
-          <w:szCs w:val="24"/>
-        </w:rPr>
-        <w:t>8. Total Protiens</w:t>
+        <w:rPr>
+          <w:rFonts w:ascii="Times New Roman" w:hAnsi="Times New Roman" w:cs="Times New Roman"/>
+          <w:i/>
+          <w:iCs/>
+          <w:sz w:val="24"/>
+          <w:szCs w:val="24"/>
+          <w:lang w:val="el-GR"/>
+        </w:rPr>
+      </w:pPr>
+      <w:r>
+        <w:rPr>
+          <w:rFonts w:ascii="Times New Roman" w:hAnsi="Times New Roman" w:cs="Times New Roman"/>
+          <w:b/>
+          <w:i/>
+          <w:iCs/>
+          <w:sz w:val="24"/>
+          <w:szCs w:val="24"/>
+          <w:lang w:val="el-GR"/>
+        </w:rPr>
+        <w:t xml:space="preserve">Ερώτημα 2. </w:t>
+      </w:r>
+      <w:r>
+        <w:rPr>
+          <w:rFonts w:ascii="Times New Roman" w:hAnsi="Times New Roman" w:cs="Times New Roman"/>
+          <w:i/>
+          <w:iCs/>
+          <w:sz w:val="24"/>
+          <w:szCs w:val="24"/>
+          <w:lang w:val="el-GR"/>
+        </w:rPr>
+        <w:t xml:space="preserve">Στο μάθημα συζητήθηκε εκτεταμένα ο </w:t>
+      </w:r>
+      <w:proofErr w:type="spellStart"/>
+      <w:r>
+        <w:rPr>
+          <w:rFonts w:ascii="Times New Roman" w:hAnsi="Times New Roman" w:cs="Times New Roman"/>
+          <w:i/>
+          <w:iCs/>
+          <w:sz w:val="24"/>
+          <w:szCs w:val="24"/>
+          <w:lang w:val="el-GR"/>
+        </w:rPr>
+        <w:t>ταξινομητής</w:t>
+      </w:r>
+      <w:proofErr w:type="spellEnd"/>
+      <w:r>
+        <w:rPr>
+          <w:rFonts w:ascii="Times New Roman" w:hAnsi="Times New Roman" w:cs="Times New Roman"/>
+          <w:i/>
+          <w:iCs/>
+          <w:sz w:val="24"/>
+          <w:szCs w:val="24"/>
+          <w:lang w:val="el-GR"/>
+        </w:rPr>
+        <w:t xml:space="preserve"> </w:t>
+      </w:r>
+      <w:r>
+        <w:rPr>
+          <w:rFonts w:ascii="Times New Roman" w:hAnsi="Times New Roman" w:cs="Times New Roman"/>
+          <w:i/>
+          <w:iCs/>
+          <w:sz w:val="24"/>
+          <w:szCs w:val="24"/>
+        </w:rPr>
+        <w:t>Bayes</w:t>
+      </w:r>
+      <w:r>
+        <w:rPr>
+          <w:rFonts w:ascii="Times New Roman" w:hAnsi="Times New Roman" w:cs="Times New Roman"/>
+          <w:i/>
+          <w:iCs/>
+          <w:sz w:val="24"/>
+          <w:szCs w:val="24"/>
+          <w:lang w:val="el-GR"/>
+        </w:rPr>
+        <w:t xml:space="preserve">. Στη βιβλιογραφία, υπάρχει μια παραλλαγή του που λέγεται Αφελής </w:t>
+      </w:r>
+      <w:proofErr w:type="spellStart"/>
+      <w:r>
+        <w:rPr>
+          <w:rFonts w:ascii="Times New Roman" w:hAnsi="Times New Roman" w:cs="Times New Roman"/>
+          <w:i/>
+          <w:iCs/>
+          <w:sz w:val="24"/>
+          <w:szCs w:val="24"/>
+          <w:lang w:val="el-GR"/>
+        </w:rPr>
+        <w:t>Ταξινομητής</w:t>
+      </w:r>
+      <w:proofErr w:type="spellEnd"/>
+      <w:r>
+        <w:rPr>
+          <w:rFonts w:ascii="Times New Roman" w:hAnsi="Times New Roman" w:cs="Times New Roman"/>
+          <w:i/>
+          <w:iCs/>
+          <w:sz w:val="24"/>
+          <w:szCs w:val="24"/>
+          <w:lang w:val="el-GR"/>
+        </w:rPr>
+        <w:t xml:space="preserve"> </w:t>
+      </w:r>
+      <w:r>
+        <w:rPr>
+          <w:rFonts w:ascii="Times New Roman" w:hAnsi="Times New Roman" w:cs="Times New Roman"/>
+          <w:i/>
+          <w:iCs/>
+          <w:sz w:val="24"/>
+          <w:szCs w:val="24"/>
+        </w:rPr>
+        <w:t>Bayes</w:t>
+      </w:r>
+      <w:r>
+        <w:rPr>
+          <w:rFonts w:ascii="Times New Roman" w:hAnsi="Times New Roman" w:cs="Times New Roman"/>
+          <w:i/>
+          <w:iCs/>
+          <w:sz w:val="24"/>
+          <w:szCs w:val="24"/>
+          <w:lang w:val="el-GR"/>
+        </w:rPr>
+        <w:t xml:space="preserve"> (</w:t>
+      </w:r>
+      <w:r>
+        <w:rPr>
+          <w:rFonts w:ascii="Times New Roman" w:hAnsi="Times New Roman" w:cs="Times New Roman"/>
+          <w:i/>
+          <w:iCs/>
+          <w:sz w:val="24"/>
+          <w:szCs w:val="24"/>
+        </w:rPr>
+        <w:t>Na</w:t>
+      </w:r>
+      <w:r>
+        <w:rPr>
+          <w:rFonts w:ascii="Times New Roman" w:hAnsi="Times New Roman" w:cs="Times New Roman"/>
+          <w:i/>
+          <w:iCs/>
+          <w:sz w:val="24"/>
+          <w:szCs w:val="24"/>
+          <w:lang w:val="el-GR"/>
+        </w:rPr>
+        <w:t>ï</w:t>
+      </w:r>
+      <w:proofErr w:type="spellStart"/>
+      <w:r>
+        <w:rPr>
+          <w:rFonts w:ascii="Times New Roman" w:hAnsi="Times New Roman" w:cs="Times New Roman"/>
+          <w:i/>
+          <w:iCs/>
+          <w:sz w:val="24"/>
+          <w:szCs w:val="24"/>
+        </w:rPr>
+        <w:t>ve</w:t>
+      </w:r>
+      <w:proofErr w:type="spellEnd"/>
+      <w:r>
+        <w:rPr>
+          <w:rFonts w:ascii="Times New Roman" w:hAnsi="Times New Roman" w:cs="Times New Roman"/>
+          <w:i/>
+          <w:iCs/>
+          <w:sz w:val="24"/>
+          <w:szCs w:val="24"/>
+          <w:lang w:val="el-GR"/>
+        </w:rPr>
+        <w:t xml:space="preserve"> </w:t>
+      </w:r>
+      <w:r>
+        <w:rPr>
+          <w:rFonts w:ascii="Times New Roman" w:hAnsi="Times New Roman" w:cs="Times New Roman"/>
+          <w:i/>
+          <w:iCs/>
+          <w:sz w:val="24"/>
+          <w:szCs w:val="24"/>
+        </w:rPr>
+        <w:t>Bayes</w:t>
+      </w:r>
+      <w:r>
+        <w:rPr>
+          <w:rFonts w:ascii="Times New Roman" w:hAnsi="Times New Roman" w:cs="Times New Roman"/>
+          <w:i/>
+          <w:iCs/>
+          <w:sz w:val="24"/>
+          <w:szCs w:val="24"/>
+          <w:lang w:val="el-GR"/>
+        </w:rPr>
+        <w:t xml:space="preserve">), με την υπόθεση ότι τα χαρακτηριστικά είναι στατιστικά ανεξάρτητα. Αναζητήστε τη σχετική βιβλιογραφία στο </w:t>
+      </w:r>
+      <w:r>
+        <w:rPr>
+          <w:rFonts w:ascii="Times New Roman" w:hAnsi="Times New Roman" w:cs="Times New Roman"/>
+          <w:i/>
+          <w:iCs/>
+          <w:sz w:val="24"/>
+          <w:szCs w:val="24"/>
+        </w:rPr>
+        <w:t>Internet</w:t>
+      </w:r>
+      <w:r>
+        <w:rPr>
+          <w:rFonts w:ascii="Times New Roman" w:hAnsi="Times New Roman" w:cs="Times New Roman"/>
+          <w:i/>
+          <w:iCs/>
+          <w:sz w:val="24"/>
+          <w:szCs w:val="24"/>
+          <w:lang w:val="el-GR"/>
+        </w:rPr>
+        <w:t xml:space="preserve">, και να κάνετε μια σύντομη παρουσίαση του αλγορίθμου. Στη συνέχεια να κάνετε μια σύγκριση με τον </w:t>
+      </w:r>
+      <w:proofErr w:type="spellStart"/>
+      <w:r>
+        <w:rPr>
+          <w:rFonts w:ascii="Times New Roman" w:hAnsi="Times New Roman" w:cs="Times New Roman"/>
+          <w:i/>
+          <w:iCs/>
+          <w:sz w:val="24"/>
+          <w:szCs w:val="24"/>
+          <w:lang w:val="el-GR"/>
+        </w:rPr>
+        <w:t>Ταξινομητή</w:t>
+      </w:r>
+      <w:proofErr w:type="spellEnd"/>
+      <w:r>
+        <w:rPr>
+          <w:rFonts w:ascii="Times New Roman" w:hAnsi="Times New Roman" w:cs="Times New Roman"/>
+          <w:i/>
+          <w:iCs/>
+          <w:sz w:val="24"/>
+          <w:szCs w:val="24"/>
+          <w:lang w:val="el-GR"/>
+        </w:rPr>
+        <w:t xml:space="preserve"> </w:t>
+      </w:r>
+      <w:r>
+        <w:rPr>
+          <w:rFonts w:ascii="Times New Roman" w:hAnsi="Times New Roman" w:cs="Times New Roman"/>
+          <w:i/>
+          <w:iCs/>
+          <w:sz w:val="24"/>
+          <w:szCs w:val="24"/>
+        </w:rPr>
+        <w:t>Bayes</w:t>
+      </w:r>
+      <w:r>
+        <w:rPr>
+          <w:rFonts w:ascii="Times New Roman" w:hAnsi="Times New Roman" w:cs="Times New Roman"/>
+          <w:i/>
+          <w:iCs/>
+          <w:sz w:val="24"/>
+          <w:szCs w:val="24"/>
+          <w:lang w:val="el-GR"/>
+        </w:rPr>
+        <w:t>.</w:t>
       </w:r>
     </w:p>
     <w:p>
       <w:pPr>
-        <w:spacing w:after="0"/>
-        <w:jc w:val="both"/>
-        <w:rPr>
-          <w:rFonts w:ascii="Times New Roman" w:hAnsi="Times New Roman" w:cs="Times New Roman"/>
-          <w:sz w:val="24"/>
-          <w:szCs w:val="24"/>
-        </w:rPr>
-      </w:pPr>
-      <w:r>
-        <w:rPr>
-          <w:rFonts w:ascii="Times New Roman" w:hAnsi="Times New Roman" w:cs="Times New Roman"/>
-          <w:sz w:val="24"/>
-          <w:szCs w:val="24"/>
-        </w:rPr>
-        <w:t>9. Albumin</w:t>
-      </w:r>
+        <w:rPr>
+          <w:rFonts w:ascii="Times New Roman" w:hAnsi="Times New Roman" w:cs="Times New Roman"/>
+          <w:i/>
+          <w:iCs/>
+          <w:sz w:val="24"/>
+          <w:szCs w:val="24"/>
+          <w:lang w:val="el-GR"/>
+        </w:rPr>
+      </w:pPr>
     </w:p>
     <w:p>
       <w:pPr>
-        <w:spacing w:after="0"/>
         <w:jc w:val="both"/>
         <w:rPr>
           <w:rFonts w:ascii="Times New Roman" w:hAnsi="Times New Roman" w:cs="Times New Roman"/>
           <w:sz w:val="24"/>
           <w:szCs w:val="24"/>
-        </w:rPr>
-      </w:pPr>
-      <w:r>
-        <w:rPr>
-          <w:rFonts w:ascii="Times New Roman" w:hAnsi="Times New Roman" w:cs="Times New Roman"/>
-          <w:sz w:val="24"/>
-          <w:szCs w:val="24"/>
-        </w:rPr>
-        <w:t>10. A/G Ratio Albumin and Globulin Ratio</w:t>
-      </w:r>
-    </w:p>
-    <w:p>
-      <w:pPr>
-        <w:spacing w:after="0"/>
-        <w:jc w:val="both"/>
-        <w:rPr>
-          <w:rFonts w:ascii="Times New Roman" w:hAnsi="Times New Roman" w:cs="Times New Roman"/>
-          <w:sz w:val="24"/>
-          <w:szCs w:val="24"/>
-        </w:rPr>
-      </w:pPr>
-      <w:r>
-        <w:rPr>
-          <w:rFonts w:ascii="Times New Roman" w:hAnsi="Times New Roman" w:cs="Times New Roman"/>
-          <w:sz w:val="24"/>
-          <w:szCs w:val="24"/>
-        </w:rPr>
-        <w:t>11. Selector field used to split the data into two sets</w:t>
-      </w:r>
-    </w:p>
-    <w:p>
-      <w:pPr>
-        <w:rPr>
-          <w:rFonts w:ascii="Times New Roman" w:hAnsi="Times New Roman" w:cs="Times New Roman"/>
-        </w:rPr>
-      </w:pPr>
-    </w:p>
-    <w:p>
-      <w:pPr>
-        <w:rPr>
-          <w:rFonts w:ascii="Times New Roman" w:hAnsi="Times New Roman" w:cs="Times New Roman"/>
-          <w:i/>
-          <w:iCs/>
-          <w:sz w:val="24"/>
-          <w:szCs w:val="24"/>
-          <w:lang w:val="el-GR"/>
-        </w:rPr>
-      </w:pPr>
-      <w:r>
-        <w:rPr>
-          <w:rFonts w:ascii="Times New Roman" w:hAnsi="Times New Roman" w:cs="Times New Roman"/>
-          <w:b/>
-          <w:i/>
-          <w:iCs/>
-          <w:sz w:val="24"/>
-          <w:szCs w:val="24"/>
-          <w:lang w:val="el-GR"/>
-        </w:rPr>
-        <w:t xml:space="preserve">Ερώτημα 2. </w:t>
-      </w:r>
-      <w:r>
-        <w:rPr>
-          <w:rFonts w:ascii="Times New Roman" w:hAnsi="Times New Roman" w:cs="Times New Roman"/>
-          <w:i/>
-          <w:iCs/>
-          <w:sz w:val="24"/>
-          <w:szCs w:val="24"/>
-          <w:lang w:val="el-GR"/>
-        </w:rPr>
-        <w:t xml:space="preserve">Στο μάθημα συζητήθηκε εκτεταμένα ο ταξινομητής </w:t>
-      </w:r>
-      <w:r>
-        <w:rPr>
-          <w:rFonts w:ascii="Times New Roman" w:hAnsi="Times New Roman" w:cs="Times New Roman"/>
-          <w:i/>
-          <w:iCs/>
-          <w:sz w:val="24"/>
-          <w:szCs w:val="24"/>
+          <w:lang w:val="el-GR"/>
+        </w:rPr>
+      </w:pPr>
+      <w:r>
+        <w:rPr>
+          <w:rFonts w:ascii="Times New Roman" w:hAnsi="Times New Roman" w:cs="Times New Roman"/>
+          <w:sz w:val="24"/>
+          <w:szCs w:val="24"/>
+          <w:lang w:val="el-GR"/>
+        </w:rPr>
+        <w:t xml:space="preserve">Ο </w:t>
+      </w:r>
+      <w:proofErr w:type="spellStart"/>
+      <w:r>
+        <w:rPr>
+          <w:rFonts w:ascii="Times New Roman" w:hAnsi="Times New Roman" w:cs="Times New Roman"/>
+          <w:sz w:val="24"/>
+          <w:szCs w:val="24"/>
+          <w:lang w:val="el-GR"/>
+        </w:rPr>
+        <w:t>τ</w:t>
+      </w:r>
+      <w:r>
+        <w:rPr>
+          <w:rFonts w:ascii="Times New Roman" w:hAnsi="Times New Roman" w:cs="Times New Roman"/>
+          <w:sz w:val="24"/>
+          <w:szCs w:val="24"/>
+          <w:lang w:val="el-GR"/>
+        </w:rPr>
+        <w:t>αξινομητής</w:t>
+      </w:r>
+      <w:proofErr w:type="spellEnd"/>
+      <w:r>
+        <w:rPr>
+          <w:rFonts w:ascii="Times New Roman" w:hAnsi="Times New Roman" w:cs="Times New Roman"/>
+          <w:sz w:val="24"/>
+          <w:szCs w:val="24"/>
+          <w:lang w:val="el-GR"/>
+        </w:rPr>
+        <w:t xml:space="preserve"> </w:t>
+      </w:r>
+      <w:proofErr w:type="spellStart"/>
+      <w:r>
+        <w:rPr>
+          <w:rFonts w:ascii="Times New Roman" w:hAnsi="Times New Roman" w:cs="Times New Roman"/>
+          <w:sz w:val="24"/>
+          <w:szCs w:val="24"/>
+          <w:lang w:val="el-GR"/>
+        </w:rPr>
+        <w:t>Naive</w:t>
+      </w:r>
+      <w:proofErr w:type="spellEnd"/>
+      <w:r>
+        <w:rPr>
+          <w:rFonts w:ascii="Times New Roman" w:hAnsi="Times New Roman" w:cs="Times New Roman"/>
+          <w:sz w:val="24"/>
+          <w:szCs w:val="24"/>
+          <w:lang w:val="el-GR"/>
+        </w:rPr>
+        <w:t xml:space="preserve"> </w:t>
+      </w:r>
+      <w:proofErr w:type="spellStart"/>
+      <w:r>
+        <w:rPr>
+          <w:rFonts w:ascii="Times New Roman" w:hAnsi="Times New Roman" w:cs="Times New Roman"/>
+          <w:sz w:val="24"/>
+          <w:szCs w:val="24"/>
+          <w:lang w:val="el-GR"/>
         </w:rPr>
         <w:t>Bayes</w:t>
       </w:r>
-      <w:r>
-        <w:rPr>
-          <w:rFonts w:ascii="Times New Roman" w:hAnsi="Times New Roman" w:cs="Times New Roman"/>
-          <w:i/>
-          <w:iCs/>
-          <w:sz w:val="24"/>
-          <w:szCs w:val="24"/>
-          <w:lang w:val="el-GR"/>
-        </w:rPr>
-        <w:t xml:space="preserve">. Στη βιβλιογραφία, υπάρχει μια παραλλαγή του που λέγεται Αφελής Ταξινομητής </w:t>
-      </w:r>
-      <w:r>
-        <w:rPr>
-          <w:rFonts w:ascii="Times New Roman" w:hAnsi="Times New Roman" w:cs="Times New Roman"/>
-          <w:i/>
-          <w:iCs/>
-          <w:sz w:val="24"/>
-          <w:szCs w:val="24"/>
-        </w:rPr>
-        <w:t>Bayes</w:t>
-      </w:r>
-      <w:r>
-        <w:rPr>
-          <w:rFonts w:ascii="Times New Roman" w:hAnsi="Times New Roman" w:cs="Times New Roman"/>
-          <w:i/>
-          <w:iCs/>
-          <w:sz w:val="24"/>
-          <w:szCs w:val="24"/>
-          <w:lang w:val="el-GR"/>
-        </w:rPr>
-        <w:t xml:space="preserve"> (</w:t>
-      </w:r>
-      <w:r>
-        <w:rPr>
-          <w:rFonts w:ascii="Times New Roman" w:hAnsi="Times New Roman" w:cs="Times New Roman"/>
-          <w:i/>
-          <w:iCs/>
-          <w:sz w:val="24"/>
-          <w:szCs w:val="24"/>
-        </w:rPr>
-        <w:t>Na</w:t>
-      </w:r>
-      <w:r>
-        <w:rPr>
-          <w:rFonts w:ascii="Times New Roman" w:hAnsi="Times New Roman" w:cs="Times New Roman"/>
-          <w:i/>
-          <w:iCs/>
-          <w:sz w:val="24"/>
-          <w:szCs w:val="24"/>
-          <w:lang w:val="el-GR"/>
-        </w:rPr>
-        <w:t>ï</w:t>
-      </w:r>
-      <w:r>
-        <w:rPr>
-          <w:rFonts w:ascii="Times New Roman" w:hAnsi="Times New Roman" w:cs="Times New Roman"/>
-          <w:i/>
-          <w:iCs/>
-          <w:sz w:val="24"/>
-          <w:szCs w:val="24"/>
-        </w:rPr>
-        <w:t>ve</w:t>
-      </w:r>
-      <w:r>
-        <w:rPr>
-          <w:rFonts w:ascii="Times New Roman" w:hAnsi="Times New Roman" w:cs="Times New Roman"/>
-          <w:i/>
-          <w:iCs/>
-          <w:sz w:val="24"/>
-          <w:szCs w:val="24"/>
-          <w:lang w:val="el-GR"/>
-        </w:rPr>
-        <w:t xml:space="preserve"> </w:t>
-      </w:r>
-      <w:r>
-        <w:rPr>
-          <w:rFonts w:ascii="Times New Roman" w:hAnsi="Times New Roman" w:cs="Times New Roman"/>
-          <w:i/>
-          <w:iCs/>
-          <w:sz w:val="24"/>
-          <w:szCs w:val="24"/>
-        </w:rPr>
-        <w:t>Bayes</w:t>
-      </w:r>
-      <w:r>
-        <w:rPr>
-          <w:rFonts w:ascii="Times New Roman" w:hAnsi="Times New Roman" w:cs="Times New Roman"/>
-          <w:i/>
-          <w:iCs/>
-          <w:sz w:val="24"/>
-          <w:szCs w:val="24"/>
-          <w:lang w:val="el-GR"/>
-        </w:rPr>
-        <w:t xml:space="preserve">), με την υπόθεση ότι τα χαρακτηριστικά είναι στατιστικά ανεξάρτητα. Αναζητήστε τη σχετική βιβλιογραφία στο </w:t>
-      </w:r>
-      <w:r>
-        <w:rPr>
-          <w:rFonts w:ascii="Times New Roman" w:hAnsi="Times New Roman" w:cs="Times New Roman"/>
-          <w:i/>
-          <w:iCs/>
-          <w:sz w:val="24"/>
-          <w:szCs w:val="24"/>
-        </w:rPr>
-        <w:t>Internet</w:t>
-      </w:r>
-      <w:r>
-        <w:rPr>
-          <w:rFonts w:ascii="Times New Roman" w:hAnsi="Times New Roman" w:cs="Times New Roman"/>
-          <w:i/>
-          <w:iCs/>
-          <w:sz w:val="24"/>
-          <w:szCs w:val="24"/>
-          <w:lang w:val="el-GR"/>
-        </w:rPr>
-        <w:t xml:space="preserve">, και να κάνετε μια σύντομη παρουσίαση του αλγορίθμου. Στη συνέχεια να κάνετε μια σύγκριση με τον Ταξινομητή </w:t>
-      </w:r>
-      <w:r>
-        <w:rPr>
-          <w:rFonts w:ascii="Times New Roman" w:hAnsi="Times New Roman" w:cs="Times New Roman"/>
-          <w:i/>
-          <w:iCs/>
-          <w:sz w:val="24"/>
-          <w:szCs w:val="24"/>
-        </w:rPr>
-        <w:t>Bayes</w:t>
-      </w:r>
-      <w:r>
-        <w:rPr>
-          <w:rFonts w:ascii="Times New Roman" w:hAnsi="Times New Roman" w:cs="Times New Roman"/>
-          <w:i/>
-          <w:iCs/>
-          <w:sz w:val="24"/>
-          <w:szCs w:val="24"/>
-          <w:lang w:val="el-GR"/>
-        </w:rPr>
-        <w:t>.</w:t>
-      </w:r>
-    </w:p>
-    <w:p>
-      <w:pPr>
-        <w:rPr>
-          <w:rFonts w:ascii="Times New Roman" w:hAnsi="Times New Roman" w:cs="Times New Roman"/>
-          <w:i/>
-          <w:iCs/>
-          <w:sz w:val="24"/>
-          <w:szCs w:val="24"/>
-          <w:lang w:val="el-GR"/>
-        </w:rPr>
-      </w:pPr>
-    </w:p>
-    <w:p>
-      <w:pPr>
-        <w:jc w:val="both"/>
-        <w:rPr>
-          <w:rFonts w:ascii="Times New Roman" w:hAnsi="Times New Roman" w:cs="Times New Roman"/>
-          <w:sz w:val="24"/>
-          <w:szCs w:val="24"/>
-          <w:lang w:val="el-GR"/>
-        </w:rPr>
-      </w:pPr>
-      <w:r>
-        <w:rPr>
-          <w:rFonts w:ascii="Times New Roman" w:hAnsi="Times New Roman" w:cs="Times New Roman"/>
-          <w:sz w:val="24"/>
-          <w:szCs w:val="24"/>
-          <w:lang w:val="el-GR"/>
-        </w:rPr>
-        <w:t>Ο τ</w:t>
-      </w:r>
-      <w:r>
-        <w:rPr>
-          <w:rFonts w:ascii="Times New Roman" w:hAnsi="Times New Roman" w:cs="Times New Roman"/>
-          <w:sz w:val="24"/>
-          <w:szCs w:val="24"/>
-          <w:lang w:val="el-GR"/>
-        </w:rPr>
-        <w:t>αξινομητής Naive Bayes είναι ένα πιθαν</w:t>
+      <w:proofErr w:type="spellEnd"/>
+      <w:r>
+        <w:rPr>
+          <w:rFonts w:ascii="Times New Roman" w:hAnsi="Times New Roman" w:cs="Times New Roman"/>
+          <w:sz w:val="24"/>
+          <w:szCs w:val="24"/>
+          <w:lang w:val="el-GR"/>
+        </w:rPr>
+        <w:t xml:space="preserve"> είναι ένα πιθαν</w:t>
       </w:r>
       <w:r>
         <w:rPr>
@@ -889,7 +1720,7 @@
                     <pic:cNvPicPr/>
                   </pic:nvPicPr>
                   <pic:blipFill>
-                    <a:blip r:embed="rId8"/>
+                    <a:blip r:embed="rId9"/>
                     <a:stretch>
                       <a:fillRect/>
                     </a:stretch>
@@ -1141,7 +1972,25 @@
           <w:sz w:val="24"/>
           <w:szCs w:val="24"/>
         </w:rPr>
-        <w:t>Bayesian analysis allows us to answer questions for which frequentist statistical approaches were not developed. In fact the very idea of assigning a probability to a hypothesis is not part of the frequentist paradigm.</w:t>
+        <w:t xml:space="preserve">Bayesian analysis allows us to answer questions for which frequentist statistical approaches were not developed. In </w:t>
+      </w:r>
+      <w:proofErr w:type="gramStart"/>
+      <w:r>
+        <w:rPr>
+          <w:rFonts w:ascii="Times New Roman" w:hAnsi="Times New Roman" w:cs="Times New Roman"/>
+          <w:sz w:val="24"/>
+          <w:szCs w:val="24"/>
+        </w:rPr>
+        <w:t>fact</w:t>
+      </w:r>
+      <w:proofErr w:type="gramEnd"/>
+      <w:r>
+        <w:rPr>
+          <w:rFonts w:ascii="Times New Roman" w:hAnsi="Times New Roman" w:cs="Times New Roman"/>
+          <w:sz w:val="24"/>
+          <w:szCs w:val="24"/>
+        </w:rPr>
+        <w:t xml:space="preserve"> the very idea of assigning a probability to a hypothesis is not part of the frequentist paradigm.</w:t>
       </w:r>
       <w:r>
         <w:rPr>
@@ -1289,6 +2138,7 @@
         </w:rPr>
         <w:t>ï</w:t>
       </w:r>
+      <w:proofErr w:type="spellStart"/>
       <w:r>
         <w:rPr>
           <w:rFonts w:ascii="Times New Roman" w:hAnsi="Times New Roman" w:cs="Times New Roman"/>
@@ -1299,6 +2149,7 @@
         </w:rPr>
         <w:t>ve</w:t>
       </w:r>
+      <w:proofErr w:type="spellEnd"/>
       <w:r>
         <w:rPr>
           <w:rFonts w:ascii="Times New Roman" w:hAnsi="Times New Roman" w:cs="Times New Roman"/>
@@ -1329,8 +2180,33 @@
           <w:szCs w:val="24"/>
           <w:lang w:val="el-GR"/>
         </w:rPr>
-        <w:t xml:space="preserve"> ταξινομητή, να παρουσιάστε και να σχολιάσετε την απόδοσή του. Μπορείτε να χρησιμοποιήσετε κατάλληλες συναρτήσεις του </w:t>
-      </w:r>
+        <w:t xml:space="preserve"> </w:t>
+      </w:r>
+      <w:proofErr w:type="spellStart"/>
+      <w:r>
+        <w:rPr>
+          <w:rFonts w:ascii="Times New Roman" w:hAnsi="Times New Roman" w:cs="Times New Roman"/>
+          <w:i/>
+          <w:iCs/>
+          <w:sz w:val="24"/>
+          <w:szCs w:val="24"/>
+          <w:lang w:val="el-GR"/>
+        </w:rPr>
+        <w:t>ταξινομητή</w:t>
+      </w:r>
+      <w:proofErr w:type="spellEnd"/>
+      <w:r>
+        <w:rPr>
+          <w:rFonts w:ascii="Times New Roman" w:hAnsi="Times New Roman" w:cs="Times New Roman"/>
+          <w:i/>
+          <w:iCs/>
+          <w:sz w:val="24"/>
+          <w:szCs w:val="24"/>
+          <w:lang w:val="el-GR"/>
+        </w:rPr>
+        <w:t xml:space="preserve">, να παρουσιάστε και να σχολιάσετε την απόδοσή του. Μπορείτε να χρησιμοποιήσετε κατάλληλες συναρτήσεις του </w:t>
+      </w:r>
+      <w:proofErr w:type="spellStart"/>
       <w:r>
         <w:rPr>
           <w:rFonts w:ascii="Times New Roman" w:hAnsi="Times New Roman" w:cs="Times New Roman"/>
@@ -1341,6 +2217,7 @@
         </w:rPr>
         <w:t>matlab</w:t>
       </w:r>
+      <w:proofErr w:type="spellEnd"/>
       <w:r>
         <w:rPr>
           <w:rFonts w:ascii="Times New Roman" w:hAnsi="Times New Roman" w:cs="Times New Roman"/>
@@ -1359,7 +2236,27 @@
           <w:szCs w:val="24"/>
           <w:lang w:val="el-GR"/>
         </w:rPr>
-        <w:t xml:space="preserve"> σας κώδικα). Για την αξιολόγηση της απόδοσης του ταξινομητή να χρησιμοποιήσετε τις μετρικές του ερωτήματος 4, παρακάτω.</w:t>
+        <w:t xml:space="preserve"> σας κώδικα). Για την αξιολόγηση της απόδοσης του </w:t>
+      </w:r>
+      <w:proofErr w:type="spellStart"/>
+      <w:r>
+        <w:rPr>
+          <w:rFonts w:ascii="Times New Roman" w:hAnsi="Times New Roman" w:cs="Times New Roman"/>
+          <w:sz w:val="24"/>
+          <w:szCs w:val="24"/>
+          <w:lang w:val="el-GR"/>
+        </w:rPr>
+        <w:t>ταξινομητή</w:t>
+      </w:r>
+      <w:proofErr w:type="spellEnd"/>
+      <w:r>
+        <w:rPr>
+          <w:rFonts w:ascii="Times New Roman" w:hAnsi="Times New Roman" w:cs="Times New Roman"/>
+          <w:sz w:val="24"/>
+          <w:szCs w:val="24"/>
+          <w:lang w:val="el-GR"/>
+        </w:rPr>
+        <w:t xml:space="preserve"> να χρησιμοποιήσετε τις μετρικές του ερωτήματος 4, παρακάτω.</w:t>
       </w:r>
     </w:p>
     <w:p>
@@ -1371,10 +2268,13 @@
       </w:pPr>
     </w:p>
     <w:sectPr>
-      <w:headerReference w:type="default" r:id="rId9"/>
+      <w:headerReference w:type="default" r:id="rId10"/>
+      <w:footerReference w:type="default" r:id="rId11"/>
       <w:pgSz w:w="12240" w:h="15840"/>
       <w:pgMar w:top="1440" w:right="1440" w:bottom="1440" w:left="1440" w:header="720" w:footer="720" w:gutter="0"/>
+      <w:pgNumType w:start="0"/>
       <w:cols w:space="720"/>
+      <w:titlePg/>
       <w:docGrid w:linePitch="360"/>
     </w:sectPr>
   </w:body>
@@ -1406,6 +2306,68 @@
 </w:endnotes>
 </file>
 
+<file path=word/footer1.xml><?xml version="1.0" encoding="utf-8"?>
+<w:ftr xmlns:wpc="http://schemas.microsoft.com/office/word/2010/wordprocessingCanvas" xmlns:cx="http://schemas.microsoft.com/office/drawing/2014/chartex" xmlns:cx1="http://schemas.microsoft.com/office/drawing/2015/9/8/chartex" xmlns:cx2="http://schemas.microsoft.com/office/drawing/2015/10/21/chartex" xmlns:cx3="http://schemas.microsoft.com/office/drawing/2016/5/9/chartex" xmlns:cx4="http://schemas.microsoft.com/office/drawing/2016/5/10/chartex" xmlns:cx5="http://schemas.microsoft.com/office/drawing/2016/5/11/chartex" xmlns:cx6="http://schemas.microsoft.com/office/drawing/2016/5/12/chartex" xmlns:cx7="http://schemas.microsoft.com/office/drawing/2016/5/13/chartex" xmlns:cx8="http://schemas.microsoft.com/office/drawing/2016/5/14/chartex" xmlns:mc="http://schemas.openxmlformats.org/markup-compatibility/2006" xmlns:aink="http://schemas.microsoft.com/office/drawing/2016/ink" xmlns:am3d="http://schemas.microsoft.com/office/drawing/2017/model3d" xmlns:o="urn:schemas-microsoft-com:office:office" xmlns:r="http://schemas.openxmlformats.org/officeDocument/2006/relationships" xmlns:m="http://schemas.openxmlformats.org/officeDocument/2006/math" xmlns:v="urn:schemas-microsoft-com:vml" xmlns:wp14="http://schemas.microsoft.com/office/word/2010/wordprocessingDrawing" xmlns:wp="http://schemas.openxmlformats.org/drawingml/2006/wordprocessingDrawing" xmlns:w10="urn:schemas-microsoft-com:office:word" xmlns:w="http://schemas.openxmlformats.org/wordprocessingml/2006/main" xmlns:w14="http://schemas.microsoft.com/office/word/2010/wordml" xmlns:w15="http://schemas.microsoft.com/office/word/2012/wordml" xmlns:w16cex="http://schemas.microsoft.com/office/word/2018/wordml/cex" xmlns:w16cid="http://schemas.microsoft.com/office/word/2016/wordml/cid" xmlns:w16="http://schemas.microsoft.com/office/word/2018/wordml" xmlns:w16sdtdh="http://schemas.microsoft.com/office/word/2020/wordml/sdtdatahash" xmlns:w16se="http://schemas.microsoft.com/office/word/2015/wordml/symex" xmlns:wpg="http://schemas.microsoft.com/office/word/2010/wordprocessingGroup" xmlns:wpi="http://schemas.microsoft.com/office/word/2010/wordprocessingInk" xmlns:wne="http://schemas.microsoft.com/office/word/2006/wordml" xmlns:wps="http://schemas.microsoft.com/office/word/2010/wordprocessingShape" mc:Ignorable="w14 w15 w16se w16cid w16 w16cex w16sdtdh wp14">
+  <w:p>
+    <w:pPr>
+      <w:pStyle w:val="Footer"/>
+      <w:tabs>
+        <w:tab w:val="clear" w:pos="4680"/>
+        <w:tab w:val="clear" w:pos="9360"/>
+      </w:tabs>
+      <w:jc w:val="center"/>
+      <w:rPr>
+        <w:caps/>
+        <w:noProof/>
+        <w:color w:val="000000" w:themeColor="text1"/>
+      </w:rPr>
+    </w:pPr>
+    <w:r>
+      <w:rPr>
+        <w:caps/>
+        <w:color w:val="000000" w:themeColor="text1"/>
+      </w:rPr>
+      <w:fldChar w:fldCharType="begin"/>
+    </w:r>
+    <w:r>
+      <w:rPr>
+        <w:caps/>
+        <w:color w:val="000000" w:themeColor="text1"/>
+      </w:rPr>
+      <w:instrText xml:space="preserve"> PAGE   \* MERGEFORMAT </w:instrText>
+    </w:r>
+    <w:r>
+      <w:rPr>
+        <w:caps/>
+        <w:color w:val="000000" w:themeColor="text1"/>
+      </w:rPr>
+      <w:fldChar w:fldCharType="separate"/>
+    </w:r>
+    <w:r>
+      <w:rPr>
+        <w:caps/>
+        <w:noProof/>
+        <w:color w:val="000000" w:themeColor="text1"/>
+      </w:rPr>
+      <w:t>2</w:t>
+    </w:r>
+    <w:r>
+      <w:rPr>
+        <w:caps/>
+        <w:noProof/>
+        <w:color w:val="000000" w:themeColor="text1"/>
+      </w:rPr>
+      <w:fldChar w:fldCharType="end"/>
+    </w:r>
+  </w:p>
+  <w:p>
+    <w:pPr>
+      <w:pStyle w:val="Footer"/>
+    </w:pPr>
+  </w:p>
+</w:ftr>
+</file>
+
 <file path=word/footnotes.xml><?xml version="1.0" encoding="utf-8"?>
 <w:footnotes xmlns:wpc="http://schemas.microsoft.com/office/word/2010/wordprocessingCanvas" xmlns:cx="http://schemas.microsoft.com/office/drawing/2014/chartex" xmlns:cx1="http://schemas.microsoft.com/office/drawing/2015/9/8/chartex" xmlns:cx2="http://schemas.microsoft.com/office/drawing/2015/10/21/chartex" xmlns:cx3="http://schemas.microsoft.com/office/drawing/2016/5/9/chartex" xmlns:cx4="http://schemas.microsoft.com/office/drawing/2016/5/10/chartex" xmlns:cx5="http://schemas.microsoft.com/office/drawing/2016/5/11/chartex" xmlns:cx6="http://schemas.microsoft.com/office/drawing/2016/5/12/chartex" xmlns:cx7="http://schemas.microsoft.com/office/drawing/2016/5/13/chartex" xmlns:cx8="http://schemas.microsoft.com/office/drawing/2016/5/14/chartex" xmlns:mc="http://schemas.openxmlformats.org/markup-compatibility/2006" xmlns:aink="http://schemas.microsoft.com/office/drawing/2016/ink" xmlns:am3d="http://schemas.microsoft.com/office/drawing/2017/model3d" xmlns:o="urn:schemas-microsoft-com:office:office" xmlns:r="http://schemas.openxmlformats.org/officeDocument/2006/relationships" xmlns:m="http://schemas.openxmlformats.org/officeDocument/2006/math" xmlns:v="urn:schemas-microsoft-com:vml" xmlns:wp14="http://schemas.microsoft.com/office/word/2010/wordprocessingDrawing" xmlns:wp="http://schemas.openxmlformats.org/drawingml/2006/wordprocessingDrawing" xmlns:w10="urn:schemas-microsoft-com:office:word" xmlns:w="http://schemas.openxmlformats.org/wordprocessingml/2006/main" xmlns:w14="http://schemas.microsoft.com/office/word/2010/wordml" xmlns:w15="http://schemas.microsoft.com/office/word/2012/wordml" xmlns:w16cex="http://schemas.microsoft.com/office/word/2018/wordml/cex" xmlns:w16cid="http://schemas.microsoft.com/office/word/2016/wordml/cid" xmlns:w16="http://schemas.microsoft.com/office/word/2018/wordml" xmlns:w16sdtdh="http://schemas.microsoft.com/office/word/2020/wordml/sdtdatahash" xmlns:w16se="http://schemas.microsoft.com/office/word/2015/wordml/symex" xmlns:wpg="http://schemas.microsoft.com/office/word/2010/wordprocessingGroup" xmlns:wpi="http://schemas.microsoft.com/office/word/2010/wordprocessingInk" xmlns:wne="http://schemas.microsoft.com/office/word/2006/wordml" xmlns:wps="http://schemas.microsoft.com/office/word/2010/wordprocessingShape" mc:Ignorable="w14 w15 w16se w16cid w16 w16cex w16sdtdh wp14">
   <w:footnote w:type="separator" w:id="-1">
@@ -1458,11 +2420,19 @@
         </w:rPr>
         <w:t xml:space="preserve"> </w:t>
       </w:r>
-      <w:r>
-        <w:rPr>
-          <w:rFonts w:ascii="Times New Roman" w:hAnsi="Times New Roman" w:cs="Times New Roman"/>
-        </w:rPr>
-        <w:t xml:space="preserve">Berrar, Daniel. “Bayes’ Theorem and Naive Bayes Classifier,” 2018. </w:t>
+      <w:proofErr w:type="spellStart"/>
+      <w:r>
+        <w:rPr>
+          <w:rFonts w:ascii="Times New Roman" w:hAnsi="Times New Roman" w:cs="Times New Roman"/>
+        </w:rPr>
+        <w:t>Berrar</w:t>
+      </w:r>
+      <w:proofErr w:type="spellEnd"/>
+      <w:r>
+        <w:rPr>
+          <w:rFonts w:ascii="Times New Roman" w:hAnsi="Times New Roman" w:cs="Times New Roman"/>
+        </w:rPr>
+        <w:t xml:space="preserve">, Daniel. “Bayes’ Theorem and Naive Bayes Classifier,” 2018. </w:t>
       </w:r>
     </w:p>
     <w:p>
@@ -1506,7 +2476,152 @@
       <mc:AlternateContent>
         <mc:Choice Requires="wps">
           <w:drawing>
-            <wp:anchor distT="0" distB="0" distL="114300" distR="114300" simplePos="0" relativeHeight="251660288" behindDoc="0" locked="0" layoutInCell="0" allowOverlap="1" wp14:anchorId="3F031C54" wp14:editId="7562A4AB">
+            <wp:anchor distT="0" distB="0" distL="114300" distR="114300" simplePos="0" relativeHeight="251659264" behindDoc="0" locked="0" layoutInCell="0" allowOverlap="1" wp14:anchorId="4B1F79EF" wp14:editId="3527C94B">
+              <wp:simplePos x="0" y="0"/>
+              <wp:positionH relativeFrom="page">
+                <wp:align>left</wp:align>
+              </wp:positionH>
+              <wp:positionV relativeFrom="topMargin">
+                <wp:posOffset>371476</wp:posOffset>
+              </wp:positionV>
+              <wp:extent cx="942975" cy="133350"/>
+              <wp:effectExtent l="0" t="0" r="28575" b="19050"/>
+              <wp:wrapNone/>
+              <wp:docPr id="219" name="Text Box 219"/>
+              <wp:cNvGraphicFramePr>
+                <a:graphicFrameLocks xmlns:a="http://schemas.openxmlformats.org/drawingml/2006/main"/>
+              </wp:cNvGraphicFramePr>
+              <a:graphic xmlns:a="http://schemas.openxmlformats.org/drawingml/2006/main">
+                <a:graphicData uri="http://schemas.microsoft.com/office/word/2010/wordprocessingShape">
+                  <wps:wsp>
+                    <wps:cNvSpPr txBox="1">
+                      <a:spLocks noChangeArrowheads="1"/>
+                    </wps:cNvSpPr>
+                    <wps:spPr bwMode="auto">
+                      <a:xfrm>
+                        <a:off x="0" y="0"/>
+                        <a:ext cx="942975" cy="133350"/>
+                      </a:xfrm>
+                      <a:prstGeom prst="rect">
+                        <a:avLst/>
+                      </a:prstGeom>
+                      <a:solidFill>
+                        <a:schemeClr val="tx1"/>
+                      </a:solidFill>
+                      <a:ln>
+                        <a:solidFill>
+                          <a:schemeClr val="bg1"/>
+                        </a:solidFill>
+                      </a:ln>
+                    </wps:spPr>
+                    <wps:txbx>
+                      <w:txbxContent>
+                        <w:p>
+                          <w:pPr>
+                            <w:spacing w:after="0" w:line="240" w:lineRule="auto"/>
+                            <w:jc w:val="right"/>
+                            <w:rPr>
+                              <w:color w:val="FFFFFF" w:themeColor="background1"/>
+                            </w:rPr>
+                          </w:pPr>
+                          <w:r>
+                            <w:fldChar w:fldCharType="begin"/>
+                          </w:r>
+                          <w:r>
+                            <w:instrText xml:space="preserve"> PAGE   \* MERGEFORMAT </w:instrText>
+                          </w:r>
+                          <w:r>
+                            <w:fldChar w:fldCharType="separate"/>
+                          </w:r>
+                          <w:r>
+                            <w:rPr>
+                              <w:noProof/>
+                              <w:color w:val="FFFFFF" w:themeColor="background1"/>
+                            </w:rPr>
+                            <w:t>2</w:t>
+                          </w:r>
+                          <w:r>
+                            <w:rPr>
+                              <w:noProof/>
+                              <w:color w:val="FFFFFF" w:themeColor="background1"/>
+                            </w:rPr>
+                            <w:fldChar w:fldCharType="end"/>
+                          </w:r>
+                        </w:p>
+                      </w:txbxContent>
+                    </wps:txbx>
+                    <wps:bodyPr rot="0" vert="horz" wrap="square" lIns="91440" tIns="0" rIns="91440" bIns="0" anchor="ctr" anchorCtr="0" upright="1">
+                      <a:noAutofit/>
+                    </wps:bodyPr>
+                  </wps:wsp>
+                </a:graphicData>
+              </a:graphic>
+              <wp14:sizeRelH relativeFrom="leftMargin">
+                <wp14:pctWidth>0</wp14:pctWidth>
+              </wp14:sizeRelH>
+              <wp14:sizeRelV relativeFrom="page">
+                <wp14:pctHeight>0</wp14:pctHeight>
+              </wp14:sizeRelV>
+            </wp:anchor>
+          </w:drawing>
+        </mc:Choice>
+        <mc:Fallback>
+          <w:pict>
+            <v:shapetype w14:anchorId="4B1F79EF" id="_x0000_t202" coordsize="21600,21600" o:spt="202" path="m,l,21600r21600,l21600,xe">
+              <v:stroke joinstyle="miter"/>
+              <v:path gradientshapeok="t" o:connecttype="rect"/>
+            </v:shapetype>
+            <v:shape id="Text Box 219" o:spid="_x0000_s1027" type="#_x0000_t202" style="position:absolute;margin-left:0;margin-top:29.25pt;width:74.25pt;height:10.5pt;z-index:251659264;visibility:visible;mso-wrap-style:square;mso-width-percent:0;mso-height-percent:0;mso-wrap-distance-left:9pt;mso-wrap-distance-top:0;mso-wrap-distance-right:9pt;mso-wrap-distance-bottom:0;mso-position-horizontal:left;mso-position-horizontal-relative:page;mso-position-vertical:absolute;mso-position-vertical-relative:top-margin-area;mso-width-percent:0;mso-height-percent:0;mso-width-relative:left-margin-area;mso-height-relative:page;v-text-anchor:middle" o:gfxdata="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" o:allowincell="f" fillcolor="black [3213]" strokecolor="white [3212]">
+              <v:textbox inset=",0,,0">
+                <w:txbxContent>
+                  <w:p>
+                    <w:pPr>
+                      <w:spacing w:after="0" w:line="240" w:lineRule="auto"/>
+                      <w:jc w:val="right"/>
+                      <w:rPr>
+                        <w:color w:val="FFFFFF" w:themeColor="background1"/>
+                      </w:rPr>
+                    </w:pPr>
+                    <w:r>
+                      <w:fldChar w:fldCharType="begin"/>
+                    </w:r>
+                    <w:r>
+                      <w:instrText xml:space="preserve"> PAGE   \* MERGEFORMAT </w:instrText>
+                    </w:r>
+                    <w:r>
+                      <w:fldChar w:fldCharType="separate"/>
+                    </w:r>
+                    <w:r>
+                      <w:rPr>
+                        <w:noProof/>
+                        <w:color w:val="FFFFFF" w:themeColor="background1"/>
+                      </w:rPr>
+                      <w:t>2</w:t>
+                    </w:r>
+                    <w:r>
+                      <w:rPr>
+                        <w:noProof/>
+                        <w:color w:val="FFFFFF" w:themeColor="background1"/>
+                      </w:rPr>
+                      <w:fldChar w:fldCharType="end"/>
+                    </w:r>
+                  </w:p>
+                </w:txbxContent>
+              </v:textbox>
+              <w10:wrap anchorx="page" anchory="margin"/>
+            </v:shape>
+          </w:pict>
+        </mc:Fallback>
+      </mc:AlternateContent>
+    </w:r>
+    <w:r>
+      <w:rPr>
+        <w:noProof/>
+      </w:rPr>
+      <mc:AlternateContent>
+        <mc:Choice Requires="wps">
+          <w:drawing>
+            <wp:anchor distT="0" distB="0" distL="114300" distR="114300" simplePos="0" relativeHeight="251660288" behindDoc="0" locked="0" layoutInCell="0" allowOverlap="1" wp14:anchorId="6AB28E6B" wp14:editId="033D9DAB">
               <wp:simplePos x="0" y="0"/>
               <wp:positionH relativeFrom="margin">
                 <wp:align>left</wp:align>
@@ -1561,11 +2676,27 @@
                     </wps:spPr>
                     <wps:txbx>
                       <w:txbxContent>
-                        <w:p>
-                          <w:pPr>
-                            <w:spacing w:after="0" w:line="240" w:lineRule="auto"/>
-                          </w:pPr>
-                        </w:p>
+                        <w:sdt>
+                          <w:sdtPr>
+                            <w:alias w:val="Title"/>
+                            <w:id w:val="78679243"/>
+                            <w:dataBinding w:prefixMappings="xmlns:ns0='http://schemas.openxmlformats.org/package/2006/metadata/core-properties' xmlns:ns1='http://purl.org/dc/elements/1.1/'" w:xpath="/ns0:coreProperties[1]/ns1:title[1]" w:storeItemID="{6C3C8BC8-F283-45AE-878A-BAB7291924A1}"/>
+                            <w:text/>
+                          </w:sdtPr>
+                          <w:sdtContent>
+                            <w:p>
+                              <w:pPr>
+                                <w:spacing w:after="0" w:line="240" w:lineRule="auto"/>
+                              </w:pPr>
+                              <w:r>
+                                <w:rPr>
+                                  <w:lang w:val="el-GR"/>
+                                </w:rPr>
+                                <w:t>ΕΡΩΤΗΜΑ 1</w:t>
+                              </w:r>
+                            </w:p>
+                          </w:sdtContent>
+                        </w:sdt>
                       </w:txbxContent>
                     </wps:txbx>
                     <wps:bodyPr rot="0" vert="horz" wrap="square" lIns="91440" tIns="0" rIns="91440" bIns="0" anchor="ctr" anchorCtr="0" upright="1">
@@ -1585,18 +2716,30 @@
         </mc:Choice>
         <mc:Fallback>
           <w:pict>
-            <v:shapetype w14:anchorId="3F031C54" id="_x0000_t202" coordsize="21600,21600" o:spt="202" path="m,l,21600r21600,l21600,xe">
-              <v:stroke joinstyle="miter"/>
-              <v:path gradientshapeok="t" o:connecttype="rect"/>
-            </v:shapetype>
-            <v:shape id="Text Box 218" o:spid="_x0000_s1026" type="#_x0000_t202" style="position:absolute;margin-left:0;margin-top:0;width:468pt;height:13.45pt;z-index:251660288;visibility:visible;mso-wrap-style:square;mso-width-percent:1000;mso-height-percent:0;mso-wrap-distance-left:9pt;mso-wrap-distance-top:0;mso-wrap-distance-right:9pt;mso-wrap-distance-bottom:0;mso-position-horizontal:left;mso-position-horizontal-relative:margin;mso-position-vertical:center;mso-position-vertical-relative:top-margin-area;mso-width-percent:1000;mso-height-percent:0;mso-width-relative:margin;mso-height-relative:page;v-text-anchor:middle" o:gfxdata="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" o:allowincell="f" filled="f" stroked="f">
+            <v:shape w14:anchorId="6AB28E6B" id="Text Box 218" o:spid="_x0000_s1028" type="#_x0000_t202" style="position:absolute;margin-left:0;margin-top:0;width:468pt;height:13.45pt;z-index:251660288;visibility:visible;mso-wrap-style:square;mso-width-percent:1000;mso-height-percent:0;mso-wrap-distance-left:9pt;mso-wrap-distance-top:0;mso-wrap-distance-right:9pt;mso-wrap-distance-bottom:0;mso-position-horizontal:left;mso-position-horizontal-relative:margin;mso-position-vertical:center;mso-position-vertical-relative:top-margin-area;mso-width-percent:1000;mso-height-percent:0;mso-width-relative:margin;mso-height-relative:page;v-text-anchor:middle" o:gfxdata="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" o:allowincell="f" filled="f" stroked="f">
               <v:textbox style="mso-fit-shape-to-text:t" inset=",0,,0">
                 <w:txbxContent>
-                  <w:p>
-                    <w:pPr>
-                      <w:spacing w:after="0" w:line="240" w:lineRule="auto"/>
-                    </w:pPr>
-                  </w:p>
+                  <w:sdt>
+                    <w:sdtPr>
+                      <w:alias w:val="Title"/>
+                      <w:id w:val="78679243"/>
+                      <w:dataBinding w:prefixMappings="xmlns:ns0='http://schemas.openxmlformats.org/package/2006/metadata/core-properties' xmlns:ns1='http://purl.org/dc/elements/1.1/'" w:xpath="/ns0:coreProperties[1]/ns1:title[1]" w:storeItemID="{6C3C8BC8-F283-45AE-878A-BAB7291924A1}"/>
+                      <w:text/>
+                    </w:sdtPr>
+                    <w:sdtContent>
+                      <w:p>
+                        <w:pPr>
+                          <w:spacing w:after="0" w:line="240" w:lineRule="auto"/>
+                        </w:pPr>
+                        <w:r>
+                          <w:rPr>
+                            <w:lang w:val="el-GR"/>
+                          </w:rPr>
+                          <w:t>ΕΡΩΤΗΜΑ 1</w:t>
+                        </w:r>
+                      </w:p>
+                    </w:sdtContent>
+                  </w:sdt>
                 </w:txbxContent>
               </v:textbox>
               <w10:wrap anchorx="margin" anchory="margin"/>
@@ -1618,7 +2761,6 @@
     <w:lvl w:ilvl="0">
       <w:start w:val="1"/>
       <w:numFmt w:val="decimal"/>
-      <w:pStyle w:val="Heading1"/>
       <w:lvlText w:val="%1"/>
       <w:lvlJc w:val="left"/>
       <w:pPr>
@@ -1628,7 +2770,6 @@
     <w:lvl w:ilvl="1">
       <w:start w:val="1"/>
       <w:numFmt w:val="decimal"/>
-      <w:pStyle w:val="Heading2"/>
       <w:lvlText w:val="%1.%2"/>
       <w:lvlJc w:val="left"/>
       <w:pPr>
@@ -1638,7 +2779,6 @@
     <w:lvl w:ilvl="2">
       <w:start w:val="1"/>
       <w:numFmt w:val="decimal"/>
-      <w:pStyle w:val="Heading3"/>
       <w:lvlText w:val="%1.%2.%3"/>
       <w:lvlJc w:val="left"/>
       <w:pPr>
@@ -1648,7 +2788,6 @@
     <w:lvl w:ilvl="3">
       <w:start w:val="1"/>
       <w:numFmt w:val="decimal"/>
-      <w:pStyle w:val="Heading4"/>
       <w:lvlText w:val="%1.%2.%3.%4"/>
       <w:lvlJc w:val="left"/>
       <w:pPr>
@@ -1658,7 +2797,6 @@
     <w:lvl w:ilvl="4">
       <w:start w:val="1"/>
       <w:numFmt w:val="decimal"/>
-      <w:pStyle w:val="Heading5"/>
       <w:lvlText w:val="%1.%2.%3.%4.%5"/>
       <w:lvlJc w:val="left"/>
       <w:pPr>
@@ -1668,7 +2806,6 @@
     <w:lvl w:ilvl="5">
       <w:start w:val="1"/>
       <w:numFmt w:val="decimal"/>
-      <w:pStyle w:val="Heading6"/>
       <w:lvlText w:val="%1.%2.%3.%4.%5.%6"/>
       <w:lvlJc w:val="left"/>
       <w:pPr>
@@ -1678,7 +2815,6 @@
     <w:lvl w:ilvl="6">
       <w:start w:val="1"/>
       <w:numFmt w:val="decimal"/>
-      <w:pStyle w:val="Heading7"/>
       <w:lvlText w:val="%1.%2.%3.%4.%5.%6.%7"/>
       <w:lvlJc w:val="left"/>
       <w:pPr>
@@ -1688,7 +2824,6 @@
     <w:lvl w:ilvl="7">
       <w:start w:val="1"/>
       <w:numFmt w:val="decimal"/>
-      <w:pStyle w:val="Heading8"/>
       <w:lvlText w:val="%1.%2.%3.%4.%5.%6.%7.%8"/>
       <w:lvlJc w:val="left"/>
       <w:pPr>
@@ -1698,7 +2833,6 @@
     <w:lvl w:ilvl="8">
       <w:start w:val="1"/>
       <w:numFmt w:val="decimal"/>
-      <w:pStyle w:val="Heading9"/>
       <w:lvlText w:val="%1.%2.%3.%4.%5.%6.%7.%8.%9"/>
       <w:lvlJc w:val="left"/>
       <w:pPr>
@@ -1837,14 +2971,14 @@
     <w:rPrDefault>
       <w:rPr>
         <w:rFonts w:asciiTheme="minorHAnsi" w:eastAsiaTheme="minorEastAsia" w:hAnsiTheme="minorHAnsi" w:cstheme="minorBidi"/>
-        <w:sz w:val="22"/>
-        <w:szCs w:val="22"/>
+        <w:sz w:val="21"/>
+        <w:szCs w:val="21"/>
         <w:lang w:val="en-US" w:eastAsia="en-US" w:bidi="ar-SA"/>
       </w:rPr>
     </w:rPrDefault>
     <w:pPrDefault>
       <w:pPr>
-        <w:spacing w:after="160" w:line="259" w:lineRule="auto"/>
+        <w:spacing w:after="160" w:line="276" w:lineRule="auto"/>
       </w:pPr>
     </w:pPrDefault>
   </w:docDefaults>
@@ -2229,7 +3363,7 @@
   <w:style w:type="paragraph" w:default="1" w:styleId="Normal">
     <w:name w:val="Normal"/>
     <w:qFormat/>
-    <w:rsid w:val="003479EA"/>
+    <w:rsid w:val="003D112E"/>
   </w:style>
   <w:style w:type="paragraph" w:styleId="Heading1">
     <w:name w:val="heading 1"/>
@@ -2238,27 +3372,21 @@
     <w:link w:val="Heading1Char"/>
     <w:uiPriority w:val="9"/>
     <w:qFormat/>
-    <w:rsid w:val="003479EA"/>
+    <w:rsid w:val="003D112E"/>
     <w:pPr>
       <w:keepNext/>
       <w:keepLines/>
-      <w:numPr>
-        <w:numId w:val="10"/>
-      </w:numPr>
       <w:pBdr>
-        <w:bottom w:val="single" w:sz="4" w:space="1" w:color="595959" w:themeColor="text1" w:themeTint="A6"/>
+        <w:bottom w:val="single" w:sz="4" w:space="2" w:color="ED7D31" w:themeColor="accent2"/>
       </w:pBdr>
-      <w:spacing w:before="360"/>
+      <w:spacing w:before="360" w:after="120" w:line="240" w:lineRule="auto"/>
       <w:outlineLvl w:val="0"/>
     </w:pPr>
     <w:rPr>
       <w:rFonts w:asciiTheme="majorHAnsi" w:eastAsiaTheme="majorEastAsia" w:hAnsiTheme="majorHAnsi" w:cstheme="majorBidi"/>
-      <w:b/>
-      <w:bCs/>
-      <w:smallCaps/>
-      <w:color w:val="000000" w:themeColor="text1"/>
-      <w:sz w:val="36"/>
-      <w:szCs w:val="36"/>
+      <w:color w:val="262626" w:themeColor="text1" w:themeTint="D9"/>
+      <w:sz w:val="40"/>
+      <w:szCs w:val="40"/>
     </w:rPr>
   </w:style>
   <w:style w:type="paragraph" w:styleId="Heading2">
@@ -2267,28 +3395,20 @@
     <w:next w:val="Normal"/>
     <w:link w:val="Heading2Char"/>
     <w:uiPriority w:val="9"/>
-    <w:semiHidden/>
     <w:unhideWhenUsed/>
     <w:qFormat/>
-    <w:rsid w:val="003479EA"/>
+    <w:rsid w:val="003D112E"/>
     <w:pPr>
       <w:keepNext/>
       <w:keepLines/>
-      <w:numPr>
-        <w:ilvl w:val="1"/>
-        <w:numId w:val="10"/>
-      </w:numPr>
-      <w:spacing w:before="360" w:after="0"/>
+      <w:spacing w:before="120" w:after="0" w:line="240" w:lineRule="auto"/>
       <w:outlineLvl w:val="1"/>
     </w:pPr>
     <w:rPr>
       <w:rFonts w:asciiTheme="majorHAnsi" w:eastAsiaTheme="majorEastAsia" w:hAnsiTheme="majorHAnsi" w:cstheme="majorBidi"/>
-      <w:b/>
-      <w:bCs/>
-      <w:smallCaps/>
-      <w:color w:val="000000" w:themeColor="text1"/>
-      <w:sz w:val="28"/>
-      <w:szCs w:val="28"/>
+      <w:color w:val="ED7D31" w:themeColor="accent2"/>
+      <w:sz w:val="36"/>
+      <w:szCs w:val="36"/>
     </w:rPr>
   </w:style>
   <w:style w:type="paragraph" w:styleId="Heading3">
@@ -2297,25 +3417,20 @@
     <w:next w:val="Normal"/>
     <w:link w:val="Heading3Char"/>
     <w:uiPriority w:val="9"/>
-    <w:semiHidden/>
     <w:unhideWhenUsed/>
     <w:qFormat/>
-    <w:rsid w:val="003479EA"/>
+    <w:rsid w:val="003D112E"/>
     <w:pPr>
       <w:keepNext/>
       <w:keepLines/>
-      <w:numPr>
-        <w:ilvl w:val="2"/>
-        <w:numId w:val="10"/>
-      </w:numPr>
-      <w:spacing w:before="200" w:after="0"/>
+      <w:spacing w:before="80" w:after="0" w:line="240" w:lineRule="auto"/>
       <w:outlineLvl w:val="2"/>
     </w:pPr>
     <w:rPr>
       <w:rFonts w:asciiTheme="majorHAnsi" w:eastAsiaTheme="majorEastAsia" w:hAnsiTheme="majorHAnsi" w:cstheme="majorBidi"/>
-      <w:b/>
-      <w:bCs/>
-      <w:color w:val="000000" w:themeColor="text1"/>
+      <w:color w:val="C45911" w:themeColor="accent2" w:themeShade="BF"/>
+      <w:sz w:val="32"/>
+      <w:szCs w:val="32"/>
     </w:rPr>
   </w:style>
   <w:style w:type="paragraph" w:styleId="Heading4">
@@ -2324,27 +3439,22 @@
     <w:next w:val="Normal"/>
     <w:link w:val="Heading4Char"/>
     <w:uiPriority w:val="9"/>
-    <w:semiHidden/>
     <w:unhideWhenUsed/>
     <w:qFormat/>
-    <w:rsid w:val="003479EA"/>
+    <w:rsid w:val="003D112E"/>
     <w:pPr>
       <w:keepNext/>
       <w:keepLines/>
-      <w:numPr>
-        <w:ilvl w:val="3"/>
-        <w:numId w:val="10"/>
-      </w:numPr>
-      <w:spacing w:before="200" w:after="0"/>
+      <w:spacing w:before="80" w:after="0" w:line="240" w:lineRule="auto"/>
       <w:outlineLvl w:val="3"/>
     </w:pPr>
     <w:rPr>
       <w:rFonts w:asciiTheme="majorHAnsi" w:eastAsiaTheme="majorEastAsia" w:hAnsiTheme="majorHAnsi" w:cstheme="majorBidi"/>
-      <w:b/>
-      <w:bCs/>
       <w:i/>
       <w:iCs/>
-      <w:color w:val="000000" w:themeColor="text1"/>
+      <w:color w:val="833C0B" w:themeColor="accent2" w:themeShade="80"/>
+      <w:sz w:val="28"/>
+      <w:szCs w:val="28"/>
     </w:rPr>
   </w:style>
   <w:style w:type="paragraph" w:styleId="Heading5">
@@ -2353,23 +3463,20 @@
     <w:next w:val="Normal"/>
     <w:link w:val="Heading5Char"/>
     <w:uiPriority w:val="9"/>
-    <w:semiHidden/>
     <w:unhideWhenUsed/>
     <w:qFormat/>
-    <w:rsid w:val="003479EA"/>
+    <w:rsid w:val="003D112E"/>
     <w:pPr>
       <w:keepNext/>
       <w:keepLines/>
-      <w:numPr>
-        <w:ilvl w:val="4"/>
-        <w:numId w:val="10"/>
-      </w:numPr>
-      <w:spacing w:before="200" w:after="0"/>
+      <w:spacing w:before="80" w:after="0" w:line="240" w:lineRule="auto"/>
       <w:outlineLvl w:val="4"/>
     </w:pPr>
     <w:rPr>
       <w:rFonts w:asciiTheme="majorHAnsi" w:eastAsiaTheme="majorEastAsia" w:hAnsiTheme="majorHAnsi" w:cstheme="majorBidi"/>
-      <w:color w:val="323E4F" w:themeColor="text2" w:themeShade="BF"/>
+      <w:color w:val="C45911" w:themeColor="accent2" w:themeShade="BF"/>
+      <w:sz w:val="24"/>
+      <w:szCs w:val="24"/>
     </w:rPr>
   </w:style>
   <w:style w:type="paragraph" w:styleId="Heading6">
@@ -2381,22 +3488,20 @@
     <w:semiHidden/>
     <w:unhideWhenUsed/>
     <w:qFormat/>
-    <w:rsid w:val="003479EA"/>
+    <w:rsid w:val="003D112E"/>
     <w:pPr>
       <w:keepNext/>
       <w:keepLines/>
-      <w:numPr>
-        <w:ilvl w:val="5"/>
-        <w:numId w:val="10"/>
-      </w:numPr>
-      <w:spacing w:before="200" w:after="0"/>
+      <w:spacing w:before="80" w:after="0" w:line="240" w:lineRule="auto"/>
       <w:outlineLvl w:val="5"/>
     </w:pPr>
     <w:rPr>
       <w:rFonts w:asciiTheme="majorHAnsi" w:eastAsiaTheme="majorEastAsia" w:hAnsiTheme="majorHAnsi" w:cstheme="majorBidi"/>
       <w:i/>
       <w:iCs/>
-      <w:color w:val="323E4F" w:themeColor="text2" w:themeShade="BF"/>
+      <w:color w:val="833C0B" w:themeColor="accent2" w:themeShade="80"/>
+      <w:sz w:val="24"/>
+      <w:szCs w:val="24"/>
     </w:rPr>
   </w:style>
   <w:style w:type="paragraph" w:styleId="Heading7">
@@ -2408,22 +3513,20 @@
     <w:semiHidden/>
     <w:unhideWhenUsed/>
     <w:qFormat/>
-    <w:rsid w:val="003479EA"/>
+    <w:rsid w:val="003D112E"/>
     <w:pPr>
       <w:keepNext/>
       <w:keepLines/>
-      <w:numPr>
-        <w:ilvl w:val="6"/>
-        <w:numId w:val="10"/>
-      </w:numPr>
-      <w:spacing w:before="200" w:after="0"/>
+      <w:spacing w:before="80" w:after="0" w:line="240" w:lineRule="auto"/>
       <w:outlineLvl w:val="6"/>
     </w:pPr>
     <w:rPr>
       <w:rFonts w:asciiTheme="majorHAnsi" w:eastAsiaTheme="majorEastAsia" w:hAnsiTheme="majorHAnsi" w:cstheme="majorBidi"/>
-      <w:i/>
-      <w:iCs/>
-      <w:color w:val="404040" w:themeColor="text1" w:themeTint="BF"/>
+      <w:b/>
+      <w:bCs/>
+      <w:color w:val="833C0B" w:themeColor="accent2" w:themeShade="80"/>
+      <w:sz w:val="22"/>
+      <w:szCs w:val="22"/>
     </w:rPr>
   </w:style>
   <w:style w:type="paragraph" w:styleId="Heading8">
@@ -2435,22 +3538,18 @@
     <w:semiHidden/>
     <w:unhideWhenUsed/>
     <w:qFormat/>
-    <w:rsid w:val="003479EA"/>
+    <w:rsid w:val="003D112E"/>
     <w:pPr>
       <w:keepNext/>
       <w:keepLines/>
-      <w:numPr>
-        <w:ilvl w:val="7"/>
-        <w:numId w:val="10"/>
-      </w:numPr>
-      <w:spacing w:before="200" w:after="0"/>
+      <w:spacing w:before="80" w:after="0" w:line="240" w:lineRule="auto"/>
       <w:outlineLvl w:val="7"/>
     </w:pPr>
     <w:rPr>
       <w:rFonts w:asciiTheme="majorHAnsi" w:eastAsiaTheme="majorEastAsia" w:hAnsiTheme="majorHAnsi" w:cstheme="majorBidi"/>
-      <w:color w:val="404040" w:themeColor="text1" w:themeTint="BF"/>
-      <w:sz w:val="20"/>
-      <w:szCs w:val="20"/>
+      <w:color w:val="833C0B" w:themeColor="accent2" w:themeShade="80"/>
+      <w:sz w:val="22"/>
+      <w:szCs w:val="22"/>
     </w:rPr>
   </w:style>
   <w:style w:type="paragraph" w:styleId="Heading9">
@@ -2462,24 +3561,20 @@
     <w:semiHidden/>
     <w:unhideWhenUsed/>
     <w:qFormat/>
-    <w:rsid w:val="003479EA"/>
+    <w:rsid w:val="003D112E"/>
     <w:pPr>
       <w:keepNext/>
       <w:keepLines/>
-      <w:numPr>
-        <w:ilvl w:val="8"/>
-        <w:numId w:val="10"/>
-      </w:numPr>
-      <w:spacing w:before="200" w:after="0"/>
+      <w:spacing w:before="80" w:after="0" w:line="240" w:lineRule="auto"/>
       <w:outlineLvl w:val="8"/>
     </w:pPr>
     <w:rPr>
       <w:rFonts w:asciiTheme="majorHAnsi" w:eastAsiaTheme="majorEastAsia" w:hAnsiTheme="majorHAnsi" w:cstheme="majorBidi"/>
       <w:i/>
       <w:iCs/>
-      <w:color w:val="404040" w:themeColor="text1" w:themeTint="BF"/>
-      <w:sz w:val="20"/>
-      <w:szCs w:val="20"/>
+      <w:color w:val="833C0B" w:themeColor="accent2" w:themeShade="80"/>
+      <w:sz w:val="22"/>
+      <w:szCs w:val="22"/>
     </w:rPr>
   </w:style>
   <w:style w:type="character" w:default="1" w:styleId="DefaultParagraphFont">
@@ -2516,19 +3611,19 @@
     <w:link w:val="IntenseQuoteChar"/>
     <w:uiPriority w:val="30"/>
     <w:qFormat/>
-    <w:rsid w:val="003479EA"/>
+    <w:rsid w:val="003D112E"/>
     <w:pPr>
       <w:pBdr>
-        <w:top w:val="single" w:sz="24" w:space="1" w:color="F2F2F2" w:themeColor="background1" w:themeShade="F2"/>
-        <w:bottom w:val="single" w:sz="24" w:space="1" w:color="F2F2F2" w:themeColor="background1" w:themeShade="F2"/>
+        <w:top w:val="single" w:sz="24" w:space="4" w:color="ED7D31" w:themeColor="accent2"/>
       </w:pBdr>
-      <w:shd w:val="clear" w:color="auto" w:fill="F2F2F2" w:themeFill="background1" w:themeFillShade="F2"/>
-      <w:spacing w:before="240" w:after="240"/>
+      <w:spacing w:before="240" w:after="240" w:line="240" w:lineRule="auto"/>
       <w:ind w:left="936" w:right="936"/>
       <w:jc w:val="center"/>
     </w:pPr>
     <w:rPr>
-      <w:color w:val="000000" w:themeColor="text1"/>
+      <w:rFonts w:asciiTheme="majorHAnsi" w:eastAsiaTheme="majorEastAsia" w:hAnsiTheme="majorHAnsi" w:cstheme="majorBidi"/>
+      <w:sz w:val="24"/>
+      <w:szCs w:val="24"/>
     </w:rPr>
   </w:style>
   <w:style w:type="character" w:customStyle="1" w:styleId="IntenseQuoteChar">
@@ -2536,10 +3631,11 @@
     <w:basedOn w:val="DefaultParagraphFont"/>
     <w:link w:val="IntenseQuote"/>
     <w:uiPriority w:val="30"/>
-    <w:rsid w:val="003479EA"/>
+    <w:rsid w:val="003D112E"/>
     <w:rPr>
-      <w:color w:val="000000" w:themeColor="text1"/>
-      <w:shd w:val="clear" w:color="auto" w:fill="F2F2F2" w:themeFill="background1" w:themeFillShade="F2"/>
+      <w:rFonts w:asciiTheme="majorHAnsi" w:eastAsiaTheme="majorEastAsia" w:hAnsiTheme="majorHAnsi" w:cstheme="majorBidi"/>
+      <w:sz w:val="24"/>
+      <w:szCs w:val="24"/>
     </w:rPr>
   </w:style>
   <w:style w:type="character" w:customStyle="1" w:styleId="Heading2Char">
@@ -2547,16 +3643,12 @@
     <w:basedOn w:val="DefaultParagraphFont"/>
     <w:link w:val="Heading2"/>
     <w:uiPriority w:val="9"/>
-    <w:semiHidden/>
-    <w:rsid w:val="003479EA"/>
+    <w:rsid w:val="003D112E"/>
     <w:rPr>
       <w:rFonts w:asciiTheme="majorHAnsi" w:eastAsiaTheme="majorEastAsia" w:hAnsiTheme="majorHAnsi" w:cstheme="majorBidi"/>
-      <w:b/>
-      <w:bCs/>
-      <w:smallCaps/>
-      <w:color w:val="000000" w:themeColor="text1"/>
-      <w:sz w:val="28"/>
-      <w:szCs w:val="28"/>
+      <w:color w:val="ED7D31" w:themeColor="accent2"/>
+      <w:sz w:val="36"/>
+      <w:szCs w:val="36"/>
     </w:rPr>
   </w:style>
   <w:style w:type="character" w:customStyle="1" w:styleId="Heading1Char">
@@ -2564,15 +3656,12 @@
     <w:basedOn w:val="DefaultParagraphFont"/>
     <w:link w:val="Heading1"/>
     <w:uiPriority w:val="9"/>
-    <w:rsid w:val="003479EA"/>
+    <w:rsid w:val="003D112E"/>
     <w:rPr>
       <w:rFonts w:asciiTheme="majorHAnsi" w:eastAsiaTheme="majorEastAsia" w:hAnsiTheme="majorHAnsi" w:cstheme="majorBidi"/>
-      <w:b/>
-      <w:bCs/>
-      <w:smallCaps/>
-      <w:color w:val="000000" w:themeColor="text1"/>
-      <w:sz w:val="36"/>
-      <w:szCs w:val="36"/>
+      <w:color w:val="262626" w:themeColor="text1" w:themeTint="D9"/>
+      <w:sz w:val="40"/>
+      <w:szCs w:val="40"/>
     </w:rPr>
   </w:style>
   <w:style w:type="character" w:customStyle="1" w:styleId="Heading3Char">
@@ -2580,13 +3669,12 @@
     <w:basedOn w:val="DefaultParagraphFont"/>
     <w:link w:val="Heading3"/>
     <w:uiPriority w:val="9"/>
-    <w:semiHidden/>
-    <w:rsid w:val="003479EA"/>
+    <w:rsid w:val="003D112E"/>
     <w:rPr>
       <w:rFonts w:asciiTheme="majorHAnsi" w:eastAsiaTheme="majorEastAsia" w:hAnsiTheme="majorHAnsi" w:cstheme="majorBidi"/>
-      <w:b/>
-      <w:bCs/>
-      <w:color w:val="000000" w:themeColor="text1"/>
+      <w:color w:val="C45911" w:themeColor="accent2" w:themeShade="BF"/>
+      <w:sz w:val="32"/>
+      <w:szCs w:val="32"/>
     </w:rPr>
   </w:style>
   <w:style w:type="character" w:customStyle="1" w:styleId="Heading4Char">
@@ -2594,15 +3682,14 @@
     <w:basedOn w:val="DefaultParagraphFont"/>
     <w:link w:val="Heading4"/>
     <w:uiPriority w:val="9"/>
-    <w:semiHidden/>
-    <w:rsid w:val="003479EA"/>
+    <w:rsid w:val="003D112E"/>
     <w:rPr>
       <w:rFonts w:asciiTheme="majorHAnsi" w:eastAsiaTheme="majorEastAsia" w:hAnsiTheme="majorHAnsi" w:cstheme="majorBidi"/>
-      <w:b/>
-      <w:bCs/>
       <w:i/>
       <w:iCs/>
-      <w:color w:val="000000" w:themeColor="text1"/>
+      <w:color w:val="833C0B" w:themeColor="accent2" w:themeShade="80"/>
+      <w:sz w:val="28"/>
+      <w:szCs w:val="28"/>
     </w:rPr>
   </w:style>
   <w:style w:type="character" w:customStyle="1" w:styleId="Heading5Char">
@@ -2610,11 +3697,12 @@
     <w:basedOn w:val="DefaultParagraphFont"/>
     <w:link w:val="Heading5"/>
     <w:uiPriority w:val="9"/>
-    <w:semiHidden/>
-    <w:rsid w:val="003479EA"/>
+    <w:rsid w:val="003D112E"/>
     <w:rPr>
       <w:rFonts w:asciiTheme="majorHAnsi" w:eastAsiaTheme="majorEastAsia" w:hAnsiTheme="majorHAnsi" w:cstheme="majorBidi"/>
-      <w:color w:val="323E4F" w:themeColor="text2" w:themeShade="BF"/>
+      <w:color w:val="C45911" w:themeColor="accent2" w:themeShade="BF"/>
+      <w:sz w:val="24"/>
+      <w:szCs w:val="24"/>
     </w:rPr>
   </w:style>
   <w:style w:type="character" w:customStyle="1" w:styleId="Heading6Char">
@@ -2623,12 +3711,14 @@
     <w:link w:val="Heading6"/>
     <w:uiPriority w:val="9"/>
     <w:semiHidden/>
-    <w:rsid w:val="003479EA"/>
+    <w:rsid w:val="003D112E"/>
     <w:rPr>
       <w:rFonts w:asciiTheme="majorHAnsi" w:eastAsiaTheme="majorEastAsia" w:hAnsiTheme="majorHAnsi" w:cstheme="majorBidi"/>
       <w:i/>
       <w:iCs/>
-      <w:color w:val="323E4F" w:themeColor="text2" w:themeShade="BF"/>
+      <w:color w:val="833C0B" w:themeColor="accent2" w:themeShade="80"/>
+      <w:sz w:val="24"/>
+      <w:szCs w:val="24"/>
     </w:rPr>
   </w:style>
   <w:style w:type="character" w:customStyle="1" w:styleId="Heading7Char">
@@ -2637,12 +3727,14 @@
     <w:link w:val="Heading7"/>
     <w:uiPriority w:val="9"/>
     <w:semiHidden/>
-    <w:rsid w:val="003479EA"/>
+    <w:rsid w:val="003D112E"/>
     <w:rPr>
       <w:rFonts w:asciiTheme="majorHAnsi" w:eastAsiaTheme="majorEastAsia" w:hAnsiTheme="majorHAnsi" w:cstheme="majorBidi"/>
-      <w:i/>
-      <w:iCs/>
-      <w:color w:val="404040" w:themeColor="text1" w:themeTint="BF"/>
+      <w:b/>
+      <w:bCs/>
+      <w:color w:val="833C0B" w:themeColor="accent2" w:themeShade="80"/>
+      <w:sz w:val="22"/>
+      <w:szCs w:val="22"/>
     </w:rPr>
   </w:style>
   <w:style w:type="character" w:customStyle="1" w:styleId="Heading8Char">
@@ -2651,12 +3743,12 @@
     <w:link w:val="Heading8"/>
     <w:uiPriority w:val="9"/>
     <w:semiHidden/>
-    <w:rsid w:val="003479EA"/>
+    <w:rsid w:val="003D112E"/>
     <w:rPr>
       <w:rFonts w:asciiTheme="majorHAnsi" w:eastAsiaTheme="majorEastAsia" w:hAnsiTheme="majorHAnsi" w:cstheme="majorBidi"/>
-      <w:color w:val="404040" w:themeColor="text1" w:themeTint="BF"/>
-      <w:sz w:val="20"/>
-      <w:szCs w:val="20"/>
+      <w:color w:val="833C0B" w:themeColor="accent2" w:themeShade="80"/>
+      <w:sz w:val="22"/>
+      <w:szCs w:val="22"/>
     </w:rPr>
   </w:style>
   <w:style w:type="character" w:customStyle="1" w:styleId="Heading9Char">
@@ -2665,14 +3757,14 @@
     <w:link w:val="Heading9"/>
     <w:uiPriority w:val="9"/>
     <w:semiHidden/>
-    <w:rsid w:val="003479EA"/>
+    <w:rsid w:val="003D112E"/>
     <w:rPr>
       <w:rFonts w:asciiTheme="majorHAnsi" w:eastAsiaTheme="majorEastAsia" w:hAnsiTheme="majorHAnsi" w:cstheme="majorBidi"/>
       <w:i/>
       <w:iCs/>
-      <w:color w:val="404040" w:themeColor="text1" w:themeTint="BF"/>
-      <w:sz w:val="20"/>
-      <w:szCs w:val="20"/>
+      <w:color w:val="833C0B" w:themeColor="accent2" w:themeShade="80"/>
+      <w:sz w:val="22"/>
+      <w:szCs w:val="22"/>
     </w:rPr>
   </w:style>
   <w:style w:type="paragraph" w:styleId="Caption">
@@ -2683,16 +3775,16 @@
     <w:semiHidden/>
     <w:unhideWhenUsed/>
     <w:qFormat/>
-    <w:rsid w:val="003479EA"/>
+    <w:rsid w:val="003D112E"/>
     <w:pPr>
-      <w:spacing w:after="200" w:line="240" w:lineRule="auto"/>
+      <w:spacing w:line="240" w:lineRule="auto"/>
     </w:pPr>
     <w:rPr>
-      <w:i/>
-      <w:iCs/>
-      <w:color w:val="44546A" w:themeColor="text2"/>
-      <w:sz w:val="18"/>
-      <w:szCs w:val="18"/>
+      <w:b/>
+      <w:bCs/>
+      <w:color w:val="404040" w:themeColor="text1" w:themeTint="BF"/>
+      <w:sz w:val="16"/>
+      <w:szCs w:val="16"/>
     </w:rPr>
   </w:style>
   <w:style w:type="paragraph" w:styleId="Title">
@@ -2702,16 +3794,16 @@
     <w:link w:val="TitleChar"/>
     <w:uiPriority w:val="10"/>
     <w:qFormat/>
-    <w:rsid w:val="003479EA"/>
+    <w:rsid w:val="003D112E"/>
     <w:pPr>
       <w:spacing w:after="0" w:line="240" w:lineRule="auto"/>
       <w:contextualSpacing/>
     </w:pPr>
     <w:rPr>
       <w:rFonts w:asciiTheme="majorHAnsi" w:eastAsiaTheme="majorEastAsia" w:hAnsiTheme="majorHAnsi" w:cstheme="majorBidi"/>
-      <w:color w:val="000000" w:themeColor="text1"/>
-      <w:sz w:val="56"/>
-      <w:szCs w:val="56"/>
+      <w:color w:val="262626" w:themeColor="text1" w:themeTint="D9"/>
+      <w:sz w:val="96"/>
+      <w:szCs w:val="96"/>
     </w:rPr>
   </w:style>
   <w:style w:type="character" w:customStyle="1" w:styleId="TitleChar">
@@ -2719,12 +3811,12 @@
     <w:basedOn w:val="DefaultParagraphFont"/>
     <w:link w:val="Title"/>
     <w:uiPriority w:val="10"/>
-    <w:rsid w:val="003479EA"/>
+    <w:rsid w:val="003D112E"/>
     <w:rPr>
       <w:rFonts w:asciiTheme="majorHAnsi" w:eastAsiaTheme="majorEastAsia" w:hAnsiTheme="majorHAnsi" w:cstheme="majorBidi"/>
-      <w:color w:val="000000" w:themeColor="text1"/>
-      <w:sz w:val="56"/>
-      <w:szCs w:val="56"/>
+      <w:color w:val="262626" w:themeColor="text1" w:themeTint="D9"/>
+      <w:sz w:val="96"/>
+      <w:szCs w:val="96"/>
     </w:rPr>
   </w:style>
   <w:style w:type="paragraph" w:styleId="Subtitle">
@@ -2734,15 +3826,19 @@
     <w:link w:val="SubtitleChar"/>
     <w:uiPriority w:val="11"/>
     <w:qFormat/>
-    <w:rsid w:val="003479EA"/>
+    <w:rsid w:val="003D112E"/>
     <w:pPr>
       <w:numPr>
         <w:ilvl w:val="1"/>
       </w:numPr>
+      <w:spacing w:after="240"/>
     </w:pPr>
     <w:rPr>
-      <w:color w:val="5A5A5A" w:themeColor="text1" w:themeTint="A5"/>
-      <w:spacing w:val="10"/>
+      <w:caps/>
+      <w:color w:val="404040" w:themeColor="text1" w:themeTint="BF"/>
+      <w:spacing w:val="20"/>
+      <w:sz w:val="28"/>
+      <w:szCs w:val="28"/>
     </w:rPr>
   </w:style>
   <w:style w:type="character" w:customStyle="1" w:styleId="SubtitleChar">
@@ -2750,10 +3846,13 @@
     <w:basedOn w:val="DefaultParagraphFont"/>
     <w:link w:val="Subtitle"/>
     <w:uiPriority w:val="11"/>
-    <w:rsid w:val="003479EA"/>
+    <w:rsid w:val="003D112E"/>
     <w:rPr>
-      <w:color w:val="5A5A5A" w:themeColor="text1" w:themeTint="A5"/>
-      <w:spacing w:val="10"/>
+      <w:caps/>
+      <w:color w:val="404040" w:themeColor="text1" w:themeTint="BF"/>
+      <w:spacing w:val="20"/>
+      <w:sz w:val="28"/>
+      <w:szCs w:val="28"/>
     </w:rPr>
   </w:style>
   <w:style w:type="character" w:styleId="Strong">
@@ -2761,11 +3860,10 @@
     <w:basedOn w:val="DefaultParagraphFont"/>
     <w:uiPriority w:val="22"/>
     <w:qFormat/>
-    <w:rsid w:val="003479EA"/>
+    <w:rsid w:val="003D112E"/>
     <w:rPr>
       <w:b/>
       <w:bCs/>
-      <w:color w:val="000000" w:themeColor="text1"/>
     </w:rPr>
   </w:style>
   <w:style w:type="character" w:styleId="Emphasis">
@@ -2773,18 +3871,19 @@
     <w:basedOn w:val="DefaultParagraphFont"/>
     <w:uiPriority w:val="20"/>
     <w:qFormat/>
-    <w:rsid w:val="003479EA"/>
+    <w:rsid w:val="003D112E"/>
     <w:rPr>
       <w:i/>
       <w:iCs/>
-      <w:color w:val="auto"/>
+      <w:color w:val="000000" w:themeColor="text1"/>
     </w:rPr>
   </w:style>
   <w:style w:type="paragraph" w:styleId="NoSpacing">
     <w:name w:val="No Spacing"/>
+    <w:link w:val="NoSpacingChar"/>
     <w:uiPriority w:val="1"/>
     <w:qFormat/>
-    <w:rsid w:val="003479EA"/>
+    <w:rsid w:val="003D112E"/>
     <w:pPr>
       <w:spacing w:after="0" w:line="240" w:lineRule="auto"/>
     </w:pPr>
@@ -2796,15 +3895,17 @@
     <w:link w:val="QuoteChar"/>
     <w:uiPriority w:val="29"/>
     <w:qFormat/>
-    <w:rsid w:val="003479EA"/>
+    <w:rsid w:val="003D112E"/>
     <w:pPr>
       <w:spacing w:before="160"/>
       <w:ind w:left="720" w:right="720"/>
+      <w:jc w:val="center"/>
     </w:pPr>
     <w:rPr>
-      <w:i/>
-      <w:iCs/>
+      <w:rFonts w:asciiTheme="majorHAnsi" w:eastAsiaTheme="majorEastAsia" w:hAnsiTheme="majorHAnsi" w:cstheme="majorBidi"/>
       <w:color w:val="000000" w:themeColor="text1"/>
+      <w:sz w:val="24"/>
+      <w:szCs w:val="24"/>
     </w:rPr>
   </w:style>
   <w:style w:type="character" w:customStyle="1" w:styleId="QuoteChar">
@@ -2812,11 +3913,12 @@
     <w:basedOn w:val="DefaultParagraphFont"/>
     <w:link w:val="Quote"/>
     <w:uiPriority w:val="29"/>
-    <w:rsid w:val="003479EA"/>
+    <w:rsid w:val="003D112E"/>
     <w:rPr>
-      <w:i/>
-      <w:iCs/>
+      <w:rFonts w:asciiTheme="majorHAnsi" w:eastAsiaTheme="majorEastAsia" w:hAnsiTheme="majorHAnsi" w:cstheme="majorBidi"/>
       <w:color w:val="000000" w:themeColor="text1"/>
+      <w:sz w:val="24"/>
+      <w:szCs w:val="24"/>
     </w:rPr>
   </w:style>
   <w:style w:type="character" w:styleId="SubtleEmphasis">
@@ -2824,11 +3926,11 @@
     <w:basedOn w:val="DefaultParagraphFont"/>
     <w:uiPriority w:val="19"/>
     <w:qFormat/>
-    <w:rsid w:val="003479EA"/>
+    <w:rsid w:val="003D112E"/>
     <w:rPr>
       <w:i/>
       <w:iCs/>
-      <w:color w:val="404040" w:themeColor="text1" w:themeTint="BF"/>
+      <w:color w:val="595959" w:themeColor="text1" w:themeTint="A6"/>
     </w:rPr>
   </w:style>
   <w:style w:type="character" w:styleId="IntenseEmphasis">
@@ -2836,13 +3938,17 @@
     <w:basedOn w:val="DefaultParagraphFont"/>
     <w:uiPriority w:val="21"/>
     <w:qFormat/>
-    <w:rsid w:val="003479EA"/>
+    <w:rsid w:val="003D112E"/>
     <w:rPr>
       <w:b/>
       <w:bCs/>
       <w:i/>
       <w:iCs/>
-      <w:caps/>
+      <w:caps w:val="0"/>
+      <w:smallCaps w:val="0"/>
+      <w:strike w:val="0"/>
+      <w:dstrike w:val="0"/>
+      <w:color w:val="ED7D31" w:themeColor="accent2"/>
     </w:rPr>
   </w:style>
   <w:style w:type="character" w:styleId="SubtleReference">
@@ -2850,10 +3956,12 @@
     <w:basedOn w:val="DefaultParagraphFont"/>
     <w:uiPriority w:val="31"/>
     <w:qFormat/>
-    <w:rsid w:val="003479EA"/>
+    <w:rsid w:val="003D112E"/>
     <w:rPr>
+      <w:caps w:val="0"/>
       <w:smallCaps/>
       <w:color w:val="404040" w:themeColor="text1" w:themeTint="BF"/>
+      <w:spacing w:val="0"/>
       <w:u w:val="single" w:color="7F7F7F" w:themeColor="text1" w:themeTint="80"/>
     </w:rPr>
   </w:style>
@@ -2862,11 +3970,14 @@
     <w:basedOn w:val="DefaultParagraphFont"/>
     <w:uiPriority w:val="32"/>
     <w:qFormat/>
-    <w:rsid w:val="003479EA"/>
+    <w:rsid w:val="003D112E"/>
     <w:rPr>
       <w:b/>
       <w:bCs/>
+      <w:caps w:val="0"/>
       <w:smallCaps/>
+      <w:color w:val="auto"/>
+      <w:spacing w:val="0"/>
       <w:u w:val="single"/>
     </w:rPr>
   </w:style>
@@ -2875,12 +3986,13 @@
     <w:basedOn w:val="DefaultParagraphFont"/>
     <w:uiPriority w:val="33"/>
     <w:qFormat/>
-    <w:rsid w:val="003479EA"/>
+    <w:rsid w:val="003D112E"/>
     <w:rPr>
-      <w:b w:val="0"/>
-      <w:bCs w:val="0"/>
+      <w:b/>
+      <w:bCs/>
+      <w:caps w:val="0"/>
       <w:smallCaps/>
-      <w:spacing w:val="5"/>
+      <w:spacing w:val="0"/>
     </w:rPr>
   </w:style>
   <w:style w:type="paragraph" w:styleId="TOCHeading">
@@ -2891,7 +4003,7 @@
     <w:semiHidden/>
     <w:unhideWhenUsed/>
     <w:qFormat/>
-    <w:rsid w:val="003479EA"/>
+    <w:rsid w:val="003D112E"/>
     <w:pPr>
       <w:outlineLvl w:val="9"/>
     </w:pPr>
@@ -3008,6 +4120,13 @@
     <w:rPr>
       <w:vertAlign w:val="superscript"/>
     </w:rPr>
+  </w:style>
+  <w:style w:type="character" w:customStyle="1" w:styleId="NoSpacingChar">
+    <w:name w:val="No Spacing Char"/>
+    <w:basedOn w:val="DefaultParagraphFont"/>
+    <w:link w:val="NoSpacing"/>
+    <w:uiPriority w:val="1"/>
+    <w:rsid w:val="00D96513"/>
   </w:style>
 </w:styles>
 </file>

</xml_diff>